<commit_message>
added atom colors to document Molecule_DotStructures
</commit_message>
<xml_diff>
--- a/Documents/Molecule_DotStructures.docx
+++ b/Documents/Molecule_DotStructures.docx
@@ -4,12 +4,694 @@
   <w:body>
     <w:p>
       <w:pPr>
+        <w:rPr>
+          <w:rFonts w:ascii="Helvetica" w:eastAsia="Times New Roman" w:hAnsi="Helvetica" w:cs="Times New Roman"/>
+          <w:color w:val="000000"/>
+          <w:sz w:val="21"/>
+          <w:szCs w:val="21"/>
+          <w:bdr w:val="single" w:sz="6" w:space="0" w:color="A9A9A9" w:frame="1"/>
+          <w:shd w:val="clear" w:color="auto" w:fill="7700FF"/>
+        </w:rPr>
+      </w:pPr>
+      <w:r>
+        <w:t>Colors used:</w:t>
+      </w:r>
+      <w:r>
+        <w:rPr>
+          <w:rFonts w:ascii="Helvetica" w:eastAsia="Times New Roman" w:hAnsi="Helvetica" w:cs="Times New Roman"/>
+          <w:color w:val="000000"/>
+          <w:sz w:val="21"/>
+          <w:szCs w:val="21"/>
+          <w:bdr w:val="single" w:sz="6" w:space="0" w:color="A9A9A9" w:frame="1"/>
+          <w:shd w:val="clear" w:color="auto" w:fill="FFFFFF"/>
+        </w:rPr>
+        <w:t>    </w:t>
+      </w:r>
+      <w:r>
+        <w:rPr>
+          <w:rFonts w:ascii="Helvetica" w:eastAsia="Times New Roman" w:hAnsi="Helvetica" w:cs="Times New Roman"/>
+          <w:color w:val="000000"/>
+          <w:sz w:val="21"/>
+          <w:szCs w:val="21"/>
+          <w:bdr w:val="single" w:sz="6" w:space="0" w:color="A9A9A9" w:frame="1"/>
+          <w:shd w:val="clear" w:color="auto" w:fill="FFFFFF"/>
+        </w:rPr>
+        <w:t xml:space="preserve"> </w:t>
+      </w:r>
+      <w:r>
+        <w:rPr>
+          <w:rFonts w:ascii="Helvetica" w:eastAsia="Times New Roman" w:hAnsi="Helvetica" w:cs="Times New Roman"/>
+          <w:color w:val="000000"/>
+          <w:sz w:val="21"/>
+          <w:szCs w:val="21"/>
+          <w:bdr w:val="single" w:sz="6" w:space="0" w:color="A9A9A9" w:frame="1"/>
+          <w:shd w:val="clear" w:color="auto" w:fill="222222"/>
+        </w:rPr>
+        <w:t>    </w:t>
+      </w:r>
+      <w:r>
+        <w:rPr>
+          <w:rFonts w:ascii="Helvetica" w:eastAsia="Times New Roman" w:hAnsi="Helvetica" w:cs="Times New Roman"/>
+          <w:color w:val="000000"/>
+          <w:sz w:val="21"/>
+          <w:szCs w:val="21"/>
+          <w:bdr w:val="single" w:sz="6" w:space="0" w:color="A9A9A9" w:frame="1"/>
+          <w:shd w:val="clear" w:color="auto" w:fill="222222"/>
+        </w:rPr>
+        <w:t xml:space="preserve"> </w:t>
+      </w:r>
+      <w:r>
+        <w:rPr>
+          <w:rFonts w:ascii="Helvetica" w:eastAsia="Times New Roman" w:hAnsi="Helvetica" w:cs="Times New Roman"/>
+          <w:color w:val="000000"/>
+          <w:sz w:val="21"/>
+          <w:szCs w:val="21"/>
+          <w:bdr w:val="single" w:sz="6" w:space="0" w:color="A9A9A9" w:frame="1"/>
+          <w:shd w:val="clear" w:color="auto" w:fill="2233FF"/>
+        </w:rPr>
+        <w:t>    </w:t>
+      </w:r>
+      <w:r>
+        <w:rPr>
+          <w:rFonts w:ascii="Helvetica" w:eastAsia="Times New Roman" w:hAnsi="Helvetica" w:cs="Times New Roman"/>
+          <w:color w:val="000000"/>
+          <w:sz w:val="21"/>
+          <w:szCs w:val="21"/>
+          <w:bdr w:val="single" w:sz="6" w:space="0" w:color="A9A9A9" w:frame="1"/>
+          <w:shd w:val="clear" w:color="auto" w:fill="2233FF"/>
+        </w:rPr>
+        <w:t xml:space="preserve"> </w:t>
+      </w:r>
+      <w:r>
+        <w:rPr>
+          <w:rFonts w:ascii="Helvetica" w:eastAsia="Times New Roman" w:hAnsi="Helvetica" w:cs="Times New Roman"/>
+          <w:color w:val="000000"/>
+          <w:sz w:val="21"/>
+          <w:szCs w:val="21"/>
+          <w:bdr w:val="single" w:sz="6" w:space="0" w:color="A9A9A9" w:frame="1"/>
+          <w:shd w:val="clear" w:color="auto" w:fill="FF2200"/>
+        </w:rPr>
+        <w:t>    </w:t>
+      </w:r>
+      <w:r>
+        <w:rPr>
+          <w:rFonts w:ascii="Helvetica" w:eastAsia="Times New Roman" w:hAnsi="Helvetica" w:cs="Times New Roman"/>
+          <w:color w:val="000000"/>
+          <w:sz w:val="21"/>
+          <w:szCs w:val="21"/>
+          <w:bdr w:val="single" w:sz="6" w:space="0" w:color="A9A9A9" w:frame="1"/>
+          <w:shd w:val="clear" w:color="auto" w:fill="1FF01F"/>
+        </w:rPr>
+        <w:t>    </w:t>
+      </w:r>
+      <w:r>
+        <w:rPr>
+          <w:rFonts w:ascii="Helvetica" w:eastAsia="Times New Roman" w:hAnsi="Helvetica" w:cs="Times New Roman"/>
+          <w:color w:val="000000"/>
+          <w:sz w:val="21"/>
+          <w:szCs w:val="21"/>
+          <w:bdr w:val="single" w:sz="6" w:space="0" w:color="A9A9A9" w:frame="1"/>
+          <w:shd w:val="clear" w:color="auto" w:fill="992200"/>
+        </w:rPr>
+        <w:t>    </w:t>
+      </w:r>
+      <w:r>
+        <w:rPr>
+          <w:rFonts w:ascii="Helvetica" w:eastAsia="Times New Roman" w:hAnsi="Helvetica" w:cs="Times New Roman"/>
+          <w:color w:val="000000"/>
+          <w:sz w:val="21"/>
+          <w:szCs w:val="21"/>
+          <w:bdr w:val="single" w:sz="6" w:space="0" w:color="A9A9A9" w:frame="1"/>
+          <w:shd w:val="clear" w:color="auto" w:fill="6600BB"/>
+        </w:rPr>
+        <w:t>    </w:t>
+      </w:r>
+      <w:r>
+        <w:rPr>
+          <w:rFonts w:ascii="Helvetica" w:eastAsia="Times New Roman" w:hAnsi="Helvetica" w:cs="Times New Roman"/>
+          <w:color w:val="000000"/>
+          <w:sz w:val="21"/>
+          <w:szCs w:val="21"/>
+          <w:bdr w:val="single" w:sz="6" w:space="0" w:color="A9A9A9" w:frame="1"/>
+          <w:shd w:val="clear" w:color="auto" w:fill="FF9900"/>
+        </w:rPr>
+        <w:t>    </w:t>
+      </w:r>
+      <w:r>
+        <w:rPr>
+          <w:rFonts w:ascii="Helvetica" w:eastAsia="Times New Roman" w:hAnsi="Helvetica" w:cs="Times New Roman"/>
+          <w:color w:val="000000"/>
+          <w:sz w:val="21"/>
+          <w:szCs w:val="21"/>
+          <w:bdr w:val="single" w:sz="6" w:space="0" w:color="A9A9A9" w:frame="1"/>
+          <w:shd w:val="clear" w:color="auto" w:fill="FFE522"/>
+        </w:rPr>
+        <w:t>    </w:t>
+      </w:r>
+      <w:r>
+        <w:rPr>
+          <w:rFonts w:ascii="Helvetica" w:eastAsia="Times New Roman" w:hAnsi="Helvetica" w:cs="Times New Roman"/>
+          <w:color w:val="000000"/>
+          <w:sz w:val="21"/>
+          <w:szCs w:val="21"/>
+          <w:bdr w:val="single" w:sz="6" w:space="0" w:color="A9A9A9" w:frame="1"/>
+          <w:shd w:val="clear" w:color="auto" w:fill="FFAA77"/>
+        </w:rPr>
+        <w:t>    </w:t>
+      </w:r>
+      <w:r>
+        <w:rPr>
+          <w:rFonts w:ascii="Helvetica" w:eastAsia="Times New Roman" w:hAnsi="Helvetica" w:cs="Times New Roman"/>
+          <w:color w:val="000000"/>
+          <w:sz w:val="21"/>
+          <w:szCs w:val="21"/>
+          <w:bdr w:val="single" w:sz="6" w:space="0" w:color="A9A9A9" w:frame="1"/>
+          <w:shd w:val="clear" w:color="auto" w:fill="7700FF"/>
+        </w:rPr>
+        <w:t>    </w:t>
+      </w:r>
+    </w:p>
+    <w:p>
+      <w:r>
+        <w:t xml:space="preserve">Chemicals not used: </w:t>
+      </w:r>
+      <w:bookmarkStart w:id="0" w:name="_GoBack"/>
+      <w:bookmarkEnd w:id="0"/>
+    </w:p>
+    <w:p>
+      <w:pPr>
+        <w:pStyle w:val="ListParagraph"/>
+        <w:numPr>
+          <w:ilvl w:val="0"/>
+          <w:numId w:val="2"/>
+        </w:numPr>
+        <w:rPr>
+          <w:rFonts w:ascii="Helvetica" w:eastAsia="Times New Roman" w:hAnsi="Helvetica" w:cs="Times New Roman"/>
+          <w:color w:val="000000"/>
+          <w:sz w:val="21"/>
+          <w:szCs w:val="21"/>
+        </w:rPr>
+      </w:pPr>
+      <w:r>
+        <w:rPr>
+          <w:rFonts w:ascii="Helvetica" w:eastAsia="Times New Roman" w:hAnsi="Helvetica" w:cs="Times New Roman"/>
+          <w:color w:val="000000"/>
+          <w:sz w:val="21"/>
+          <w:szCs w:val="21"/>
+          <w:bdr w:val="single" w:sz="6" w:space="0" w:color="A9A9A9" w:frame="1"/>
+          <w:shd w:val="clear" w:color="auto" w:fill="00FFFF"/>
+        </w:rPr>
+        <w:t>    </w:t>
+      </w:r>
+      <w:hyperlink r:id="rId8" w:tooltip="Noble gas" w:history="1">
+        <w:r>
+          <w:rPr>
+            <w:rFonts w:ascii="Helvetica" w:eastAsia="Times New Roman" w:hAnsi="Helvetica" w:cs="Times New Roman"/>
+            <w:color w:val="0B0080"/>
+            <w:sz w:val="21"/>
+            <w:szCs w:val="21"/>
+          </w:rPr>
+          <w:t>noble gases</w:t>
+        </w:r>
+      </w:hyperlink>
+      <w:r>
+        <w:rPr>
+          <w:rFonts w:ascii="Helvetica" w:eastAsia="Times New Roman" w:hAnsi="Helvetica" w:cs="Times New Roman"/>
+          <w:color w:val="000000"/>
+          <w:sz w:val="21"/>
+          <w:szCs w:val="21"/>
+        </w:rPr>
+        <w:t> (</w:t>
+      </w:r>
+      <w:hyperlink r:id="rId9" w:tooltip="Helium" w:history="1">
+        <w:r>
+          <w:rPr>
+            <w:rFonts w:ascii="Helvetica" w:eastAsia="Times New Roman" w:hAnsi="Helvetica" w:cs="Times New Roman"/>
+            <w:color w:val="0B0080"/>
+            <w:sz w:val="21"/>
+            <w:szCs w:val="21"/>
+          </w:rPr>
+          <w:t>He</w:t>
+        </w:r>
+      </w:hyperlink>
+      <w:r>
+        <w:rPr>
+          <w:rFonts w:ascii="Helvetica" w:eastAsia="Times New Roman" w:hAnsi="Helvetica" w:cs="Times New Roman"/>
+          <w:color w:val="000000"/>
+          <w:sz w:val="21"/>
+          <w:szCs w:val="21"/>
+        </w:rPr>
+        <w:t>, </w:t>
+      </w:r>
+      <w:hyperlink r:id="rId10" w:tooltip="Neon" w:history="1">
+        <w:r>
+          <w:rPr>
+            <w:rFonts w:ascii="Helvetica" w:eastAsia="Times New Roman" w:hAnsi="Helvetica" w:cs="Times New Roman"/>
+            <w:color w:val="0B0080"/>
+            <w:sz w:val="21"/>
+            <w:szCs w:val="21"/>
+          </w:rPr>
+          <w:t>Ne</w:t>
+        </w:r>
+      </w:hyperlink>
+      <w:r>
+        <w:rPr>
+          <w:rFonts w:ascii="Helvetica" w:eastAsia="Times New Roman" w:hAnsi="Helvetica" w:cs="Times New Roman"/>
+          <w:color w:val="000000"/>
+          <w:sz w:val="21"/>
+          <w:szCs w:val="21"/>
+        </w:rPr>
+        <w:t>, </w:t>
+      </w:r>
+      <w:proofErr w:type="spellStart"/>
+      <w:r>
+        <w:rPr>
+          <w:sz w:val="24"/>
+          <w:szCs w:val="24"/>
+        </w:rPr>
+        <w:fldChar w:fldCharType="begin"/>
+      </w:r>
+      <w:r>
+        <w:instrText xml:space="preserve"> HYPERLINK "https://en.wikipedia.org/wiki/Argon" \o "Argon" </w:instrText>
+      </w:r>
+      <w:r>
+        <w:rPr>
+          <w:sz w:val="24"/>
+          <w:szCs w:val="24"/>
+        </w:rPr>
+        <w:fldChar w:fldCharType="separate"/>
+      </w:r>
+      <w:r>
+        <w:rPr>
+          <w:rFonts w:ascii="Helvetica" w:eastAsia="Times New Roman" w:hAnsi="Helvetica" w:cs="Times New Roman"/>
+          <w:color w:val="0B0080"/>
+          <w:sz w:val="21"/>
+          <w:szCs w:val="21"/>
+        </w:rPr>
+        <w:t>Ar</w:t>
+      </w:r>
+      <w:proofErr w:type="spellEnd"/>
+      <w:r>
+        <w:rPr>
+          <w:rFonts w:ascii="Helvetica" w:eastAsia="Times New Roman" w:hAnsi="Helvetica" w:cs="Times New Roman"/>
+          <w:color w:val="0B0080"/>
+          <w:sz w:val="21"/>
+          <w:szCs w:val="21"/>
+        </w:rPr>
+        <w:fldChar w:fldCharType="end"/>
+      </w:r>
+      <w:r>
+        <w:rPr>
+          <w:rFonts w:ascii="Helvetica" w:eastAsia="Times New Roman" w:hAnsi="Helvetica" w:cs="Times New Roman"/>
+          <w:color w:val="000000"/>
+          <w:sz w:val="21"/>
+          <w:szCs w:val="21"/>
+        </w:rPr>
+        <w:t>, </w:t>
+      </w:r>
+      <w:proofErr w:type="spellStart"/>
+      <w:r>
+        <w:rPr>
+          <w:sz w:val="24"/>
+          <w:szCs w:val="24"/>
+        </w:rPr>
+        <w:fldChar w:fldCharType="begin"/>
+      </w:r>
+      <w:r>
+        <w:instrText xml:space="preserve"> HYPERLINK "https://en.wikipedia.org/wiki/Xenon" \o "Xenon" </w:instrText>
+      </w:r>
+      <w:r>
+        <w:rPr>
+          <w:sz w:val="24"/>
+          <w:szCs w:val="24"/>
+        </w:rPr>
+        <w:fldChar w:fldCharType="separate"/>
+      </w:r>
+      <w:r>
+        <w:rPr>
+          <w:rFonts w:ascii="Helvetica" w:eastAsia="Times New Roman" w:hAnsi="Helvetica" w:cs="Times New Roman"/>
+          <w:color w:val="0B0080"/>
+          <w:sz w:val="21"/>
+          <w:szCs w:val="21"/>
+        </w:rPr>
+        <w:t>Xe</w:t>
+      </w:r>
+      <w:proofErr w:type="spellEnd"/>
+      <w:r>
+        <w:rPr>
+          <w:rFonts w:ascii="Helvetica" w:eastAsia="Times New Roman" w:hAnsi="Helvetica" w:cs="Times New Roman"/>
+          <w:color w:val="0B0080"/>
+          <w:sz w:val="21"/>
+          <w:szCs w:val="21"/>
+        </w:rPr>
+        <w:fldChar w:fldCharType="end"/>
+      </w:r>
+      <w:r>
+        <w:rPr>
+          <w:rFonts w:ascii="Helvetica" w:eastAsia="Times New Roman" w:hAnsi="Helvetica" w:cs="Times New Roman"/>
+          <w:color w:val="000000"/>
+          <w:sz w:val="21"/>
+          <w:szCs w:val="21"/>
+        </w:rPr>
+        <w:t>, </w:t>
+      </w:r>
+      <w:hyperlink r:id="rId11" w:tooltip="Krypton" w:history="1">
+        <w:r>
+          <w:rPr>
+            <w:rFonts w:ascii="Helvetica" w:eastAsia="Times New Roman" w:hAnsi="Helvetica" w:cs="Times New Roman"/>
+            <w:color w:val="0B0080"/>
+            <w:sz w:val="21"/>
+            <w:szCs w:val="21"/>
+          </w:rPr>
+          <w:t>Kr</w:t>
+        </w:r>
+      </w:hyperlink>
+      <w:r>
+        <w:rPr>
+          <w:rFonts w:ascii="Helvetica" w:eastAsia="Times New Roman" w:hAnsi="Helvetica" w:cs="Times New Roman"/>
+          <w:color w:val="000000"/>
+          <w:sz w:val="21"/>
+          <w:szCs w:val="21"/>
+        </w:rPr>
+        <w:t>)</w:t>
+      </w:r>
+    </w:p>
+    <w:p>
+      <w:pPr>
+        <w:pStyle w:val="ListParagraph"/>
+        <w:numPr>
+          <w:ilvl w:val="0"/>
+          <w:numId w:val="2"/>
+        </w:numPr>
+        <w:rPr>
+          <w:rFonts w:ascii="Helvetica" w:eastAsia="Times New Roman" w:hAnsi="Helvetica" w:cs="Times New Roman"/>
+          <w:color w:val="000000"/>
+          <w:sz w:val="21"/>
+          <w:szCs w:val="21"/>
+        </w:rPr>
+      </w:pPr>
+      <w:r>
+        <w:rPr>
+          <w:rFonts w:ascii="Helvetica" w:eastAsia="Times New Roman" w:hAnsi="Helvetica" w:cs="Times New Roman"/>
+          <w:color w:val="000000"/>
+          <w:sz w:val="21"/>
+          <w:szCs w:val="21"/>
+          <w:bdr w:val="single" w:sz="6" w:space="0" w:color="A9A9A9" w:frame="1"/>
+          <w:shd w:val="clear" w:color="auto" w:fill="007700"/>
+        </w:rPr>
+        <w:t>    </w:t>
+      </w:r>
+      <w:hyperlink r:id="rId12" w:tooltip="Alkaline earth metal" w:history="1">
+        <w:r>
+          <w:rPr>
+            <w:rFonts w:ascii="Helvetica" w:eastAsia="Times New Roman" w:hAnsi="Helvetica" w:cs="Times New Roman"/>
+            <w:color w:val="0B0080"/>
+            <w:sz w:val="21"/>
+            <w:szCs w:val="21"/>
+          </w:rPr>
+          <w:t>alkaline earth metals</w:t>
+        </w:r>
+      </w:hyperlink>
+      <w:r>
+        <w:rPr>
+          <w:rFonts w:ascii="Helvetica" w:eastAsia="Times New Roman" w:hAnsi="Helvetica" w:cs="Times New Roman"/>
+          <w:color w:val="000000"/>
+          <w:sz w:val="21"/>
+          <w:szCs w:val="21"/>
+        </w:rPr>
+        <w:t> (</w:t>
+      </w:r>
+      <w:hyperlink r:id="rId13" w:tooltip="Beryllium" w:history="1">
+        <w:r>
+          <w:rPr>
+            <w:rFonts w:ascii="Helvetica" w:eastAsia="Times New Roman" w:hAnsi="Helvetica" w:cs="Times New Roman"/>
+            <w:color w:val="0B0080"/>
+            <w:sz w:val="21"/>
+            <w:szCs w:val="21"/>
+          </w:rPr>
+          <w:t>Be</w:t>
+        </w:r>
+      </w:hyperlink>
+      <w:r>
+        <w:rPr>
+          <w:rFonts w:ascii="Helvetica" w:eastAsia="Times New Roman" w:hAnsi="Helvetica" w:cs="Times New Roman"/>
+          <w:color w:val="000000"/>
+          <w:sz w:val="21"/>
+          <w:szCs w:val="21"/>
+        </w:rPr>
+        <w:t>, </w:t>
+      </w:r>
+      <w:hyperlink r:id="rId14" w:tooltip="Magnesium" w:history="1">
+        <w:r>
+          <w:rPr>
+            <w:rFonts w:ascii="Helvetica" w:eastAsia="Times New Roman" w:hAnsi="Helvetica" w:cs="Times New Roman"/>
+            <w:color w:val="0B0080"/>
+            <w:sz w:val="21"/>
+            <w:szCs w:val="21"/>
+          </w:rPr>
+          <w:t>Mg</w:t>
+        </w:r>
+      </w:hyperlink>
+      <w:r>
+        <w:rPr>
+          <w:rFonts w:ascii="Helvetica" w:eastAsia="Times New Roman" w:hAnsi="Helvetica" w:cs="Times New Roman"/>
+          <w:color w:val="000000"/>
+          <w:sz w:val="21"/>
+          <w:szCs w:val="21"/>
+        </w:rPr>
+        <w:t>, </w:t>
+      </w:r>
+      <w:hyperlink r:id="rId15" w:tooltip="Calcium" w:history="1">
+        <w:r>
+          <w:rPr>
+            <w:rFonts w:ascii="Helvetica" w:eastAsia="Times New Roman" w:hAnsi="Helvetica" w:cs="Times New Roman"/>
+            <w:color w:val="0B0080"/>
+            <w:sz w:val="21"/>
+            <w:szCs w:val="21"/>
+          </w:rPr>
+          <w:t>Ca</w:t>
+        </w:r>
+      </w:hyperlink>
+      <w:r>
+        <w:rPr>
+          <w:rFonts w:ascii="Helvetica" w:eastAsia="Times New Roman" w:hAnsi="Helvetica" w:cs="Times New Roman"/>
+          <w:color w:val="000000"/>
+          <w:sz w:val="21"/>
+          <w:szCs w:val="21"/>
+        </w:rPr>
+        <w:t>, </w:t>
+      </w:r>
+      <w:proofErr w:type="spellStart"/>
+      <w:r>
+        <w:rPr>
+          <w:sz w:val="24"/>
+          <w:szCs w:val="24"/>
+        </w:rPr>
+        <w:fldChar w:fldCharType="begin"/>
+      </w:r>
+      <w:r>
+        <w:instrText xml:space="preserve"> HYPERLINK "https://en.wikipedia.org/wiki/Strontium" \o "Strontium" </w:instrText>
+      </w:r>
+      <w:r>
+        <w:rPr>
+          <w:sz w:val="24"/>
+          <w:szCs w:val="24"/>
+        </w:rPr>
+        <w:fldChar w:fldCharType="separate"/>
+      </w:r>
+      <w:r>
+        <w:rPr>
+          <w:rFonts w:ascii="Helvetica" w:eastAsia="Times New Roman" w:hAnsi="Helvetica" w:cs="Times New Roman"/>
+          <w:color w:val="0B0080"/>
+          <w:sz w:val="21"/>
+          <w:szCs w:val="21"/>
+        </w:rPr>
+        <w:t>Sr</w:t>
+      </w:r>
+      <w:proofErr w:type="spellEnd"/>
+      <w:r>
+        <w:rPr>
+          <w:rFonts w:ascii="Helvetica" w:eastAsia="Times New Roman" w:hAnsi="Helvetica" w:cs="Times New Roman"/>
+          <w:color w:val="0B0080"/>
+          <w:sz w:val="21"/>
+          <w:szCs w:val="21"/>
+        </w:rPr>
+        <w:fldChar w:fldCharType="end"/>
+      </w:r>
+      <w:r>
+        <w:rPr>
+          <w:rFonts w:ascii="Helvetica" w:eastAsia="Times New Roman" w:hAnsi="Helvetica" w:cs="Times New Roman"/>
+          <w:color w:val="000000"/>
+          <w:sz w:val="21"/>
+          <w:szCs w:val="21"/>
+        </w:rPr>
+        <w:t>, </w:t>
+      </w:r>
+      <w:hyperlink r:id="rId16" w:tooltip="Barium" w:history="1">
+        <w:r>
+          <w:rPr>
+            <w:rFonts w:ascii="Helvetica" w:eastAsia="Times New Roman" w:hAnsi="Helvetica" w:cs="Times New Roman"/>
+            <w:color w:val="0B0080"/>
+            <w:sz w:val="21"/>
+            <w:szCs w:val="21"/>
+          </w:rPr>
+          <w:t>Ba</w:t>
+        </w:r>
+      </w:hyperlink>
+      <w:r>
+        <w:rPr>
+          <w:rFonts w:ascii="Helvetica" w:eastAsia="Times New Roman" w:hAnsi="Helvetica" w:cs="Times New Roman"/>
+          <w:color w:val="000000"/>
+          <w:sz w:val="21"/>
+          <w:szCs w:val="21"/>
+        </w:rPr>
+        <w:t>, </w:t>
+      </w:r>
+      <w:hyperlink r:id="rId17" w:tooltip="Radium" w:history="1">
+        <w:r>
+          <w:rPr>
+            <w:rFonts w:ascii="Helvetica" w:eastAsia="Times New Roman" w:hAnsi="Helvetica" w:cs="Times New Roman"/>
+            <w:color w:val="0B0080"/>
+            <w:sz w:val="21"/>
+            <w:szCs w:val="21"/>
+          </w:rPr>
+          <w:t>Ra</w:t>
+        </w:r>
+      </w:hyperlink>
+      <w:r>
+        <w:rPr>
+          <w:rFonts w:ascii="Helvetica" w:eastAsia="Times New Roman" w:hAnsi="Helvetica" w:cs="Times New Roman"/>
+          <w:color w:val="000000"/>
+          <w:sz w:val="21"/>
+          <w:szCs w:val="21"/>
+        </w:rPr>
+        <w:t>)</w:t>
+      </w:r>
+    </w:p>
+    <w:p>
+      <w:pPr>
+        <w:pStyle w:val="ListParagraph"/>
+        <w:numPr>
+          <w:ilvl w:val="0"/>
+          <w:numId w:val="2"/>
+        </w:numPr>
+        <w:rPr>
+          <w:rFonts w:ascii="Helvetica" w:eastAsia="Times New Roman" w:hAnsi="Helvetica" w:cs="Times New Roman"/>
+          <w:color w:val="000000"/>
+          <w:sz w:val="21"/>
+          <w:szCs w:val="21"/>
+        </w:rPr>
+      </w:pPr>
+      <w:r>
+        <w:rPr>
+          <w:rFonts w:ascii="Helvetica" w:eastAsia="Times New Roman" w:hAnsi="Helvetica" w:cs="Times New Roman"/>
+          <w:color w:val="000000"/>
+          <w:sz w:val="21"/>
+          <w:szCs w:val="21"/>
+          <w:bdr w:val="single" w:sz="6" w:space="0" w:color="A9A9A9" w:frame="1"/>
+          <w:shd w:val="clear" w:color="auto" w:fill="DD7700"/>
+        </w:rPr>
+        <w:t>    </w:t>
+      </w:r>
+      <w:hyperlink r:id="rId18" w:tooltip="Iron" w:history="1">
+        <w:r>
+          <w:rPr>
+            <w:rFonts w:ascii="Helvetica" w:eastAsia="Times New Roman" w:hAnsi="Helvetica" w:cs="Times New Roman"/>
+            <w:color w:val="0B0080"/>
+            <w:sz w:val="21"/>
+            <w:szCs w:val="21"/>
+          </w:rPr>
+          <w:t>iron</w:t>
+        </w:r>
+      </w:hyperlink>
+      <w:r>
+        <w:rPr>
+          <w:rFonts w:ascii="Helvetica" w:eastAsia="Times New Roman" w:hAnsi="Helvetica" w:cs="Times New Roman"/>
+          <w:color w:val="000000"/>
+          <w:sz w:val="21"/>
+          <w:szCs w:val="21"/>
+        </w:rPr>
+        <w:t> (Fe)</w:t>
+      </w:r>
+    </w:p>
+    <w:p>
+      <w:pPr>
+        <w:pStyle w:val="ListParagraph"/>
+        <w:numPr>
+          <w:ilvl w:val="0"/>
+          <w:numId w:val="2"/>
+        </w:numPr>
+        <w:rPr>
+          <w:rFonts w:ascii="Helvetica" w:eastAsia="Times New Roman" w:hAnsi="Helvetica" w:cs="Times New Roman"/>
+          <w:color w:val="000000"/>
+          <w:sz w:val="21"/>
+          <w:szCs w:val="21"/>
+        </w:rPr>
+      </w:pPr>
+      <w:r>
+        <w:rPr>
+          <w:rFonts w:ascii="Helvetica" w:eastAsia="Times New Roman" w:hAnsi="Helvetica" w:cs="Times New Roman"/>
+          <w:color w:val="000000"/>
+          <w:sz w:val="21"/>
+          <w:szCs w:val="21"/>
+          <w:bdr w:val="single" w:sz="6" w:space="0" w:color="A9A9A9" w:frame="1"/>
+          <w:shd w:val="clear" w:color="auto" w:fill="DD77FF"/>
+        </w:rPr>
+        <w:t>    </w:t>
+      </w:r>
+      <w:r>
+        <w:rPr>
+          <w:rFonts w:ascii="Helvetica" w:eastAsia="Times New Roman" w:hAnsi="Helvetica" w:cs="Times New Roman"/>
+          <w:color w:val="000000"/>
+          <w:sz w:val="21"/>
+          <w:szCs w:val="21"/>
+        </w:rPr>
+        <w:t>other elements</w:t>
+      </w:r>
+    </w:p>
+    <w:p>
+      <w:pPr>
+        <w:ind w:left="720" w:firstLine="720"/>
+        <w:rPr>
+          <w:rFonts w:ascii="Helvetica" w:eastAsia="Times New Roman" w:hAnsi="Helvetica" w:cs="Times New Roman"/>
+          <w:color w:val="000000"/>
+          <w:sz w:val="21"/>
+          <w:szCs w:val="21"/>
+          <w:bdr w:val="single" w:sz="6" w:space="0" w:color="A9A9A9" w:frame="1"/>
+          <w:shd w:val="clear" w:color="auto" w:fill="222222"/>
+        </w:rPr>
+      </w:pPr>
+    </w:p>
+    <w:p>
+      <w:pPr>
         <w:pStyle w:val="ListParagraph"/>
         <w:numPr>
           <w:ilvl w:val="0"/>
           <w:numId w:val="1"/>
         </w:numPr>
       </w:pPr>
+      <w:r>
+        <w:rPr>
+          <w:rFonts w:ascii="Helvetica" w:eastAsia="Times New Roman" w:hAnsi="Helvetica" w:cs="Times New Roman"/>
+          <w:color w:val="000000"/>
+          <w:sz w:val="21"/>
+          <w:szCs w:val="21"/>
+          <w:bdr w:val="single" w:sz="6" w:space="0" w:color="A9A9A9" w:frame="1"/>
+          <w:shd w:val="clear" w:color="auto" w:fill="222222"/>
+        </w:rPr>
+        <w:t>    </w:t>
+      </w:r>
+      <w:r>
+        <w:rPr>
+          <w:rFonts w:ascii="Helvetica" w:eastAsia="Times New Roman" w:hAnsi="Helvetica" w:cs="Times New Roman"/>
+          <w:color w:val="000000"/>
+          <w:sz w:val="21"/>
+          <w:szCs w:val="21"/>
+          <w:bdr w:val="single" w:sz="6" w:space="0" w:color="A9A9A9" w:frame="1"/>
+          <w:shd w:val="clear" w:color="auto" w:fill="1FF01F"/>
+        </w:rPr>
+        <w:t>    </w:t>
+      </w:r>
       <w:r>
         <w:t>CCl4</w:t>
       </w:r>
@@ -54,7 +736,7 @@
                     </pic:cNvPicPr>
                   </pic:nvPicPr>
                   <pic:blipFill>
-                    <a:blip r:embed="rId8">
+                    <a:blip r:embed="rId19">
                       <a:extLst>
                         <a:ext uri="{28A0092B-C50C-407E-A947-70E740481C1C}">
                           <a14:useLocalDpi xmlns:a14="http://schemas.microsoft.com/office/drawing/2010/main" val="0"/>
@@ -98,6 +780,28 @@
         </w:numPr>
       </w:pPr>
       <w:r>
+        <w:rPr>
+          <w:rFonts w:ascii="Helvetica" w:eastAsia="Times New Roman" w:hAnsi="Helvetica" w:cs="Times New Roman"/>
+          <w:color w:val="000000"/>
+          <w:sz w:val="21"/>
+          <w:szCs w:val="21"/>
+          <w:bdr w:val="single" w:sz="6" w:space="0" w:color="A9A9A9" w:frame="1"/>
+          <w:shd w:val="clear" w:color="auto" w:fill="222222"/>
+        </w:rPr>
+        <w:t>    </w:t>
+      </w:r>
+      <w:r>
+        <w:rPr>
+          <w:rFonts w:ascii="Helvetica" w:eastAsia="Times New Roman" w:hAnsi="Helvetica" w:cs="Times New Roman"/>
+          <w:color w:val="000000"/>
+          <w:sz w:val="21"/>
+          <w:szCs w:val="21"/>
+          <w:bdr w:val="single" w:sz="6" w:space="0" w:color="A9A9A9" w:frame="1"/>
+          <w:shd w:val="clear" w:color="auto" w:fill="FFFFFF"/>
+        </w:rPr>
+        <w:t>    </w:t>
+      </w:r>
+      <w:r>
         <w:t>C2H6</w:t>
       </w:r>
       <w:r>
@@ -145,7 +849,7 @@
                     </pic:cNvPicPr>
                   </pic:nvPicPr>
                   <pic:blipFill>
-                    <a:blip r:embed="rId9">
+                    <a:blip r:embed="rId20">
                       <a:extLst>
                         <a:ext uri="{28A0092B-C50C-407E-A947-70E740481C1C}">
                           <a14:useLocalDpi xmlns:a14="http://schemas.microsoft.com/office/drawing/2010/main" val="0"/>
@@ -185,6 +889,29 @@
           <w:numId w:val="1"/>
         </w:numPr>
       </w:pPr>
+      <w:r>
+        <w:rPr>
+          <w:rFonts w:ascii="Helvetica" w:eastAsia="Times New Roman" w:hAnsi="Helvetica" w:cs="Times New Roman"/>
+          <w:color w:val="000000"/>
+          <w:sz w:val="21"/>
+          <w:szCs w:val="21"/>
+          <w:bdr w:val="single" w:sz="6" w:space="0" w:color="A9A9A9" w:frame="1"/>
+          <w:shd w:val="clear" w:color="auto" w:fill="FFFFFF"/>
+        </w:rPr>
+        <w:lastRenderedPageBreak/>
+        <w:t>    </w:t>
+      </w:r>
+      <w:r>
+        <w:rPr>
+          <w:rFonts w:ascii="Helvetica" w:eastAsia="Times New Roman" w:hAnsi="Helvetica" w:cs="Times New Roman"/>
+          <w:color w:val="000000"/>
+          <w:sz w:val="21"/>
+          <w:szCs w:val="21"/>
+          <w:bdr w:val="single" w:sz="6" w:space="0" w:color="A9A9A9" w:frame="1"/>
+          <w:shd w:val="clear" w:color="auto" w:fill="1FF01F"/>
+        </w:rPr>
+        <w:t>    </w:t>
+      </w:r>
       <w:proofErr w:type="spellStart"/>
       <w:r>
         <w:t>HCl</w:t>
@@ -229,7 +956,7 @@
                     </pic:cNvPicPr>
                   </pic:nvPicPr>
                   <pic:blipFill>
-                    <a:blip r:embed="rId10">
+                    <a:blip r:embed="rId21">
                       <a:extLst>
                         <a:ext uri="{28A0092B-C50C-407E-A947-70E740481C1C}">
                           <a14:useLocalDpi xmlns:a14="http://schemas.microsoft.com/office/drawing/2010/main" val="0"/>
@@ -273,6 +1000,28 @@
         </w:numPr>
       </w:pPr>
       <w:r>
+        <w:rPr>
+          <w:rFonts w:ascii="Helvetica" w:eastAsia="Times New Roman" w:hAnsi="Helvetica" w:cs="Times New Roman"/>
+          <w:color w:val="000000"/>
+          <w:sz w:val="21"/>
+          <w:szCs w:val="21"/>
+          <w:bdr w:val="single" w:sz="6" w:space="0" w:color="A9A9A9" w:frame="1"/>
+          <w:shd w:val="clear" w:color="auto" w:fill="FFFFFF"/>
+        </w:rPr>
+        <w:t>    </w:t>
+      </w:r>
+      <w:r>
+        <w:rPr>
+          <w:rFonts w:ascii="Helvetica" w:eastAsia="Times New Roman" w:hAnsi="Helvetica" w:cs="Times New Roman"/>
+          <w:color w:val="000000"/>
+          <w:sz w:val="21"/>
+          <w:szCs w:val="21"/>
+          <w:bdr w:val="single" w:sz="6" w:space="0" w:color="A9A9A9" w:frame="1"/>
+          <w:shd w:val="clear" w:color="auto" w:fill="222222"/>
+        </w:rPr>
+        <w:t>    </w:t>
+      </w:r>
+      <w:r>
         <w:t>C2H2</w:t>
       </w:r>
       <w:r>
@@ -330,7 +1079,7 @@
                     </pic:cNvPicPr>
                   </pic:nvPicPr>
                   <pic:blipFill>
-                    <a:blip r:embed="rId11">
+                    <a:blip r:embed="rId22">
                       <a:extLst>
                         <a:ext uri="{28A0092B-C50C-407E-A947-70E740481C1C}">
                           <a14:useLocalDpi xmlns:a14="http://schemas.microsoft.com/office/drawing/2010/main" val="0"/>
@@ -370,9 +1119,30 @@
           <w:numId w:val="1"/>
         </w:numPr>
       </w:pPr>
+      <w:r>
+        <w:rPr>
+          <w:rFonts w:ascii="Helvetica" w:eastAsia="Times New Roman" w:hAnsi="Helvetica" w:cs="Times New Roman"/>
+          <w:color w:val="000000"/>
+          <w:sz w:val="21"/>
+          <w:szCs w:val="21"/>
+          <w:bdr w:val="single" w:sz="6" w:space="0" w:color="A9A9A9" w:frame="1"/>
+          <w:shd w:val="clear" w:color="auto" w:fill="7700FF"/>
+        </w:rPr>
+        <w:t>    </w:t>
+      </w:r>
+      <w:r>
+        <w:rPr>
+          <w:rFonts w:ascii="Helvetica" w:eastAsia="Times New Roman" w:hAnsi="Helvetica" w:cs="Times New Roman"/>
+          <w:color w:val="000000"/>
+          <w:sz w:val="21"/>
+          <w:szCs w:val="21"/>
+          <w:bdr w:val="single" w:sz="6" w:space="0" w:color="A9A9A9" w:frame="1"/>
+          <w:shd w:val="clear" w:color="auto" w:fill="FFFFFF"/>
+        </w:rPr>
+        <w:t>    </w:t>
+      </w:r>
       <w:proofErr w:type="spellStart"/>
       <w:r>
-        <w:lastRenderedPageBreak/>
         <w:t>LiH</w:t>
       </w:r>
       <w:proofErr w:type="spellEnd"/>
@@ -418,7 +1188,7 @@
                     </pic:cNvPicPr>
                   </pic:nvPicPr>
                   <pic:blipFill>
-                    <a:blip r:embed="rId12">
+                    <a:blip r:embed="rId23">
                       <a:extLst>
                         <a:ext uri="{28A0092B-C50C-407E-A947-70E740481C1C}">
                           <a14:useLocalDpi xmlns:a14="http://schemas.microsoft.com/office/drawing/2010/main" val="0"/>
@@ -459,6 +1229,39 @@
         </w:numPr>
       </w:pPr>
       <w:r>
+        <w:rPr>
+          <w:rFonts w:ascii="Helvetica" w:eastAsia="Times New Roman" w:hAnsi="Helvetica" w:cs="Times New Roman"/>
+          <w:color w:val="000000"/>
+          <w:sz w:val="21"/>
+          <w:szCs w:val="21"/>
+          <w:bdr w:val="single" w:sz="6" w:space="0" w:color="A9A9A9" w:frame="1"/>
+          <w:shd w:val="clear" w:color="auto" w:fill="FFFFFF"/>
+        </w:rPr>
+        <w:t>    </w:t>
+      </w:r>
+      <w:r>
+        <w:rPr>
+          <w:rFonts w:ascii="Helvetica" w:eastAsia="Times New Roman" w:hAnsi="Helvetica" w:cs="Times New Roman"/>
+          <w:color w:val="000000"/>
+          <w:sz w:val="21"/>
+          <w:szCs w:val="21"/>
+          <w:bdr w:val="single" w:sz="6" w:space="0" w:color="A9A9A9" w:frame="1"/>
+          <w:shd w:val="clear" w:color="auto" w:fill="FFE522"/>
+        </w:rPr>
+        <w:t>    </w:t>
+      </w:r>
+      <w:r>
+        <w:rPr>
+          <w:rFonts w:ascii="Helvetica" w:eastAsia="Times New Roman" w:hAnsi="Helvetica" w:cs="Times New Roman"/>
+          <w:color w:val="000000"/>
+          <w:sz w:val="21"/>
+          <w:szCs w:val="21"/>
+          <w:bdr w:val="single" w:sz="6" w:space="0" w:color="A9A9A9" w:frame="1"/>
+          <w:shd w:val="clear" w:color="auto" w:fill="FF2200"/>
+        </w:rPr>
+        <w:t>    </w:t>
+      </w:r>
+      <w:r>
         <w:t>H2SO4</w:t>
       </w:r>
       <w:r>
@@ -503,7 +1306,7 @@
                     </pic:cNvPicPr>
                   </pic:nvPicPr>
                   <pic:blipFill>
-                    <a:blip r:embed="rId13" cstate="print">
+                    <a:blip r:embed="rId24" cstate="print">
                       <a:extLst>
                         <a:ext uri="{28A0092B-C50C-407E-A947-70E740481C1C}">
                           <a14:useLocalDpi xmlns:a14="http://schemas.microsoft.com/office/drawing/2010/main" val="0"/>
@@ -543,6 +1346,28 @@
           <w:numId w:val="1"/>
         </w:numPr>
       </w:pPr>
+      <w:r>
+        <w:rPr>
+          <w:rFonts w:ascii="Helvetica" w:eastAsia="Times New Roman" w:hAnsi="Helvetica" w:cs="Times New Roman"/>
+          <w:color w:val="000000"/>
+          <w:sz w:val="21"/>
+          <w:szCs w:val="21"/>
+          <w:bdr w:val="single" w:sz="6" w:space="0" w:color="A9A9A9" w:frame="1"/>
+          <w:shd w:val="clear" w:color="auto" w:fill="7700FF"/>
+        </w:rPr>
+        <w:t>    </w:t>
+      </w:r>
+      <w:r>
+        <w:rPr>
+          <w:rFonts w:ascii="Helvetica" w:eastAsia="Times New Roman" w:hAnsi="Helvetica" w:cs="Times New Roman"/>
+          <w:color w:val="000000"/>
+          <w:sz w:val="21"/>
+          <w:szCs w:val="21"/>
+          <w:bdr w:val="single" w:sz="6" w:space="0" w:color="A9A9A9" w:frame="1"/>
+          <w:shd w:val="clear" w:color="auto" w:fill="1FF01F"/>
+        </w:rPr>
+        <w:t>    </w:t>
+      </w:r>
       <w:proofErr w:type="spellStart"/>
       <w:r>
         <w:t>LiF</w:t>
@@ -587,7 +1412,7 @@
                     </pic:cNvPicPr>
                   </pic:nvPicPr>
                   <pic:blipFill>
-                    <a:blip r:embed="rId14">
+                    <a:blip r:embed="rId25">
                       <a:extLst>
                         <a:ext uri="{28A0092B-C50C-407E-A947-70E740481C1C}">
                           <a14:useLocalDpi xmlns:a14="http://schemas.microsoft.com/office/drawing/2010/main" val="0"/>
@@ -628,6 +1453,29 @@
         </w:numPr>
       </w:pPr>
       <w:r>
+        <w:rPr>
+          <w:rFonts w:ascii="Helvetica" w:eastAsia="Times New Roman" w:hAnsi="Helvetica" w:cs="Times New Roman"/>
+          <w:color w:val="000000"/>
+          <w:sz w:val="21"/>
+          <w:szCs w:val="21"/>
+          <w:bdr w:val="single" w:sz="6" w:space="0" w:color="A9A9A9" w:frame="1"/>
+          <w:shd w:val="clear" w:color="auto" w:fill="222222"/>
+        </w:rPr>
+        <w:lastRenderedPageBreak/>
+        <w:t>    </w:t>
+      </w:r>
+      <w:r>
+        <w:rPr>
+          <w:rFonts w:ascii="Helvetica" w:eastAsia="Times New Roman" w:hAnsi="Helvetica" w:cs="Times New Roman"/>
+          <w:color w:val="000000"/>
+          <w:sz w:val="21"/>
+          <w:szCs w:val="21"/>
+          <w:bdr w:val="single" w:sz="6" w:space="0" w:color="A9A9A9" w:frame="1"/>
+          <w:shd w:val="clear" w:color="auto" w:fill="FF2200"/>
+        </w:rPr>
+        <w:t>    </w:t>
+      </w:r>
+      <w:r>
         <w:t>CO3^2-</w:t>
       </w:r>
       <w:r>
@@ -672,7 +1520,7 @@
                     </pic:cNvPicPr>
                   </pic:nvPicPr>
                   <pic:blipFill>
-                    <a:blip r:embed="rId15">
+                    <a:blip r:embed="rId26">
                       <a:extLst>
                         <a:ext uri="{28A0092B-C50C-407E-A947-70E740481C1C}">
                           <a14:useLocalDpi xmlns:a14="http://schemas.microsoft.com/office/drawing/2010/main" val="0"/>
@@ -713,6 +1561,50 @@
         </w:numPr>
       </w:pPr>
       <w:r>
+        <w:rPr>
+          <w:rFonts w:ascii="Helvetica" w:eastAsia="Times New Roman" w:hAnsi="Helvetica" w:cs="Times New Roman"/>
+          <w:color w:val="000000"/>
+          <w:sz w:val="21"/>
+          <w:szCs w:val="21"/>
+          <w:bdr w:val="single" w:sz="6" w:space="0" w:color="A9A9A9" w:frame="1"/>
+          <w:shd w:val="clear" w:color="auto" w:fill="222222"/>
+        </w:rPr>
+        <w:t>    </w:t>
+      </w:r>
+      <w:r>
+        <w:rPr>
+          <w:rFonts w:ascii="Helvetica" w:eastAsia="Times New Roman" w:hAnsi="Helvetica" w:cs="Times New Roman"/>
+          <w:color w:val="000000"/>
+          <w:sz w:val="21"/>
+          <w:szCs w:val="21"/>
+          <w:bdr w:val="single" w:sz="6" w:space="0" w:color="A9A9A9" w:frame="1"/>
+          <w:shd w:val="clear" w:color="auto" w:fill="2233FF"/>
+        </w:rPr>
+        <w:t>    </w:t>
+      </w:r>
+      <w:r>
+        <w:rPr>
+          <w:rFonts w:ascii="Helvetica" w:eastAsia="Times New Roman" w:hAnsi="Helvetica" w:cs="Times New Roman"/>
+          <w:color w:val="000000"/>
+          <w:sz w:val="21"/>
+          <w:szCs w:val="21"/>
+          <w:bdr w:val="single" w:sz="6" w:space="0" w:color="A9A9A9" w:frame="1"/>
+          <w:shd w:val="clear" w:color="auto" w:fill="FFFFFF"/>
+        </w:rPr>
+        <w:t>    </w:t>
+      </w:r>
+      <w:r>
+        <w:rPr>
+          <w:rFonts w:ascii="Helvetica" w:eastAsia="Times New Roman" w:hAnsi="Helvetica" w:cs="Times New Roman"/>
+          <w:color w:val="000000"/>
+          <w:sz w:val="21"/>
+          <w:szCs w:val="21"/>
+          <w:bdr w:val="single" w:sz="6" w:space="0" w:color="A9A9A9" w:frame="1"/>
+          <w:shd w:val="clear" w:color="auto" w:fill="FF2200"/>
+        </w:rPr>
+        <w:t>    </w:t>
+      </w:r>
+      <w:r>
         <w:t>CH3NO2</w:t>
       </w:r>
       <w:r>
@@ -754,7 +1646,7 @@
                     </pic:cNvPicPr>
                   </pic:nvPicPr>
                   <pic:blipFill>
-                    <a:blip r:embed="rId16" cstate="print">
+                    <a:blip r:embed="rId27" cstate="print">
                       <a:extLst>
                         <a:ext uri="{28A0092B-C50C-407E-A947-70E740481C1C}">
                           <a14:useLocalDpi xmlns:a14="http://schemas.microsoft.com/office/drawing/2010/main" val="0"/>
@@ -795,7 +1687,28 @@
         </w:numPr>
       </w:pPr>
       <w:r>
-        <w:lastRenderedPageBreak/>
+        <w:rPr>
+          <w:rFonts w:ascii="Helvetica" w:eastAsia="Times New Roman" w:hAnsi="Helvetica" w:cs="Times New Roman"/>
+          <w:color w:val="000000"/>
+          <w:sz w:val="21"/>
+          <w:szCs w:val="21"/>
+          <w:bdr w:val="single" w:sz="6" w:space="0" w:color="A9A9A9" w:frame="1"/>
+          <w:shd w:val="clear" w:color="auto" w:fill="222222"/>
+        </w:rPr>
+        <w:t>    </w:t>
+      </w:r>
+      <w:r>
+        <w:rPr>
+          <w:rFonts w:ascii="Helvetica" w:eastAsia="Times New Roman" w:hAnsi="Helvetica" w:cs="Times New Roman"/>
+          <w:color w:val="000000"/>
+          <w:sz w:val="21"/>
+          <w:szCs w:val="21"/>
+          <w:bdr w:val="single" w:sz="6" w:space="0" w:color="A9A9A9" w:frame="1"/>
+          <w:shd w:val="clear" w:color="auto" w:fill="FFFFFF"/>
+        </w:rPr>
+        <w:t>    </w:t>
+      </w:r>
+      <w:r>
         <w:t>C3H6</w:t>
       </w:r>
       <w:r>
@@ -840,7 +1753,7 @@
                     </pic:cNvPicPr>
                   </pic:nvPicPr>
                   <pic:blipFill>
-                    <a:blip r:embed="rId17" cstate="print">
+                    <a:blip r:embed="rId28" cstate="print">
                       <a:extLst>
                         <a:ext uri="{28A0092B-C50C-407E-A947-70E740481C1C}">
                           <a14:useLocalDpi xmlns:a14="http://schemas.microsoft.com/office/drawing/2010/main" val="0"/>
@@ -881,6 +1794,28 @@
         </w:numPr>
       </w:pPr>
       <w:r>
+        <w:rPr>
+          <w:rFonts w:ascii="Helvetica" w:eastAsia="Times New Roman" w:hAnsi="Helvetica" w:cs="Times New Roman"/>
+          <w:color w:val="000000"/>
+          <w:sz w:val="21"/>
+          <w:szCs w:val="21"/>
+          <w:bdr w:val="single" w:sz="6" w:space="0" w:color="A9A9A9" w:frame="1"/>
+          <w:shd w:val="clear" w:color="auto" w:fill="FF2200"/>
+        </w:rPr>
+        <w:t>    </w:t>
+      </w:r>
+      <w:r>
+        <w:rPr>
+          <w:rFonts w:ascii="Helvetica" w:eastAsia="Times New Roman" w:hAnsi="Helvetica" w:cs="Times New Roman"/>
+          <w:color w:val="000000"/>
+          <w:sz w:val="21"/>
+          <w:szCs w:val="21"/>
+          <w:bdr w:val="single" w:sz="6" w:space="0" w:color="A9A9A9" w:frame="1"/>
+          <w:shd w:val="clear" w:color="auto" w:fill="1FF01F"/>
+        </w:rPr>
+        <w:t>    </w:t>
+      </w:r>
+      <w:r>
         <w:t>OF2</w:t>
       </w:r>
       <w:r>
@@ -922,7 +1857,7 @@
                     </pic:cNvPicPr>
                   </pic:nvPicPr>
                   <pic:blipFill>
-                    <a:blip r:embed="rId18">
+                    <a:blip r:embed="rId29">
                       <a:extLst>
                         <a:ext uri="{28A0092B-C50C-407E-A947-70E740481C1C}">
                           <a14:useLocalDpi xmlns:a14="http://schemas.microsoft.com/office/drawing/2010/main" val="0"/>
@@ -963,6 +1898,17 @@
         </w:numPr>
       </w:pPr>
       <w:r>
+        <w:rPr>
+          <w:rFonts w:ascii="Helvetica" w:eastAsia="Times New Roman" w:hAnsi="Helvetica" w:cs="Times New Roman"/>
+          <w:color w:val="000000"/>
+          <w:sz w:val="21"/>
+          <w:szCs w:val="21"/>
+          <w:bdr w:val="single" w:sz="6" w:space="0" w:color="A9A9A9" w:frame="1"/>
+          <w:shd w:val="clear" w:color="auto" w:fill="992200"/>
+        </w:rPr>
+        <w:t>    </w:t>
+      </w:r>
+      <w:r>
         <w:t>Br2</w:t>
       </w:r>
       <w:r>
@@ -1007,7 +1953,7 @@
                     </pic:cNvPicPr>
                   </pic:nvPicPr>
                   <pic:blipFill>
-                    <a:blip r:embed="rId19">
+                    <a:blip r:embed="rId30">
                       <a:extLst>
                         <a:ext uri="{28A0092B-C50C-407E-A947-70E740481C1C}">
                           <a14:useLocalDpi xmlns:a14="http://schemas.microsoft.com/office/drawing/2010/main" val="0"/>
@@ -1048,6 +1994,29 @@
         </w:numPr>
       </w:pPr>
       <w:r>
+        <w:rPr>
+          <w:rFonts w:ascii="Helvetica" w:eastAsia="Times New Roman" w:hAnsi="Helvetica" w:cs="Times New Roman"/>
+          <w:color w:val="000000"/>
+          <w:sz w:val="21"/>
+          <w:szCs w:val="21"/>
+          <w:bdr w:val="single" w:sz="6" w:space="0" w:color="A9A9A9" w:frame="1"/>
+          <w:shd w:val="clear" w:color="auto" w:fill="992200"/>
+        </w:rPr>
+        <w:lastRenderedPageBreak/>
+        <w:t>    </w:t>
+      </w:r>
+      <w:r>
+        <w:rPr>
+          <w:rFonts w:ascii="Helvetica" w:eastAsia="Times New Roman" w:hAnsi="Helvetica" w:cs="Times New Roman"/>
+          <w:color w:val="000000"/>
+          <w:sz w:val="21"/>
+          <w:szCs w:val="21"/>
+          <w:bdr w:val="single" w:sz="6" w:space="0" w:color="A9A9A9" w:frame="1"/>
+          <w:shd w:val="clear" w:color="auto" w:fill="FF2200"/>
+        </w:rPr>
+        <w:t>    </w:t>
+      </w:r>
+      <w:r>
         <w:t>BrO4^-1</w:t>
       </w:r>
       <w:r>
@@ -1096,7 +2065,7 @@
                     </pic:cNvPicPr>
                   </pic:nvPicPr>
                   <pic:blipFill>
-                    <a:blip r:embed="rId20">
+                    <a:blip r:embed="rId31">
                       <a:extLst>
                         <a:ext uri="{28A0092B-C50C-407E-A947-70E740481C1C}">
                           <a14:useLocalDpi xmlns:a14="http://schemas.microsoft.com/office/drawing/2010/main" val="0"/>
@@ -1137,6 +2106,17 @@
         </w:numPr>
       </w:pPr>
       <w:r>
+        <w:rPr>
+          <w:rFonts w:ascii="Helvetica" w:eastAsia="Times New Roman" w:hAnsi="Helvetica" w:cs="Times New Roman"/>
+          <w:color w:val="000000"/>
+          <w:sz w:val="21"/>
+          <w:szCs w:val="21"/>
+          <w:bdr w:val="single" w:sz="6" w:space="0" w:color="A9A9A9" w:frame="1"/>
+          <w:shd w:val="clear" w:color="auto" w:fill="1FF01F"/>
+        </w:rPr>
+        <w:t>    </w:t>
+      </w:r>
+      <w:r>
         <w:t>Cl2</w:t>
       </w:r>
       <w:r>
@@ -1181,7 +2161,7 @@
                     </pic:cNvPicPr>
                   </pic:nvPicPr>
                   <pic:blipFill>
-                    <a:blip r:embed="rId21">
+                    <a:blip r:embed="rId32">
                       <a:extLst>
                         <a:ext uri="{28A0092B-C50C-407E-A947-70E740481C1C}">
                           <a14:useLocalDpi xmlns:a14="http://schemas.microsoft.com/office/drawing/2010/main" val="0"/>
@@ -1222,7 +2202,28 @@
         </w:numPr>
       </w:pPr>
       <w:r>
-        <w:lastRenderedPageBreak/>
+        <w:rPr>
+          <w:rFonts w:ascii="Helvetica" w:eastAsia="Times New Roman" w:hAnsi="Helvetica" w:cs="Times New Roman"/>
+          <w:color w:val="000000"/>
+          <w:sz w:val="21"/>
+          <w:szCs w:val="21"/>
+          <w:bdr w:val="single" w:sz="6" w:space="0" w:color="A9A9A9" w:frame="1"/>
+          <w:shd w:val="clear" w:color="auto" w:fill="1FF01F"/>
+        </w:rPr>
+        <w:t>    </w:t>
+      </w:r>
+      <w:r>
+        <w:rPr>
+          <w:rFonts w:ascii="Helvetica" w:eastAsia="Times New Roman" w:hAnsi="Helvetica" w:cs="Times New Roman"/>
+          <w:color w:val="000000"/>
+          <w:sz w:val="21"/>
+          <w:szCs w:val="21"/>
+          <w:bdr w:val="single" w:sz="6" w:space="0" w:color="A9A9A9" w:frame="1"/>
+          <w:shd w:val="clear" w:color="auto" w:fill="FF2200"/>
+        </w:rPr>
+        <w:t>    </w:t>
+      </w:r>
+      <w:r>
         <w:t>ClO4^-1</w:t>
       </w:r>
       <w:r>
@@ -1267,7 +2268,7 @@
                     </pic:cNvPicPr>
                   </pic:nvPicPr>
                   <pic:blipFill>
-                    <a:blip r:embed="rId22">
+                    <a:blip r:embed="rId33">
                       <a:extLst>
                         <a:ext uri="{28A0092B-C50C-407E-A947-70E740481C1C}">
                           <a14:useLocalDpi xmlns:a14="http://schemas.microsoft.com/office/drawing/2010/main" val="0"/>
@@ -1308,6 +2309,18 @@
         </w:numPr>
       </w:pPr>
       <w:r>
+        <w:rPr>
+          <w:rFonts w:ascii="Helvetica" w:eastAsia="Times New Roman" w:hAnsi="Helvetica" w:cs="Times New Roman"/>
+          <w:color w:val="000000"/>
+          <w:sz w:val="21"/>
+          <w:szCs w:val="21"/>
+          <w:bdr w:val="single" w:sz="6" w:space="0" w:color="A9A9A9" w:frame="1"/>
+          <w:shd w:val="clear" w:color="auto" w:fill="1FF01F"/>
+        </w:rPr>
+        <w:lastRenderedPageBreak/>
+        <w:t>    </w:t>
+      </w:r>
+      <w:r>
         <w:t>F2</w:t>
       </w:r>
       <w:r>
@@ -1352,7 +2365,7 @@
                     </pic:cNvPicPr>
                   </pic:nvPicPr>
                   <pic:blipFill>
-                    <a:blip r:embed="rId23">
+                    <a:blip r:embed="rId34">
                       <a:extLst>
                         <a:ext uri="{28A0092B-C50C-407E-A947-70E740481C1C}">
                           <a14:useLocalDpi xmlns:a14="http://schemas.microsoft.com/office/drawing/2010/main" val="0"/>
@@ -1393,6 +2406,28 @@
         </w:numPr>
       </w:pPr>
       <w:r>
+        <w:rPr>
+          <w:rFonts w:ascii="Helvetica" w:eastAsia="Times New Roman" w:hAnsi="Helvetica" w:cs="Times New Roman"/>
+          <w:color w:val="000000"/>
+          <w:sz w:val="21"/>
+          <w:szCs w:val="21"/>
+          <w:bdr w:val="single" w:sz="6" w:space="0" w:color="A9A9A9" w:frame="1"/>
+          <w:shd w:val="clear" w:color="auto" w:fill="6600BB"/>
+        </w:rPr>
+        <w:t>    </w:t>
+      </w:r>
+      <w:r>
+        <w:rPr>
+          <w:rFonts w:ascii="Helvetica" w:eastAsia="Times New Roman" w:hAnsi="Helvetica" w:cs="Times New Roman"/>
+          <w:color w:val="000000"/>
+          <w:sz w:val="21"/>
+          <w:szCs w:val="21"/>
+          <w:bdr w:val="single" w:sz="6" w:space="0" w:color="A9A9A9" w:frame="1"/>
+          <w:shd w:val="clear" w:color="auto" w:fill="FF2200"/>
+        </w:rPr>
+        <w:t>    </w:t>
+      </w:r>
+      <w:r>
         <w:t>IO4^-1</w:t>
       </w:r>
       <w:r>
@@ -1444,7 +2479,7 @@
                     </pic:cNvPicPr>
                   </pic:nvPicPr>
                   <pic:blipFill>
-                    <a:blip r:embed="rId24">
+                    <a:blip r:embed="rId35">
                       <a:extLst>
                         <a:ext uri="{28A0092B-C50C-407E-A947-70E740481C1C}">
                           <a14:useLocalDpi xmlns:a14="http://schemas.microsoft.com/office/drawing/2010/main" val="0"/>
@@ -1485,7 +2520,17 @@
         </w:numPr>
       </w:pPr>
       <w:r>
-        <w:lastRenderedPageBreak/>
+        <w:rPr>
+          <w:rFonts w:ascii="Helvetica" w:eastAsia="Times New Roman" w:hAnsi="Helvetica" w:cs="Times New Roman"/>
+          <w:color w:val="000000"/>
+          <w:sz w:val="21"/>
+          <w:szCs w:val="21"/>
+          <w:bdr w:val="single" w:sz="6" w:space="0" w:color="A9A9A9" w:frame="1"/>
+          <w:shd w:val="clear" w:color="auto" w:fill="2233FF"/>
+        </w:rPr>
+        <w:t>    </w:t>
+      </w:r>
+      <w:r>
         <w:t>N2</w:t>
       </w:r>
       <w:r>
@@ -1530,7 +2575,7 @@
                     </pic:cNvPicPr>
                   </pic:nvPicPr>
                   <pic:blipFill>
-                    <a:blip r:embed="rId25">
+                    <a:blip r:embed="rId36">
                       <a:extLst>
                         <a:ext uri="{28A0092B-C50C-407E-A947-70E740481C1C}">
                           <a14:useLocalDpi xmlns:a14="http://schemas.microsoft.com/office/drawing/2010/main" val="0"/>
@@ -1571,6 +2616,28 @@
         </w:numPr>
       </w:pPr>
       <w:r>
+        <w:rPr>
+          <w:rFonts w:ascii="Helvetica" w:eastAsia="Times New Roman" w:hAnsi="Helvetica" w:cs="Times New Roman"/>
+          <w:color w:val="000000"/>
+          <w:sz w:val="21"/>
+          <w:szCs w:val="21"/>
+          <w:bdr w:val="single" w:sz="6" w:space="0" w:color="A9A9A9" w:frame="1"/>
+          <w:shd w:val="clear" w:color="auto" w:fill="FFAA77"/>
+        </w:rPr>
+        <w:t>    </w:t>
+      </w:r>
+      <w:r>
+        <w:rPr>
+          <w:rFonts w:ascii="Helvetica" w:eastAsia="Times New Roman" w:hAnsi="Helvetica" w:cs="Times New Roman"/>
+          <w:color w:val="000000"/>
+          <w:sz w:val="21"/>
+          <w:szCs w:val="21"/>
+          <w:bdr w:val="single" w:sz="6" w:space="0" w:color="A9A9A9" w:frame="1"/>
+          <w:shd w:val="clear" w:color="auto" w:fill="FFFFFF"/>
+        </w:rPr>
+        <w:t>    </w:t>
+      </w:r>
+      <w:r>
         <w:t>BH3</w:t>
       </w:r>
       <w:r>
@@ -1615,7 +2682,7 @@
                     </pic:cNvPicPr>
                   </pic:nvPicPr>
                   <pic:blipFill>
-                    <a:blip r:embed="rId26">
+                    <a:blip r:embed="rId37">
                       <a:extLst>
                         <a:ext uri="{28A0092B-C50C-407E-A947-70E740481C1C}">
                           <a14:useLocalDpi xmlns:a14="http://schemas.microsoft.com/office/drawing/2010/main" val="0"/>
@@ -1656,6 +2723,18 @@
         </w:numPr>
       </w:pPr>
       <w:r>
+        <w:rPr>
+          <w:rFonts w:ascii="Helvetica" w:eastAsia="Times New Roman" w:hAnsi="Helvetica" w:cs="Times New Roman"/>
+          <w:color w:val="000000"/>
+          <w:sz w:val="21"/>
+          <w:szCs w:val="21"/>
+          <w:bdr w:val="single" w:sz="6" w:space="0" w:color="A9A9A9" w:frame="1"/>
+          <w:shd w:val="clear" w:color="auto" w:fill="FFFFFF"/>
+        </w:rPr>
+        <w:lastRenderedPageBreak/>
+        <w:t>    </w:t>
+      </w:r>
+      <w:r>
         <w:t>H2</w:t>
       </w:r>
       <w:r>
@@ -1700,7 +2779,7 @@
                     </pic:cNvPicPr>
                   </pic:nvPicPr>
                   <pic:blipFill>
-                    <a:blip r:embed="rId27">
+                    <a:blip r:embed="rId38">
                       <a:extLst>
                         <a:ext uri="{28A0092B-C50C-407E-A947-70E740481C1C}">
                           <a14:useLocalDpi xmlns:a14="http://schemas.microsoft.com/office/drawing/2010/main" val="0"/>
@@ -1741,6 +2820,39 @@
         </w:numPr>
       </w:pPr>
       <w:r>
+        <w:rPr>
+          <w:rFonts w:ascii="Helvetica" w:eastAsia="Times New Roman" w:hAnsi="Helvetica" w:cs="Times New Roman"/>
+          <w:color w:val="000000"/>
+          <w:sz w:val="21"/>
+          <w:szCs w:val="21"/>
+          <w:bdr w:val="single" w:sz="6" w:space="0" w:color="A9A9A9" w:frame="1"/>
+          <w:shd w:val="clear" w:color="auto" w:fill="FFFFFF"/>
+        </w:rPr>
+        <w:t>    </w:t>
+      </w:r>
+      <w:r>
+        <w:rPr>
+          <w:rFonts w:ascii="Helvetica" w:eastAsia="Times New Roman" w:hAnsi="Helvetica" w:cs="Times New Roman"/>
+          <w:color w:val="000000"/>
+          <w:sz w:val="21"/>
+          <w:szCs w:val="21"/>
+          <w:bdr w:val="single" w:sz="6" w:space="0" w:color="A9A9A9" w:frame="1"/>
+          <w:shd w:val="clear" w:color="auto" w:fill="992200"/>
+        </w:rPr>
+        <w:t>    </w:t>
+      </w:r>
+      <w:r>
+        <w:rPr>
+          <w:rFonts w:ascii="Helvetica" w:eastAsia="Times New Roman" w:hAnsi="Helvetica" w:cs="Times New Roman"/>
+          <w:color w:val="000000"/>
+          <w:sz w:val="21"/>
+          <w:szCs w:val="21"/>
+          <w:bdr w:val="single" w:sz="6" w:space="0" w:color="A9A9A9" w:frame="1"/>
+          <w:shd w:val="clear" w:color="auto" w:fill="FF2200"/>
+        </w:rPr>
+        <w:t>    </w:t>
+      </w:r>
+      <w:r>
         <w:t>HBrO3</w:t>
       </w:r>
       <w:r>
@@ -1785,7 +2897,7 @@
                     </pic:cNvPicPr>
                   </pic:nvPicPr>
                   <pic:blipFill>
-                    <a:blip r:embed="rId28">
+                    <a:blip r:embed="rId39">
                       <a:extLst>
                         <a:ext uri="{28A0092B-C50C-407E-A947-70E740481C1C}">
                           <a14:useLocalDpi xmlns:a14="http://schemas.microsoft.com/office/drawing/2010/main" val="0"/>
@@ -1826,7 +2938,29 @@
         </w:numPr>
       </w:pPr>
       <w:r>
+        <w:rPr>
+          <w:rFonts w:ascii="Helvetica" w:eastAsia="Times New Roman" w:hAnsi="Helvetica" w:cs="Times New Roman"/>
+          <w:color w:val="000000"/>
+          <w:sz w:val="21"/>
+          <w:szCs w:val="21"/>
+          <w:bdr w:val="single" w:sz="6" w:space="0" w:color="A9A9A9" w:frame="1"/>
+          <w:shd w:val="clear" w:color="auto" w:fill="2233FF"/>
+        </w:rPr>
         <w:lastRenderedPageBreak/>
+        <w:t>    </w:t>
+      </w:r>
+      <w:r>
+        <w:rPr>
+          <w:rFonts w:ascii="Helvetica" w:eastAsia="Times New Roman" w:hAnsi="Helvetica" w:cs="Times New Roman"/>
+          <w:color w:val="000000"/>
+          <w:sz w:val="21"/>
+          <w:szCs w:val="21"/>
+          <w:bdr w:val="single" w:sz="6" w:space="0" w:color="A9A9A9" w:frame="1"/>
+          <w:shd w:val="clear" w:color="auto" w:fill="FF2200"/>
+        </w:rPr>
+        <w:t>    </w:t>
+      </w:r>
+      <w:r>
         <w:t>N2O3</w:t>
       </w:r>
       <w:r>
@@ -1870,7 +3004,7 @@
                     </pic:cNvPicPr>
                   </pic:nvPicPr>
                   <pic:blipFill>
-                    <a:blip r:embed="rId29">
+                    <a:blip r:embed="rId40">
                       <a:extLst>
                         <a:ext uri="{28A0092B-C50C-407E-A947-70E740481C1C}">
                           <a14:useLocalDpi xmlns:a14="http://schemas.microsoft.com/office/drawing/2010/main" val="0"/>
@@ -1911,6 +3045,28 @@
         </w:numPr>
       </w:pPr>
       <w:r>
+        <w:rPr>
+          <w:rFonts w:ascii="Helvetica" w:eastAsia="Times New Roman" w:hAnsi="Helvetica" w:cs="Times New Roman"/>
+          <w:color w:val="000000"/>
+          <w:sz w:val="21"/>
+          <w:szCs w:val="21"/>
+          <w:bdr w:val="single" w:sz="6" w:space="0" w:color="A9A9A9" w:frame="1"/>
+          <w:shd w:val="clear" w:color="auto" w:fill="2233FF"/>
+        </w:rPr>
+        <w:t>    </w:t>
+      </w:r>
+      <w:r>
+        <w:rPr>
+          <w:rFonts w:ascii="Helvetica" w:eastAsia="Times New Roman" w:hAnsi="Helvetica" w:cs="Times New Roman"/>
+          <w:color w:val="000000"/>
+          <w:sz w:val="21"/>
+          <w:szCs w:val="21"/>
+          <w:bdr w:val="single" w:sz="6" w:space="0" w:color="A9A9A9" w:frame="1"/>
+          <w:shd w:val="clear" w:color="auto" w:fill="1FF01F"/>
+        </w:rPr>
+        <w:t>    </w:t>
+      </w:r>
+      <w:r>
         <w:t>NF3</w:t>
       </w:r>
       <w:r>
@@ -1959,7 +3115,7 @@
                     </pic:cNvPicPr>
                   </pic:nvPicPr>
                   <pic:blipFill>
-                    <a:blip r:embed="rId30">
+                    <a:blip r:embed="rId41">
                       <a:extLst>
                         <a:ext uri="{28A0092B-C50C-407E-A947-70E740481C1C}">
                           <a14:useLocalDpi xmlns:a14="http://schemas.microsoft.com/office/drawing/2010/main" val="0"/>
@@ -2000,7 +3156,29 @@
         </w:numPr>
       </w:pPr>
       <w:r>
+        <w:rPr>
+          <w:rFonts w:ascii="Helvetica" w:eastAsia="Times New Roman" w:hAnsi="Helvetica" w:cs="Times New Roman"/>
+          <w:color w:val="000000"/>
+          <w:sz w:val="21"/>
+          <w:szCs w:val="21"/>
+          <w:bdr w:val="single" w:sz="6" w:space="0" w:color="A9A9A9" w:frame="1"/>
+          <w:shd w:val="clear" w:color="auto" w:fill="2233FF"/>
+        </w:rPr>
         <w:lastRenderedPageBreak/>
+        <w:t>    </w:t>
+      </w:r>
+      <w:r>
+        <w:rPr>
+          <w:rFonts w:ascii="Helvetica" w:eastAsia="Times New Roman" w:hAnsi="Helvetica" w:cs="Times New Roman"/>
+          <w:color w:val="000000"/>
+          <w:sz w:val="21"/>
+          <w:szCs w:val="21"/>
+          <w:bdr w:val="single" w:sz="6" w:space="0" w:color="A9A9A9" w:frame="1"/>
+          <w:shd w:val="clear" w:color="auto" w:fill="FF2200"/>
+        </w:rPr>
+        <w:t>    </w:t>
+      </w:r>
+      <w:r>
         <w:t>NO2^+1</w:t>
       </w:r>
       <w:r>
@@ -2041,7 +3219,7 @@
                     </pic:cNvPicPr>
                   </pic:nvPicPr>
                   <pic:blipFill>
-                    <a:blip r:embed="rId31">
+                    <a:blip r:embed="rId42">
                       <a:extLst>
                         <a:ext uri="{28A0092B-C50C-407E-A947-70E740481C1C}">
                           <a14:useLocalDpi xmlns:a14="http://schemas.microsoft.com/office/drawing/2010/main" val="0"/>
@@ -2082,6 +3260,28 @@
         </w:numPr>
       </w:pPr>
       <w:r>
+        <w:rPr>
+          <w:rFonts w:ascii="Helvetica" w:eastAsia="Times New Roman" w:hAnsi="Helvetica" w:cs="Times New Roman"/>
+          <w:color w:val="000000"/>
+          <w:sz w:val="21"/>
+          <w:szCs w:val="21"/>
+          <w:bdr w:val="single" w:sz="6" w:space="0" w:color="A9A9A9" w:frame="1"/>
+          <w:shd w:val="clear" w:color="auto" w:fill="FF9900"/>
+        </w:rPr>
+        <w:t>    </w:t>
+      </w:r>
+      <w:r>
+        <w:rPr>
+          <w:rFonts w:ascii="Helvetica" w:eastAsia="Times New Roman" w:hAnsi="Helvetica" w:cs="Times New Roman"/>
+          <w:color w:val="000000"/>
+          <w:sz w:val="21"/>
+          <w:szCs w:val="21"/>
+          <w:bdr w:val="single" w:sz="6" w:space="0" w:color="A9A9A9" w:frame="1"/>
+          <w:shd w:val="clear" w:color="auto" w:fill="1FF01F"/>
+        </w:rPr>
+        <w:t>    </w:t>
+      </w:r>
+      <w:r>
         <w:t>PF3</w:t>
       </w:r>
       <w:r>
@@ -2130,7 +3330,7 @@
                     </pic:cNvPicPr>
                   </pic:nvPicPr>
                   <pic:blipFill>
-                    <a:blip r:embed="rId32">
+                    <a:blip r:embed="rId43">
                       <a:extLst>
                         <a:ext uri="{28A0092B-C50C-407E-A947-70E740481C1C}">
                           <a14:useLocalDpi xmlns:a14="http://schemas.microsoft.com/office/drawing/2010/main" val="0"/>
@@ -2171,6 +3371,28 @@
         </w:numPr>
       </w:pPr>
       <w:r>
+        <w:rPr>
+          <w:rFonts w:ascii="Helvetica" w:eastAsia="Times New Roman" w:hAnsi="Helvetica" w:cs="Times New Roman"/>
+          <w:color w:val="000000"/>
+          <w:sz w:val="21"/>
+          <w:szCs w:val="21"/>
+          <w:bdr w:val="single" w:sz="6" w:space="0" w:color="A9A9A9" w:frame="1"/>
+          <w:shd w:val="clear" w:color="auto" w:fill="FF9900"/>
+        </w:rPr>
+        <w:t>    </w:t>
+      </w:r>
+      <w:r>
+        <w:rPr>
+          <w:rFonts w:ascii="Helvetica" w:eastAsia="Times New Roman" w:hAnsi="Helvetica" w:cs="Times New Roman"/>
+          <w:color w:val="000000"/>
+          <w:sz w:val="21"/>
+          <w:szCs w:val="21"/>
+          <w:bdr w:val="single" w:sz="6" w:space="0" w:color="A9A9A9" w:frame="1"/>
+          <w:shd w:val="clear" w:color="auto" w:fill="1FF01F"/>
+        </w:rPr>
+        <w:t>    </w:t>
+      </w:r>
+      <w:r>
         <w:t>PF5</w:t>
       </w:r>
       <w:r>
@@ -2216,7 +3438,7 @@
                     </pic:cNvPicPr>
                   </pic:nvPicPr>
                   <pic:blipFill>
-                    <a:blip r:embed="rId33">
+                    <a:blip r:embed="rId44">
                       <a:extLst>
                         <a:ext uri="{28A0092B-C50C-407E-A947-70E740481C1C}">
                           <a14:useLocalDpi xmlns:a14="http://schemas.microsoft.com/office/drawing/2010/main" val="0"/>
@@ -2257,7 +3479,29 @@
         </w:numPr>
       </w:pPr>
       <w:r>
+        <w:rPr>
+          <w:rFonts w:ascii="Helvetica" w:eastAsia="Times New Roman" w:hAnsi="Helvetica" w:cs="Times New Roman"/>
+          <w:color w:val="000000"/>
+          <w:sz w:val="21"/>
+          <w:szCs w:val="21"/>
+          <w:bdr w:val="single" w:sz="6" w:space="0" w:color="A9A9A9" w:frame="1"/>
+          <w:shd w:val="clear" w:color="auto" w:fill="FF9900"/>
+        </w:rPr>
         <w:lastRenderedPageBreak/>
+        <w:t>    </w:t>
+      </w:r>
+      <w:r>
+        <w:rPr>
+          <w:rFonts w:ascii="Helvetica" w:eastAsia="Times New Roman" w:hAnsi="Helvetica" w:cs="Times New Roman"/>
+          <w:color w:val="000000"/>
+          <w:sz w:val="21"/>
+          <w:szCs w:val="21"/>
+          <w:bdr w:val="single" w:sz="6" w:space="0" w:color="A9A9A9" w:frame="1"/>
+          <w:shd w:val="clear" w:color="auto" w:fill="FFFFFF"/>
+        </w:rPr>
+        <w:t>    </w:t>
+      </w:r>
+      <w:r>
         <w:t>PH3</w:t>
       </w:r>
       <w:r>
@@ -2304,7 +3548,7 @@
                     </pic:cNvPicPr>
                   </pic:nvPicPr>
                   <pic:blipFill>
-                    <a:blip r:embed="rId34">
+                    <a:blip r:embed="rId45">
                       <a:extLst>
                         <a:ext uri="{28A0092B-C50C-407E-A947-70E740481C1C}">
                           <a14:useLocalDpi xmlns:a14="http://schemas.microsoft.com/office/drawing/2010/main" val="0"/>
@@ -2345,6 +3589,28 @@
         </w:numPr>
       </w:pPr>
       <w:r>
+        <w:rPr>
+          <w:rFonts w:ascii="Helvetica" w:eastAsia="Times New Roman" w:hAnsi="Helvetica" w:cs="Times New Roman"/>
+          <w:color w:val="000000"/>
+          <w:sz w:val="21"/>
+          <w:szCs w:val="21"/>
+          <w:bdr w:val="single" w:sz="6" w:space="0" w:color="A9A9A9" w:frame="1"/>
+          <w:shd w:val="clear" w:color="auto" w:fill="FF2200"/>
+        </w:rPr>
+        <w:t>    </w:t>
+      </w:r>
+      <w:r>
+        <w:rPr>
+          <w:rFonts w:ascii="Helvetica" w:eastAsia="Times New Roman" w:hAnsi="Helvetica" w:cs="Times New Roman"/>
+          <w:color w:val="000000"/>
+          <w:sz w:val="21"/>
+          <w:szCs w:val="21"/>
+          <w:bdr w:val="single" w:sz="6" w:space="0" w:color="A9A9A9" w:frame="1"/>
+          <w:shd w:val="clear" w:color="auto" w:fill="1FF01F"/>
+        </w:rPr>
+        <w:t>    </w:t>
+      </w:r>
+      <w:r>
         <w:t>Cl2O</w:t>
       </w:r>
       <w:r>
@@ -2393,7 +3659,7 @@
                     </pic:cNvPicPr>
                   </pic:nvPicPr>
                   <pic:blipFill>
-                    <a:blip r:embed="rId35">
+                    <a:blip r:embed="rId46">
                       <a:extLst>
                         <a:ext uri="{28A0092B-C50C-407E-A947-70E740481C1C}">
                           <a14:useLocalDpi xmlns:a14="http://schemas.microsoft.com/office/drawing/2010/main" val="0"/>
@@ -2434,6 +3700,28 @@
         </w:numPr>
       </w:pPr>
       <w:r>
+        <w:rPr>
+          <w:rFonts w:ascii="Helvetica" w:eastAsia="Times New Roman" w:hAnsi="Helvetica" w:cs="Times New Roman"/>
+          <w:color w:val="000000"/>
+          <w:sz w:val="21"/>
+          <w:szCs w:val="21"/>
+          <w:bdr w:val="single" w:sz="6" w:space="0" w:color="A9A9A9" w:frame="1"/>
+          <w:shd w:val="clear" w:color="auto" w:fill="992200"/>
+        </w:rPr>
+        <w:t>    </w:t>
+      </w:r>
+      <w:r>
+        <w:rPr>
+          <w:rFonts w:ascii="Helvetica" w:eastAsia="Times New Roman" w:hAnsi="Helvetica" w:cs="Times New Roman"/>
+          <w:color w:val="000000"/>
+          <w:sz w:val="21"/>
+          <w:szCs w:val="21"/>
+          <w:bdr w:val="single" w:sz="6" w:space="0" w:color="A9A9A9" w:frame="1"/>
+          <w:shd w:val="clear" w:color="auto" w:fill="FF2200"/>
+        </w:rPr>
+        <w:t>    </w:t>
+      </w:r>
+      <w:r>
         <w:t>BrO2^-1</w:t>
       </w:r>
       <w:r>
@@ -2482,7 +3770,7 @@
                     </pic:cNvPicPr>
                   </pic:nvPicPr>
                   <pic:blipFill>
-                    <a:blip r:embed="rId36">
+                    <a:blip r:embed="rId47">
                       <a:extLst>
                         <a:ext uri="{28A0092B-C50C-407E-A947-70E740481C1C}">
                           <a14:useLocalDpi xmlns:a14="http://schemas.microsoft.com/office/drawing/2010/main" val="0"/>
@@ -2523,7 +3811,29 @@
         </w:numPr>
       </w:pPr>
       <w:r>
+        <w:rPr>
+          <w:rFonts w:ascii="Helvetica" w:eastAsia="Times New Roman" w:hAnsi="Helvetica" w:cs="Times New Roman"/>
+          <w:color w:val="000000"/>
+          <w:sz w:val="21"/>
+          <w:szCs w:val="21"/>
+          <w:bdr w:val="single" w:sz="6" w:space="0" w:color="A9A9A9" w:frame="1"/>
+          <w:shd w:val="clear" w:color="auto" w:fill="1FF01F"/>
+        </w:rPr>
         <w:lastRenderedPageBreak/>
+        <w:t>    </w:t>
+      </w:r>
+      <w:r>
+        <w:rPr>
+          <w:rFonts w:ascii="Helvetica" w:eastAsia="Times New Roman" w:hAnsi="Helvetica" w:cs="Times New Roman"/>
+          <w:color w:val="000000"/>
+          <w:sz w:val="21"/>
+          <w:szCs w:val="21"/>
+          <w:bdr w:val="single" w:sz="6" w:space="0" w:color="A9A9A9" w:frame="1"/>
+          <w:shd w:val="clear" w:color="auto" w:fill="FF2200"/>
+        </w:rPr>
+        <w:t>    </w:t>
+      </w:r>
+      <w:r>
         <w:t>ClO2^-1</w:t>
       </w:r>
       <w:r>
@@ -2568,7 +3878,7 @@
                     </pic:cNvPicPr>
                   </pic:nvPicPr>
                   <pic:blipFill>
-                    <a:blip r:embed="rId37">
+                    <a:blip r:embed="rId48">
                       <a:extLst>
                         <a:ext uri="{28A0092B-C50C-407E-A947-70E740481C1C}">
                           <a14:useLocalDpi xmlns:a14="http://schemas.microsoft.com/office/drawing/2010/main" val="0"/>
@@ -2609,6 +3919,28 @@
         </w:numPr>
       </w:pPr>
       <w:r>
+        <w:rPr>
+          <w:rFonts w:ascii="Helvetica" w:eastAsia="Times New Roman" w:hAnsi="Helvetica" w:cs="Times New Roman"/>
+          <w:color w:val="000000"/>
+          <w:sz w:val="21"/>
+          <w:szCs w:val="21"/>
+          <w:bdr w:val="single" w:sz="6" w:space="0" w:color="A9A9A9" w:frame="1"/>
+          <w:shd w:val="clear" w:color="auto" w:fill="222222"/>
+        </w:rPr>
+        <w:t>    </w:t>
+      </w:r>
+      <w:r>
+        <w:rPr>
+          <w:rFonts w:ascii="Helvetica" w:eastAsia="Times New Roman" w:hAnsi="Helvetica" w:cs="Times New Roman"/>
+          <w:color w:val="000000"/>
+          <w:sz w:val="21"/>
+          <w:szCs w:val="21"/>
+          <w:bdr w:val="single" w:sz="6" w:space="0" w:color="A9A9A9" w:frame="1"/>
+          <w:shd w:val="clear" w:color="auto" w:fill="FF2200"/>
+        </w:rPr>
+        <w:t>    </w:t>
+      </w:r>
+      <w:r>
         <w:t>CO3^-2</w:t>
       </w:r>
       <w:r>
@@ -2653,7 +3985,7 @@
                     </pic:cNvPicPr>
                   </pic:nvPicPr>
                   <pic:blipFill>
-                    <a:blip r:embed="rId38">
+                    <a:blip r:embed="rId49">
                       <a:extLst>
                         <a:ext uri="{28A0092B-C50C-407E-A947-70E740481C1C}">
                           <a14:useLocalDpi xmlns:a14="http://schemas.microsoft.com/office/drawing/2010/main" val="0"/>
@@ -2694,6 +4026,39 @@
         </w:numPr>
       </w:pPr>
       <w:r>
+        <w:rPr>
+          <w:rFonts w:ascii="Helvetica" w:eastAsia="Times New Roman" w:hAnsi="Helvetica" w:cs="Times New Roman"/>
+          <w:color w:val="000000"/>
+          <w:sz w:val="21"/>
+          <w:szCs w:val="21"/>
+          <w:bdr w:val="single" w:sz="6" w:space="0" w:color="A9A9A9" w:frame="1"/>
+          <w:shd w:val="clear" w:color="auto" w:fill="FFFFFF"/>
+        </w:rPr>
+        <w:t>    </w:t>
+      </w:r>
+      <w:r>
+        <w:rPr>
+          <w:rFonts w:ascii="Helvetica" w:eastAsia="Times New Roman" w:hAnsi="Helvetica" w:cs="Times New Roman"/>
+          <w:color w:val="000000"/>
+          <w:sz w:val="21"/>
+          <w:szCs w:val="21"/>
+          <w:bdr w:val="single" w:sz="6" w:space="0" w:color="A9A9A9" w:frame="1"/>
+          <w:shd w:val="clear" w:color="auto" w:fill="2233FF"/>
+        </w:rPr>
+        <w:t>    </w:t>
+      </w:r>
+      <w:r>
+        <w:rPr>
+          <w:rFonts w:ascii="Helvetica" w:eastAsia="Times New Roman" w:hAnsi="Helvetica" w:cs="Times New Roman"/>
+          <w:color w:val="000000"/>
+          <w:sz w:val="21"/>
+          <w:szCs w:val="21"/>
+          <w:bdr w:val="single" w:sz="6" w:space="0" w:color="A9A9A9" w:frame="1"/>
+          <w:shd w:val="clear" w:color="auto" w:fill="FF2200"/>
+        </w:rPr>
+        <w:t>    </w:t>
+      </w:r>
+      <w:r>
         <w:t>HNO</w:t>
       </w:r>
       <w:r>
@@ -2742,7 +4107,7 @@
                     </pic:cNvPicPr>
                   </pic:nvPicPr>
                   <pic:blipFill>
-                    <a:blip r:embed="rId39">
+                    <a:blip r:embed="rId50">
                       <a:extLst>
                         <a:ext uri="{28A0092B-C50C-407E-A947-70E740481C1C}">
                           <a14:useLocalDpi xmlns:a14="http://schemas.microsoft.com/office/drawing/2010/main" val="0"/>
@@ -2783,7 +4148,18 @@
         </w:numPr>
       </w:pPr>
       <w:r>
+        <w:rPr>
+          <w:rFonts w:ascii="Helvetica" w:eastAsia="Times New Roman" w:hAnsi="Helvetica" w:cs="Times New Roman"/>
+          <w:color w:val="000000"/>
+          <w:sz w:val="21"/>
+          <w:szCs w:val="21"/>
+          <w:bdr w:val="single" w:sz="6" w:space="0" w:color="A9A9A9" w:frame="1"/>
+          <w:shd w:val="clear" w:color="auto" w:fill="6600BB"/>
+        </w:rPr>
         <w:lastRenderedPageBreak/>
+        <w:t>    </w:t>
+      </w:r>
+      <w:r>
         <w:t>I3^-1</w:t>
       </w:r>
       <w:r>
@@ -2828,7 +4204,7 @@
                     </pic:cNvPicPr>
                   </pic:nvPicPr>
                   <pic:blipFill>
-                    <a:blip r:embed="rId40">
+                    <a:blip r:embed="rId51">
                       <a:extLst>
                         <a:ext uri="{28A0092B-C50C-407E-A947-70E740481C1C}">
                           <a14:useLocalDpi xmlns:a14="http://schemas.microsoft.com/office/drawing/2010/main" val="0"/>
@@ -2869,6 +4245,28 @@
         </w:numPr>
       </w:pPr>
       <w:r>
+        <w:rPr>
+          <w:rFonts w:ascii="Helvetica" w:eastAsia="Times New Roman" w:hAnsi="Helvetica" w:cs="Times New Roman"/>
+          <w:color w:val="000000"/>
+          <w:sz w:val="21"/>
+          <w:szCs w:val="21"/>
+          <w:bdr w:val="single" w:sz="6" w:space="0" w:color="A9A9A9" w:frame="1"/>
+          <w:shd w:val="clear" w:color="auto" w:fill="6600BB"/>
+        </w:rPr>
+        <w:t>    </w:t>
+      </w:r>
+      <w:r>
+        <w:rPr>
+          <w:rFonts w:ascii="Helvetica" w:eastAsia="Times New Roman" w:hAnsi="Helvetica" w:cs="Times New Roman"/>
+          <w:color w:val="000000"/>
+          <w:sz w:val="21"/>
+          <w:szCs w:val="21"/>
+          <w:bdr w:val="single" w:sz="6" w:space="0" w:color="A9A9A9" w:frame="1"/>
+          <w:shd w:val="clear" w:color="auto" w:fill="FF2200"/>
+        </w:rPr>
+        <w:t>    </w:t>
+      </w:r>
+      <w:r>
         <w:t>IO2^-1</w:t>
       </w:r>
       <w:r>
@@ -2920,7 +4318,7 @@
                     </pic:cNvPicPr>
                   </pic:nvPicPr>
                   <pic:blipFill>
-                    <a:blip r:embed="rId41">
+                    <a:blip r:embed="rId52">
                       <a:extLst>
                         <a:ext uri="{28A0092B-C50C-407E-A947-70E740481C1C}">
                           <a14:useLocalDpi xmlns:a14="http://schemas.microsoft.com/office/drawing/2010/main" val="0"/>
@@ -2961,6 +4359,28 @@
         </w:numPr>
       </w:pPr>
       <w:r>
+        <w:rPr>
+          <w:rFonts w:ascii="Helvetica" w:eastAsia="Times New Roman" w:hAnsi="Helvetica" w:cs="Times New Roman"/>
+          <w:color w:val="000000"/>
+          <w:sz w:val="21"/>
+          <w:szCs w:val="21"/>
+          <w:bdr w:val="single" w:sz="6" w:space="0" w:color="A9A9A9" w:frame="1"/>
+          <w:shd w:val="clear" w:color="auto" w:fill="2233FF"/>
+        </w:rPr>
+        <w:t>    </w:t>
+      </w:r>
+      <w:r>
+        <w:rPr>
+          <w:rFonts w:ascii="Helvetica" w:eastAsia="Times New Roman" w:hAnsi="Helvetica" w:cs="Times New Roman"/>
+          <w:color w:val="000000"/>
+          <w:sz w:val="21"/>
+          <w:szCs w:val="21"/>
+          <w:bdr w:val="single" w:sz="6" w:space="0" w:color="A9A9A9" w:frame="1"/>
+          <w:shd w:val="clear" w:color="auto" w:fill="FF2200"/>
+        </w:rPr>
+        <w:t>    </w:t>
+      </w:r>
+      <w:r>
         <w:t>N2O</w:t>
       </w:r>
       <w:r>
@@ -3005,7 +4425,7 @@
                     </pic:cNvPicPr>
                   </pic:nvPicPr>
                   <pic:blipFill>
-                    <a:blip r:embed="rId42">
+                    <a:blip r:embed="rId53">
                       <a:extLst>
                         <a:ext uri="{28A0092B-C50C-407E-A947-70E740481C1C}">
                           <a14:useLocalDpi xmlns:a14="http://schemas.microsoft.com/office/drawing/2010/main" val="0"/>
@@ -3046,7 +4466,29 @@
         </w:numPr>
       </w:pPr>
       <w:r>
+        <w:rPr>
+          <w:rFonts w:ascii="Helvetica" w:eastAsia="Times New Roman" w:hAnsi="Helvetica" w:cs="Times New Roman"/>
+          <w:color w:val="000000"/>
+          <w:sz w:val="21"/>
+          <w:szCs w:val="21"/>
+          <w:bdr w:val="single" w:sz="6" w:space="0" w:color="A9A9A9" w:frame="1"/>
+          <w:shd w:val="clear" w:color="auto" w:fill="2233FF"/>
+        </w:rPr>
         <w:lastRenderedPageBreak/>
+        <w:t>    </w:t>
+      </w:r>
+      <w:r>
+        <w:rPr>
+          <w:rFonts w:ascii="Helvetica" w:eastAsia="Times New Roman" w:hAnsi="Helvetica" w:cs="Times New Roman"/>
+          <w:color w:val="000000"/>
+          <w:sz w:val="21"/>
+          <w:szCs w:val="21"/>
+          <w:bdr w:val="single" w:sz="6" w:space="0" w:color="A9A9A9" w:frame="1"/>
+          <w:shd w:val="clear" w:color="auto" w:fill="FF2200"/>
+        </w:rPr>
+        <w:t>    </w:t>
+      </w:r>
+      <w:r>
         <w:t>NO3</w:t>
       </w:r>
       <w:r>
@@ -3088,7 +4530,7 @@
                     </pic:cNvPicPr>
                   </pic:nvPicPr>
                   <pic:blipFill>
-                    <a:blip r:embed="rId43">
+                    <a:blip r:embed="rId54">
                       <a:extLst>
                         <a:ext uri="{28A0092B-C50C-407E-A947-70E740481C1C}">
                           <a14:useLocalDpi xmlns:a14="http://schemas.microsoft.com/office/drawing/2010/main" val="0"/>
@@ -3129,6 +4571,28 @@
         </w:numPr>
       </w:pPr>
       <w:r>
+        <w:rPr>
+          <w:rFonts w:ascii="Helvetica" w:eastAsia="Times New Roman" w:hAnsi="Helvetica" w:cs="Times New Roman"/>
+          <w:color w:val="000000"/>
+          <w:sz w:val="21"/>
+          <w:szCs w:val="21"/>
+          <w:bdr w:val="single" w:sz="6" w:space="0" w:color="A9A9A9" w:frame="1"/>
+          <w:shd w:val="clear" w:color="auto" w:fill="FF9900"/>
+        </w:rPr>
+        <w:t>    </w:t>
+      </w:r>
+      <w:r>
+        <w:rPr>
+          <w:rFonts w:ascii="Helvetica" w:eastAsia="Times New Roman" w:hAnsi="Helvetica" w:cs="Times New Roman"/>
+          <w:color w:val="000000"/>
+          <w:sz w:val="21"/>
+          <w:szCs w:val="21"/>
+          <w:bdr w:val="single" w:sz="6" w:space="0" w:color="A9A9A9" w:frame="1"/>
+          <w:shd w:val="clear" w:color="auto" w:fill="1FF01F"/>
+        </w:rPr>
+        <w:t>    </w:t>
+      </w:r>
+      <w:r>
         <w:t>PCl3</w:t>
       </w:r>
       <w:r>
@@ -3175,7 +4639,7 @@
                     </pic:cNvPicPr>
                   </pic:nvPicPr>
                   <pic:blipFill>
-                    <a:blip r:embed="rId44">
+                    <a:blip r:embed="rId55">
                       <a:extLst>
                         <a:ext uri="{28A0092B-C50C-407E-A947-70E740481C1C}">
                           <a14:useLocalDpi xmlns:a14="http://schemas.microsoft.com/office/drawing/2010/main" val="0"/>
@@ -3216,7 +4680,29 @@
         </w:numPr>
       </w:pPr>
       <w:r>
+        <w:rPr>
+          <w:rFonts w:ascii="Helvetica" w:eastAsia="Times New Roman" w:hAnsi="Helvetica" w:cs="Times New Roman"/>
+          <w:color w:val="000000"/>
+          <w:sz w:val="21"/>
+          <w:szCs w:val="21"/>
+          <w:bdr w:val="single" w:sz="6" w:space="0" w:color="A9A9A9" w:frame="1"/>
+          <w:shd w:val="clear" w:color="auto" w:fill="FF9900"/>
+        </w:rPr>
         <w:lastRenderedPageBreak/>
+        <w:t>    </w:t>
+      </w:r>
+      <w:r>
+        <w:rPr>
+          <w:rFonts w:ascii="Helvetica" w:eastAsia="Times New Roman" w:hAnsi="Helvetica" w:cs="Times New Roman"/>
+          <w:color w:val="000000"/>
+          <w:sz w:val="21"/>
+          <w:szCs w:val="21"/>
+          <w:bdr w:val="single" w:sz="6" w:space="0" w:color="A9A9A9" w:frame="1"/>
+          <w:shd w:val="clear" w:color="auto" w:fill="1FF01F"/>
+        </w:rPr>
+        <w:t>    </w:t>
+      </w:r>
+      <w:r>
         <w:t>PCl5</w:t>
       </w:r>
       <w:r>
@@ -3257,7 +4743,7 @@
                     </pic:cNvPicPr>
                   </pic:nvPicPr>
                   <pic:blipFill>
-                    <a:blip r:embed="rId45">
+                    <a:blip r:embed="rId56">
                       <a:extLst>
                         <a:ext uri="{28A0092B-C50C-407E-A947-70E740481C1C}">
                           <a14:useLocalDpi xmlns:a14="http://schemas.microsoft.com/office/drawing/2010/main" val="0"/>
@@ -3298,6 +4784,28 @@
         </w:numPr>
       </w:pPr>
       <w:r>
+        <w:rPr>
+          <w:rFonts w:ascii="Helvetica" w:eastAsia="Times New Roman" w:hAnsi="Helvetica" w:cs="Times New Roman"/>
+          <w:color w:val="000000"/>
+          <w:sz w:val="21"/>
+          <w:szCs w:val="21"/>
+          <w:bdr w:val="single" w:sz="6" w:space="0" w:color="A9A9A9" w:frame="1"/>
+          <w:shd w:val="clear" w:color="auto" w:fill="992200"/>
+        </w:rPr>
+        <w:t>    </w:t>
+      </w:r>
+      <w:r>
+        <w:rPr>
+          <w:rFonts w:ascii="Helvetica" w:eastAsia="Times New Roman" w:hAnsi="Helvetica" w:cs="Times New Roman"/>
+          <w:color w:val="000000"/>
+          <w:sz w:val="21"/>
+          <w:szCs w:val="21"/>
+          <w:bdr w:val="single" w:sz="6" w:space="0" w:color="A9A9A9" w:frame="1"/>
+          <w:shd w:val="clear" w:color="auto" w:fill="1FF01F"/>
+        </w:rPr>
+        <w:t>    </w:t>
+      </w:r>
+      <w:r>
         <w:t>BrF5</w:t>
       </w:r>
       <w:r>
@@ -3346,7 +4854,7 @@
                     </pic:cNvPicPr>
                   </pic:nvPicPr>
                   <pic:blipFill>
-                    <a:blip r:embed="rId46">
+                    <a:blip r:embed="rId57">
                       <a:extLst>
                         <a:ext uri="{28A0092B-C50C-407E-A947-70E740481C1C}">
                           <a14:useLocalDpi xmlns:a14="http://schemas.microsoft.com/office/drawing/2010/main" val="0"/>
@@ -3386,6 +4894,28 @@
           <w:numId w:val="1"/>
         </w:numPr>
       </w:pPr>
+      <w:r>
+        <w:rPr>
+          <w:rFonts w:ascii="Helvetica" w:eastAsia="Times New Roman" w:hAnsi="Helvetica" w:cs="Times New Roman"/>
+          <w:color w:val="000000"/>
+          <w:sz w:val="21"/>
+          <w:szCs w:val="21"/>
+          <w:bdr w:val="single" w:sz="6" w:space="0" w:color="A9A9A9" w:frame="1"/>
+          <w:shd w:val="clear" w:color="auto" w:fill="992200"/>
+        </w:rPr>
+        <w:t>    </w:t>
+      </w:r>
+      <w:r>
+        <w:rPr>
+          <w:rFonts w:ascii="Helvetica" w:eastAsia="Times New Roman" w:hAnsi="Helvetica" w:cs="Times New Roman"/>
+          <w:color w:val="000000"/>
+          <w:sz w:val="21"/>
+          <w:szCs w:val="21"/>
+          <w:bdr w:val="single" w:sz="6" w:space="0" w:color="A9A9A9" w:frame="1"/>
+          <w:shd w:val="clear" w:color="auto" w:fill="FF2200"/>
+        </w:rPr>
+        <w:t>    </w:t>
+      </w:r>
       <w:proofErr w:type="spellStart"/>
       <w:r>
         <w:t>BrO</w:t>
@@ -3442,7 +4972,7 @@
                     </pic:cNvPicPr>
                   </pic:nvPicPr>
                   <pic:blipFill>
-                    <a:blip r:embed="rId47">
+                    <a:blip r:embed="rId58">
                       <a:extLst>
                         <a:ext uri="{28A0092B-C50C-407E-A947-70E740481C1C}">
                           <a14:useLocalDpi xmlns:a14="http://schemas.microsoft.com/office/drawing/2010/main" val="0"/>
@@ -3483,7 +5013,18 @@
         </w:numPr>
       </w:pPr>
       <w:r>
+        <w:rPr>
+          <w:rFonts w:ascii="Helvetica" w:eastAsia="Times New Roman" w:hAnsi="Helvetica" w:cs="Times New Roman"/>
+          <w:color w:val="000000"/>
+          <w:sz w:val="21"/>
+          <w:szCs w:val="21"/>
+          <w:bdr w:val="single" w:sz="6" w:space="0" w:color="A9A9A9" w:frame="1"/>
+          <w:shd w:val="clear" w:color="auto" w:fill="1FF01F"/>
+        </w:rPr>
         <w:lastRenderedPageBreak/>
+        <w:t>        </w:t>
+      </w:r>
+      <w:r>
         <w:t>ClF3</w:t>
       </w:r>
       <w:r>
@@ -3532,7 +5073,7 @@
                     </pic:cNvPicPr>
                   </pic:nvPicPr>
                   <pic:blipFill>
-                    <a:blip r:embed="rId48">
+                    <a:blip r:embed="rId59">
                       <a:extLst>
                         <a:ext uri="{28A0092B-C50C-407E-A947-70E740481C1C}">
                           <a14:useLocalDpi xmlns:a14="http://schemas.microsoft.com/office/drawing/2010/main" val="0"/>
@@ -3573,6 +5114,28 @@
         </w:numPr>
       </w:pPr>
       <w:r>
+        <w:rPr>
+          <w:rFonts w:ascii="Helvetica" w:eastAsia="Times New Roman" w:hAnsi="Helvetica" w:cs="Times New Roman"/>
+          <w:color w:val="000000"/>
+          <w:sz w:val="21"/>
+          <w:szCs w:val="21"/>
+          <w:bdr w:val="single" w:sz="6" w:space="0" w:color="A9A9A9" w:frame="1"/>
+          <w:shd w:val="clear" w:color="auto" w:fill="1FF01F"/>
+        </w:rPr>
+        <w:t>    </w:t>
+      </w:r>
+      <w:r>
+        <w:rPr>
+          <w:rFonts w:ascii="Helvetica" w:eastAsia="Times New Roman" w:hAnsi="Helvetica" w:cs="Times New Roman"/>
+          <w:color w:val="000000"/>
+          <w:sz w:val="21"/>
+          <w:szCs w:val="21"/>
+          <w:bdr w:val="single" w:sz="6" w:space="0" w:color="A9A9A9" w:frame="1"/>
+          <w:shd w:val="clear" w:color="auto" w:fill="FF2200"/>
+        </w:rPr>
+        <w:t>    </w:t>
+      </w:r>
+      <w:r>
         <w:t>ClO3^-1</w:t>
       </w:r>
       <w:r>
@@ -3619,7 +5182,7 @@
                     </pic:cNvPicPr>
                   </pic:nvPicPr>
                   <pic:blipFill>
-                    <a:blip r:embed="rId49">
+                    <a:blip r:embed="rId60">
                       <a:extLst>
                         <a:ext uri="{28A0092B-C50C-407E-A947-70E740481C1C}">
                           <a14:useLocalDpi xmlns:a14="http://schemas.microsoft.com/office/drawing/2010/main" val="0"/>
@@ -3659,6 +5222,28 @@
           <w:numId w:val="1"/>
         </w:numPr>
       </w:pPr>
+      <w:r>
+        <w:rPr>
+          <w:rFonts w:ascii="Helvetica" w:eastAsia="Times New Roman" w:hAnsi="Helvetica" w:cs="Times New Roman"/>
+          <w:color w:val="000000"/>
+          <w:sz w:val="21"/>
+          <w:szCs w:val="21"/>
+          <w:bdr w:val="single" w:sz="6" w:space="0" w:color="A9A9A9" w:frame="1"/>
+          <w:shd w:val="clear" w:color="auto" w:fill="1FF01F"/>
+        </w:rPr>
+        <w:t>    </w:t>
+      </w:r>
+      <w:r>
+        <w:rPr>
+          <w:rFonts w:ascii="Helvetica" w:eastAsia="Times New Roman" w:hAnsi="Helvetica" w:cs="Times New Roman"/>
+          <w:color w:val="000000"/>
+          <w:sz w:val="21"/>
+          <w:szCs w:val="21"/>
+          <w:bdr w:val="single" w:sz="6" w:space="0" w:color="A9A9A9" w:frame="1"/>
+          <w:shd w:val="clear" w:color="auto" w:fill="FF2200"/>
+        </w:rPr>
+        <w:t>    </w:t>
+      </w:r>
       <w:proofErr w:type="spellStart"/>
       <w:r>
         <w:t>ClO</w:t>
@@ -3705,7 +5290,7 @@
                     </pic:cNvPicPr>
                   </pic:nvPicPr>
                   <pic:blipFill>
-                    <a:blip r:embed="rId50">
+                    <a:blip r:embed="rId61">
                       <a:extLst>
                         <a:ext uri="{28A0092B-C50C-407E-A947-70E740481C1C}">
                           <a14:useLocalDpi xmlns:a14="http://schemas.microsoft.com/office/drawing/2010/main" val="0"/>
@@ -3746,6 +5331,28 @@
         </w:numPr>
       </w:pPr>
       <w:r>
+        <w:rPr>
+          <w:rFonts w:ascii="Helvetica" w:eastAsia="Times New Roman" w:hAnsi="Helvetica" w:cs="Times New Roman"/>
+          <w:color w:val="000000"/>
+          <w:sz w:val="21"/>
+          <w:szCs w:val="21"/>
+          <w:bdr w:val="single" w:sz="6" w:space="0" w:color="A9A9A9" w:frame="1"/>
+          <w:shd w:val="clear" w:color="auto" w:fill="FFFFFF"/>
+        </w:rPr>
+        <w:t>    </w:t>
+      </w:r>
+      <w:r>
+        <w:rPr>
+          <w:rFonts w:ascii="Helvetica" w:eastAsia="Times New Roman" w:hAnsi="Helvetica" w:cs="Times New Roman"/>
+          <w:color w:val="000000"/>
+          <w:sz w:val="21"/>
+          <w:szCs w:val="21"/>
+          <w:bdr w:val="single" w:sz="6" w:space="0" w:color="A9A9A9" w:frame="1"/>
+          <w:shd w:val="clear" w:color="auto" w:fill="1FF01F"/>
+        </w:rPr>
+        <w:t>    </w:t>
+      </w:r>
+      <w:r>
         <w:t>HF</w:t>
       </w:r>
       <w:r>
@@ -3789,7 +5396,7 @@
                     </pic:cNvPicPr>
                   </pic:nvPicPr>
                   <pic:blipFill>
-                    <a:blip r:embed="rId51">
+                    <a:blip r:embed="rId62">
                       <a:extLst>
                         <a:ext uri="{28A0092B-C50C-407E-A947-70E740481C1C}">
                           <a14:useLocalDpi xmlns:a14="http://schemas.microsoft.com/office/drawing/2010/main" val="0"/>
@@ -3830,7 +5437,29 @@
         </w:numPr>
       </w:pPr>
       <w:r>
+        <w:rPr>
+          <w:rFonts w:ascii="Helvetica" w:eastAsia="Times New Roman" w:hAnsi="Helvetica" w:cs="Times New Roman"/>
+          <w:color w:val="000000"/>
+          <w:sz w:val="21"/>
+          <w:szCs w:val="21"/>
+          <w:bdr w:val="single" w:sz="6" w:space="0" w:color="A9A9A9" w:frame="1"/>
+          <w:shd w:val="clear" w:color="auto" w:fill="6600BB"/>
+        </w:rPr>
         <w:lastRenderedPageBreak/>
+        <w:t>    </w:t>
+      </w:r>
+      <w:r>
+        <w:rPr>
+          <w:rFonts w:ascii="Helvetica" w:eastAsia="Times New Roman" w:hAnsi="Helvetica" w:cs="Times New Roman"/>
+          <w:color w:val="000000"/>
+          <w:sz w:val="21"/>
+          <w:szCs w:val="21"/>
+          <w:bdr w:val="single" w:sz="6" w:space="0" w:color="A9A9A9" w:frame="1"/>
+          <w:shd w:val="clear" w:color="auto" w:fill="FF2200"/>
+        </w:rPr>
+        <w:t>    </w:t>
+      </w:r>
+      <w:r>
         <w:t>IO3^-1</w:t>
       </w:r>
       <w:r>
@@ -3875,7 +5504,7 @@
                     </pic:cNvPicPr>
                   </pic:nvPicPr>
                   <pic:blipFill>
-                    <a:blip r:embed="rId52">
+                    <a:blip r:embed="rId63">
                       <a:extLst>
                         <a:ext uri="{28A0092B-C50C-407E-A947-70E740481C1C}">
                           <a14:useLocalDpi xmlns:a14="http://schemas.microsoft.com/office/drawing/2010/main" val="0"/>
@@ -3916,6 +5545,28 @@
         </w:numPr>
       </w:pPr>
       <w:r>
+        <w:rPr>
+          <w:rFonts w:ascii="Helvetica" w:eastAsia="Times New Roman" w:hAnsi="Helvetica" w:cs="Times New Roman"/>
+          <w:color w:val="000000"/>
+          <w:sz w:val="21"/>
+          <w:szCs w:val="21"/>
+          <w:bdr w:val="single" w:sz="6" w:space="0" w:color="A9A9A9" w:frame="1"/>
+          <w:shd w:val="clear" w:color="auto" w:fill="6600BB"/>
+        </w:rPr>
+        <w:t>    </w:t>
+      </w:r>
+      <w:r>
+        <w:rPr>
+          <w:rFonts w:ascii="Helvetica" w:eastAsia="Times New Roman" w:hAnsi="Helvetica" w:cs="Times New Roman"/>
+          <w:color w:val="000000"/>
+          <w:sz w:val="21"/>
+          <w:szCs w:val="21"/>
+          <w:bdr w:val="single" w:sz="6" w:space="0" w:color="A9A9A9" w:frame="1"/>
+          <w:shd w:val="clear" w:color="auto" w:fill="FF2200"/>
+        </w:rPr>
+        <w:t>    </w:t>
+      </w:r>
+      <w:r>
         <w:t>IO^-1</w:t>
       </w:r>
       <w:r>
@@ -3967,7 +5618,7 @@
                     </pic:cNvPicPr>
                   </pic:nvPicPr>
                   <pic:blipFill>
-                    <a:blip r:embed="rId53">
+                    <a:blip r:embed="rId64">
                       <a:extLst>
                         <a:ext uri="{28A0092B-C50C-407E-A947-70E740481C1C}">
                           <a14:useLocalDpi xmlns:a14="http://schemas.microsoft.com/office/drawing/2010/main" val="0"/>
@@ -4008,6 +5659,28 @@
         </w:numPr>
       </w:pPr>
       <w:r>
+        <w:rPr>
+          <w:rFonts w:ascii="Helvetica" w:eastAsia="Times New Roman" w:hAnsi="Helvetica" w:cs="Times New Roman"/>
+          <w:color w:val="000000"/>
+          <w:sz w:val="21"/>
+          <w:szCs w:val="21"/>
+          <w:bdr w:val="single" w:sz="6" w:space="0" w:color="A9A9A9" w:frame="1"/>
+          <w:shd w:val="clear" w:color="auto" w:fill="2233FF"/>
+        </w:rPr>
+        <w:t>    </w:t>
+      </w:r>
+      <w:r>
+        <w:rPr>
+          <w:rFonts w:ascii="Helvetica" w:eastAsia="Times New Roman" w:hAnsi="Helvetica" w:cs="Times New Roman"/>
+          <w:color w:val="000000"/>
+          <w:sz w:val="21"/>
+          <w:szCs w:val="21"/>
+          <w:bdr w:val="single" w:sz="6" w:space="0" w:color="A9A9A9" w:frame="1"/>
+          <w:shd w:val="clear" w:color="auto" w:fill="FF2200"/>
+        </w:rPr>
+        <w:t>    </w:t>
+      </w:r>
+      <w:r>
         <w:t>N2O4</w:t>
       </w:r>
       <w:r>
@@ -4056,7 +5729,7 @@
                     </pic:cNvPicPr>
                   </pic:nvPicPr>
                   <pic:blipFill>
-                    <a:blip r:embed="rId54">
+                    <a:blip r:embed="rId65">
                       <a:extLst>
                         <a:ext uri="{28A0092B-C50C-407E-A947-70E740481C1C}">
                           <a14:useLocalDpi xmlns:a14="http://schemas.microsoft.com/office/drawing/2010/main" val="0"/>
@@ -4097,7 +5770,29 @@
         </w:numPr>
       </w:pPr>
       <w:r>
+        <w:rPr>
+          <w:rFonts w:ascii="Helvetica" w:eastAsia="Times New Roman" w:hAnsi="Helvetica" w:cs="Times New Roman"/>
+          <w:color w:val="000000"/>
+          <w:sz w:val="21"/>
+          <w:szCs w:val="21"/>
+          <w:bdr w:val="single" w:sz="6" w:space="0" w:color="A9A9A9" w:frame="1"/>
+          <w:shd w:val="clear" w:color="auto" w:fill="2233FF"/>
+        </w:rPr>
         <w:lastRenderedPageBreak/>
+        <w:t>    </w:t>
+      </w:r>
+      <w:r>
+        <w:rPr>
+          <w:rFonts w:ascii="Helvetica" w:eastAsia="Times New Roman" w:hAnsi="Helvetica" w:cs="Times New Roman"/>
+          <w:color w:val="000000"/>
+          <w:sz w:val="21"/>
+          <w:szCs w:val="21"/>
+          <w:bdr w:val="single" w:sz="6" w:space="0" w:color="A9A9A9" w:frame="1"/>
+          <w:shd w:val="clear" w:color="auto" w:fill="FF2200"/>
+        </w:rPr>
+        <w:t>    </w:t>
+      </w:r>
+      <w:r>
         <w:t>NO2</w:t>
       </w:r>
       <w:r>
@@ -4141,7 +5836,7 @@
                     </pic:cNvPicPr>
                   </pic:nvPicPr>
                   <pic:blipFill>
-                    <a:blip r:embed="rId55">
+                    <a:blip r:embed="rId66">
                       <a:extLst>
                         <a:ext uri="{28A0092B-C50C-407E-A947-70E740481C1C}">
                           <a14:useLocalDpi xmlns:a14="http://schemas.microsoft.com/office/drawing/2010/main" val="0"/>
@@ -4182,6 +5877,28 @@
         </w:numPr>
       </w:pPr>
       <w:r>
+        <w:rPr>
+          <w:rFonts w:ascii="Helvetica" w:eastAsia="Times New Roman" w:hAnsi="Helvetica" w:cs="Times New Roman"/>
+          <w:color w:val="000000"/>
+          <w:sz w:val="21"/>
+          <w:szCs w:val="21"/>
+          <w:bdr w:val="single" w:sz="6" w:space="0" w:color="A9A9A9" w:frame="1"/>
+          <w:shd w:val="clear" w:color="auto" w:fill="2233FF"/>
+        </w:rPr>
+        <w:t>    </w:t>
+      </w:r>
+      <w:r>
+        <w:rPr>
+          <w:rFonts w:ascii="Helvetica" w:eastAsia="Times New Roman" w:hAnsi="Helvetica" w:cs="Times New Roman"/>
+          <w:color w:val="000000"/>
+          <w:sz w:val="21"/>
+          <w:szCs w:val="21"/>
+          <w:bdr w:val="single" w:sz="6" w:space="0" w:color="A9A9A9" w:frame="1"/>
+          <w:shd w:val="clear" w:color="auto" w:fill="FF2200"/>
+        </w:rPr>
+        <w:t>    </w:t>
+      </w:r>
+      <w:r>
         <w:t>NO3^-1</w:t>
       </w:r>
       <w:r>
@@ -4201,8 +5918,6 @@
         <w:tab/>
         <w:t>4</w:t>
       </w:r>
-      <w:bookmarkStart w:id="0" w:name="_GoBack"/>
-      <w:bookmarkEnd w:id="0"/>
       <w:r>
         <w:tab/>
       </w:r>
@@ -4228,7 +5943,7 @@
                     </pic:cNvPicPr>
                   </pic:nvPicPr>
                   <pic:blipFill>
-                    <a:blip r:embed="rId56">
+                    <a:blip r:embed="rId67">
                       <a:extLst>
                         <a:ext uri="{28A0092B-C50C-407E-A947-70E740481C1C}">
                           <a14:useLocalDpi xmlns:a14="http://schemas.microsoft.com/office/drawing/2010/main" val="0"/>
@@ -4269,6 +5984,28 @@
         </w:numPr>
       </w:pPr>
       <w:r>
+        <w:rPr>
+          <w:rFonts w:ascii="Helvetica" w:eastAsia="Times New Roman" w:hAnsi="Helvetica" w:cs="Times New Roman"/>
+          <w:color w:val="000000"/>
+          <w:sz w:val="21"/>
+          <w:szCs w:val="21"/>
+          <w:bdr w:val="single" w:sz="6" w:space="0" w:color="A9A9A9" w:frame="1"/>
+          <w:shd w:val="clear" w:color="auto" w:fill="FFE522"/>
+        </w:rPr>
+        <w:t>    </w:t>
+      </w:r>
+      <w:r>
+        <w:rPr>
+          <w:rFonts w:ascii="Helvetica" w:eastAsia="Times New Roman" w:hAnsi="Helvetica" w:cs="Times New Roman"/>
+          <w:color w:val="000000"/>
+          <w:sz w:val="21"/>
+          <w:szCs w:val="21"/>
+          <w:bdr w:val="single" w:sz="6" w:space="0" w:color="A9A9A9" w:frame="1"/>
+          <w:shd w:val="clear" w:color="auto" w:fill="1FF01F"/>
+        </w:rPr>
+        <w:t>    </w:t>
+      </w:r>
+      <w:r>
         <w:t>SF4</w:t>
       </w:r>
       <w:r>
@@ -4312,7 +6049,7 @@
                     </pic:cNvPicPr>
                   </pic:nvPicPr>
                   <pic:blipFill>
-                    <a:blip r:embed="rId57">
+                    <a:blip r:embed="rId68">
                       <a:extLst>
                         <a:ext uri="{28A0092B-C50C-407E-A947-70E740481C1C}">
                           <a14:useLocalDpi xmlns:a14="http://schemas.microsoft.com/office/drawing/2010/main" val="0"/>
@@ -4353,7 +6090,29 @@
         </w:numPr>
       </w:pPr>
       <w:r>
+        <w:rPr>
+          <w:rFonts w:ascii="Helvetica" w:eastAsia="Times New Roman" w:hAnsi="Helvetica" w:cs="Times New Roman"/>
+          <w:color w:val="000000"/>
+          <w:sz w:val="21"/>
+          <w:szCs w:val="21"/>
+          <w:bdr w:val="single" w:sz="6" w:space="0" w:color="A9A9A9" w:frame="1"/>
+          <w:shd w:val="clear" w:color="auto" w:fill="FFE522"/>
+        </w:rPr>
         <w:lastRenderedPageBreak/>
+        <w:t>    </w:t>
+      </w:r>
+      <w:r>
+        <w:rPr>
+          <w:rFonts w:ascii="Helvetica" w:eastAsia="Times New Roman" w:hAnsi="Helvetica" w:cs="Times New Roman"/>
+          <w:color w:val="000000"/>
+          <w:sz w:val="21"/>
+          <w:szCs w:val="21"/>
+          <w:bdr w:val="single" w:sz="6" w:space="0" w:color="A9A9A9" w:frame="1"/>
+          <w:shd w:val="clear" w:color="auto" w:fill="1FF01F"/>
+        </w:rPr>
+        <w:t>    </w:t>
+      </w:r>
+      <w:r>
         <w:t>SF6</w:t>
       </w:r>
       <w:r>
@@ -4397,7 +6156,7 @@
                     </pic:cNvPicPr>
                   </pic:nvPicPr>
                   <pic:blipFill>
-                    <a:blip r:embed="rId58">
+                    <a:blip r:embed="rId69">
                       <a:extLst>
                         <a:ext uri="{28A0092B-C50C-407E-A947-70E740481C1C}">
                           <a14:useLocalDpi xmlns:a14="http://schemas.microsoft.com/office/drawing/2010/main" val="0"/>
@@ -4438,6 +6197,28 @@
         </w:numPr>
       </w:pPr>
       <w:r>
+        <w:rPr>
+          <w:rFonts w:ascii="Helvetica" w:eastAsia="Times New Roman" w:hAnsi="Helvetica" w:cs="Times New Roman"/>
+          <w:color w:val="000000"/>
+          <w:sz w:val="21"/>
+          <w:szCs w:val="21"/>
+          <w:bdr w:val="single" w:sz="6" w:space="0" w:color="A9A9A9" w:frame="1"/>
+          <w:shd w:val="clear" w:color="auto" w:fill="FFE522"/>
+        </w:rPr>
+        <w:t>    </w:t>
+      </w:r>
+      <w:r>
+        <w:rPr>
+          <w:rFonts w:ascii="Helvetica" w:eastAsia="Times New Roman" w:hAnsi="Helvetica" w:cs="Times New Roman"/>
+          <w:color w:val="000000"/>
+          <w:sz w:val="21"/>
+          <w:szCs w:val="21"/>
+          <w:bdr w:val="single" w:sz="6" w:space="0" w:color="A9A9A9" w:frame="1"/>
+          <w:shd w:val="clear" w:color="auto" w:fill="FF2200"/>
+        </w:rPr>
+        <w:t>    </w:t>
+      </w:r>
+      <w:r>
         <w:t>SO3^-2</w:t>
       </w:r>
       <w:r>
@@ -4482,7 +6263,7 @@
                     </pic:cNvPicPr>
                   </pic:nvPicPr>
                   <pic:blipFill>
-                    <a:blip r:embed="rId59">
+                    <a:blip r:embed="rId70">
                       <a:extLst>
                         <a:ext uri="{28A0092B-C50C-407E-A947-70E740481C1C}">
                           <a14:useLocalDpi xmlns:a14="http://schemas.microsoft.com/office/drawing/2010/main" val="0"/>
@@ -4523,6 +6304,28 @@
         </w:numPr>
       </w:pPr>
       <w:r>
+        <w:rPr>
+          <w:rFonts w:ascii="Helvetica" w:eastAsia="Times New Roman" w:hAnsi="Helvetica" w:cs="Times New Roman"/>
+          <w:color w:val="000000"/>
+          <w:sz w:val="21"/>
+          <w:szCs w:val="21"/>
+          <w:bdr w:val="single" w:sz="6" w:space="0" w:color="A9A9A9" w:frame="1"/>
+          <w:shd w:val="clear" w:color="auto" w:fill="FFFFFF"/>
+        </w:rPr>
+        <w:t>    </w:t>
+      </w:r>
+      <w:r>
+        <w:rPr>
+          <w:rFonts w:ascii="Helvetica" w:eastAsia="Times New Roman" w:hAnsi="Helvetica" w:cs="Times New Roman"/>
+          <w:color w:val="000000"/>
+          <w:sz w:val="21"/>
+          <w:szCs w:val="21"/>
+          <w:bdr w:val="single" w:sz="6" w:space="0" w:color="A9A9A9" w:frame="1"/>
+          <w:shd w:val="clear" w:color="auto" w:fill="FF2200"/>
+        </w:rPr>
+        <w:t>    </w:t>
+      </w:r>
+      <w:r>
         <w:t>H2O2</w:t>
       </w:r>
       <w:r>
@@ -4566,7 +6369,7 @@
                     </pic:cNvPicPr>
                   </pic:nvPicPr>
                   <pic:blipFill>
-                    <a:blip r:embed="rId60">
+                    <a:blip r:embed="rId71">
                       <a:extLst>
                         <a:ext uri="{28A0092B-C50C-407E-A947-70E740481C1C}">
                           <a14:useLocalDpi xmlns:a14="http://schemas.microsoft.com/office/drawing/2010/main" val="0"/>
@@ -4606,6 +6409,28 @@
           <w:numId w:val="1"/>
         </w:numPr>
       </w:pPr>
+      <w:r>
+        <w:rPr>
+          <w:rFonts w:ascii="Helvetica" w:eastAsia="Times New Roman" w:hAnsi="Helvetica" w:cs="Times New Roman"/>
+          <w:color w:val="000000"/>
+          <w:sz w:val="21"/>
+          <w:szCs w:val="21"/>
+          <w:bdr w:val="single" w:sz="6" w:space="0" w:color="A9A9A9" w:frame="1"/>
+          <w:shd w:val="clear" w:color="auto" w:fill="FFFFFF"/>
+        </w:rPr>
+        <w:t>    </w:t>
+      </w:r>
+      <w:r>
+        <w:rPr>
+          <w:rFonts w:ascii="Helvetica" w:eastAsia="Times New Roman" w:hAnsi="Helvetica" w:cs="Times New Roman"/>
+          <w:color w:val="000000"/>
+          <w:sz w:val="21"/>
+          <w:szCs w:val="21"/>
+          <w:bdr w:val="single" w:sz="6" w:space="0" w:color="A9A9A9" w:frame="1"/>
+          <w:shd w:val="clear" w:color="auto" w:fill="992200"/>
+        </w:rPr>
+        <w:t>    </w:t>
+      </w:r>
       <w:proofErr w:type="spellStart"/>
       <w:r>
         <w:t>HBr</w:t>
@@ -4652,7 +6477,7 @@
                     </pic:cNvPicPr>
                   </pic:nvPicPr>
                   <pic:blipFill>
-                    <a:blip r:embed="rId61">
+                    <a:blip r:embed="rId72">
                       <a:extLst>
                         <a:ext uri="{28A0092B-C50C-407E-A947-70E740481C1C}">
                           <a14:useLocalDpi xmlns:a14="http://schemas.microsoft.com/office/drawing/2010/main" val="0"/>
@@ -4693,7 +6518,40 @@
         </w:numPr>
       </w:pPr>
       <w:r>
+        <w:rPr>
+          <w:rFonts w:ascii="Helvetica" w:eastAsia="Times New Roman" w:hAnsi="Helvetica" w:cs="Times New Roman"/>
+          <w:color w:val="000000"/>
+          <w:sz w:val="21"/>
+          <w:szCs w:val="21"/>
+          <w:bdr w:val="single" w:sz="6" w:space="0" w:color="A9A9A9" w:frame="1"/>
+          <w:shd w:val="clear" w:color="auto" w:fill="FFFFFF"/>
+        </w:rPr>
         <w:lastRenderedPageBreak/>
+        <w:t>    </w:t>
+      </w:r>
+      <w:r>
+        <w:rPr>
+          <w:rFonts w:ascii="Helvetica" w:eastAsia="Times New Roman" w:hAnsi="Helvetica" w:cs="Times New Roman"/>
+          <w:color w:val="000000"/>
+          <w:sz w:val="21"/>
+          <w:szCs w:val="21"/>
+          <w:bdr w:val="single" w:sz="6" w:space="0" w:color="A9A9A9" w:frame="1"/>
+          <w:shd w:val="clear" w:color="auto" w:fill="2233FF"/>
+        </w:rPr>
+        <w:t>    </w:t>
+      </w:r>
+      <w:r>
+        <w:rPr>
+          <w:rFonts w:ascii="Helvetica" w:eastAsia="Times New Roman" w:hAnsi="Helvetica" w:cs="Times New Roman"/>
+          <w:color w:val="000000"/>
+          <w:sz w:val="21"/>
+          <w:szCs w:val="21"/>
+          <w:bdr w:val="single" w:sz="6" w:space="0" w:color="A9A9A9" w:frame="1"/>
+          <w:shd w:val="clear" w:color="auto" w:fill="222222"/>
+        </w:rPr>
+        <w:t>    </w:t>
+      </w:r>
+      <w:r>
         <w:t>HCN</w:t>
       </w:r>
       <w:r>
@@ -4737,7 +6595,7 @@
                     </pic:cNvPicPr>
                   </pic:nvPicPr>
                   <pic:blipFill>
-                    <a:blip r:embed="rId62">
+                    <a:blip r:embed="rId73">
                       <a:extLst>
                         <a:ext uri="{28A0092B-C50C-407E-A947-70E740481C1C}">
                           <a14:useLocalDpi xmlns:a14="http://schemas.microsoft.com/office/drawing/2010/main" val="0"/>
@@ -4778,6 +6636,28 @@
         </w:numPr>
       </w:pPr>
       <w:r>
+        <w:rPr>
+          <w:rFonts w:ascii="Helvetica" w:eastAsia="Times New Roman" w:hAnsi="Helvetica" w:cs="Times New Roman"/>
+          <w:color w:val="000000"/>
+          <w:sz w:val="21"/>
+          <w:szCs w:val="21"/>
+          <w:bdr w:val="single" w:sz="6" w:space="0" w:color="A9A9A9" w:frame="1"/>
+          <w:shd w:val="clear" w:color="auto" w:fill="FFFFFF"/>
+        </w:rPr>
+        <w:t>    </w:t>
+      </w:r>
+      <w:r>
+        <w:rPr>
+          <w:rFonts w:ascii="Helvetica" w:eastAsia="Times New Roman" w:hAnsi="Helvetica" w:cs="Times New Roman"/>
+          <w:color w:val="000000"/>
+          <w:sz w:val="21"/>
+          <w:szCs w:val="21"/>
+          <w:bdr w:val="single" w:sz="6" w:space="0" w:color="A9A9A9" w:frame="1"/>
+          <w:shd w:val="clear" w:color="auto" w:fill="6600BB"/>
+        </w:rPr>
+        <w:t>    </w:t>
+      </w:r>
+      <w:r>
         <w:t>HI</w:t>
       </w:r>
       <w:r>
@@ -4819,7 +6699,7 @@
                     </pic:cNvPicPr>
                   </pic:nvPicPr>
                   <pic:blipFill>
-                    <a:blip r:embed="rId63">
+                    <a:blip r:embed="rId74">
                       <a:extLst>
                         <a:ext uri="{28A0092B-C50C-407E-A947-70E740481C1C}">
                           <a14:useLocalDpi xmlns:a14="http://schemas.microsoft.com/office/drawing/2010/main" val="0"/>
@@ -4860,6 +6740,28 @@
         </w:numPr>
       </w:pPr>
       <w:r>
+        <w:rPr>
+          <w:rFonts w:ascii="Helvetica" w:eastAsia="Times New Roman" w:hAnsi="Helvetica" w:cs="Times New Roman"/>
+          <w:color w:val="000000"/>
+          <w:sz w:val="21"/>
+          <w:szCs w:val="21"/>
+          <w:bdr w:val="single" w:sz="6" w:space="0" w:color="A9A9A9" w:frame="1"/>
+          <w:shd w:val="clear" w:color="auto" w:fill="FF9900"/>
+        </w:rPr>
+        <w:t>    </w:t>
+      </w:r>
+      <w:r>
+        <w:rPr>
+          <w:rFonts w:ascii="Helvetica" w:eastAsia="Times New Roman" w:hAnsi="Helvetica" w:cs="Times New Roman"/>
+          <w:color w:val="000000"/>
+          <w:sz w:val="21"/>
+          <w:szCs w:val="21"/>
+          <w:bdr w:val="single" w:sz="6" w:space="0" w:color="A9A9A9" w:frame="1"/>
+          <w:shd w:val="clear" w:color="auto" w:fill="FF2200"/>
+        </w:rPr>
+        <w:t>    </w:t>
+      </w:r>
+      <w:r>
         <w:t>PO4^-3</w:t>
       </w:r>
       <w:r>
@@ -4904,7 +6806,7 @@
                     </pic:cNvPicPr>
                   </pic:nvPicPr>
                   <pic:blipFill>
-                    <a:blip r:embed="rId64">
+                    <a:blip r:embed="rId75">
                       <a:extLst>
                         <a:ext uri="{28A0092B-C50C-407E-A947-70E740481C1C}">
                           <a14:useLocalDpi xmlns:a14="http://schemas.microsoft.com/office/drawing/2010/main" val="0"/>
@@ -4945,7 +6847,29 @@
         </w:numPr>
       </w:pPr>
       <w:r>
+        <w:rPr>
+          <w:rFonts w:ascii="Helvetica" w:eastAsia="Times New Roman" w:hAnsi="Helvetica" w:cs="Times New Roman"/>
+          <w:color w:val="000000"/>
+          <w:sz w:val="21"/>
+          <w:szCs w:val="21"/>
+          <w:bdr w:val="single" w:sz="6" w:space="0" w:color="A9A9A9" w:frame="1"/>
+          <w:shd w:val="clear" w:color="auto" w:fill="FFE522"/>
+        </w:rPr>
         <w:lastRenderedPageBreak/>
+        <w:t>    </w:t>
+      </w:r>
+      <w:r>
+        <w:rPr>
+          <w:rFonts w:ascii="Helvetica" w:eastAsia="Times New Roman" w:hAnsi="Helvetica" w:cs="Times New Roman"/>
+          <w:color w:val="000000"/>
+          <w:sz w:val="21"/>
+          <w:szCs w:val="21"/>
+          <w:bdr w:val="single" w:sz="6" w:space="0" w:color="A9A9A9" w:frame="1"/>
+          <w:shd w:val="clear" w:color="auto" w:fill="FF2200"/>
+        </w:rPr>
+        <w:t>    </w:t>
+      </w:r>
+      <w:r>
         <w:t>SO2</w:t>
       </w:r>
       <w:r>
@@ -4990,7 +6914,7 @@
                     </pic:cNvPicPr>
                   </pic:nvPicPr>
                   <pic:blipFill>
-                    <a:blip r:embed="rId65">
+                    <a:blip r:embed="rId76">
                       <a:extLst>
                         <a:ext uri="{28A0092B-C50C-407E-A947-70E740481C1C}">
                           <a14:useLocalDpi xmlns:a14="http://schemas.microsoft.com/office/drawing/2010/main" val="0"/>
@@ -5031,6 +6955,28 @@
         </w:numPr>
       </w:pPr>
       <w:r>
+        <w:rPr>
+          <w:rFonts w:ascii="Helvetica" w:eastAsia="Times New Roman" w:hAnsi="Helvetica" w:cs="Times New Roman"/>
+          <w:color w:val="000000"/>
+          <w:sz w:val="21"/>
+          <w:szCs w:val="21"/>
+          <w:bdr w:val="single" w:sz="6" w:space="0" w:color="A9A9A9" w:frame="1"/>
+          <w:shd w:val="clear" w:color="auto" w:fill="2233FF"/>
+        </w:rPr>
+        <w:t>    </w:t>
+      </w:r>
+      <w:r>
+        <w:rPr>
+          <w:rFonts w:ascii="Helvetica" w:eastAsia="Times New Roman" w:hAnsi="Helvetica" w:cs="Times New Roman"/>
+          <w:color w:val="000000"/>
+          <w:sz w:val="21"/>
+          <w:szCs w:val="21"/>
+          <w:bdr w:val="single" w:sz="6" w:space="0" w:color="A9A9A9" w:frame="1"/>
+          <w:shd w:val="clear" w:color="auto" w:fill="FF2200"/>
+        </w:rPr>
+        <w:t>    </w:t>
+      </w:r>
+      <w:r>
         <w:t>NO2^-1</w:t>
       </w:r>
       <w:r>
@@ -5075,7 +7021,7 @@
                     </pic:cNvPicPr>
                   </pic:nvPicPr>
                   <pic:blipFill>
-                    <a:blip r:embed="rId66">
+                    <a:blip r:embed="rId77">
                       <a:extLst>
                         <a:ext uri="{28A0092B-C50C-407E-A947-70E740481C1C}">
                           <a14:useLocalDpi xmlns:a14="http://schemas.microsoft.com/office/drawing/2010/main" val="0"/>
@@ -5116,6 +7062,17 @@
         </w:numPr>
       </w:pPr>
       <w:r>
+        <w:rPr>
+          <w:rFonts w:ascii="Helvetica" w:eastAsia="Times New Roman" w:hAnsi="Helvetica" w:cs="Times New Roman"/>
+          <w:color w:val="000000"/>
+          <w:sz w:val="21"/>
+          <w:szCs w:val="21"/>
+          <w:bdr w:val="single" w:sz="6" w:space="0" w:color="A9A9A9" w:frame="1"/>
+          <w:shd w:val="clear" w:color="auto" w:fill="FF2200"/>
+        </w:rPr>
+        <w:t>    </w:t>
+      </w:r>
+      <w:r>
         <w:t>O2</w:t>
       </w:r>
       <w:r>
@@ -5163,7 +7120,7 @@
                     </pic:cNvPicPr>
                   </pic:nvPicPr>
                   <pic:blipFill>
-                    <a:blip r:embed="rId67">
+                    <a:blip r:embed="rId78">
                       <a:extLst>
                         <a:ext uri="{28A0092B-C50C-407E-A947-70E740481C1C}">
                           <a14:useLocalDpi xmlns:a14="http://schemas.microsoft.com/office/drawing/2010/main" val="0"/>
@@ -5204,7 +7161,29 @@
         </w:numPr>
       </w:pPr>
       <w:r>
+        <w:rPr>
+          <w:rFonts w:ascii="Helvetica" w:eastAsia="Times New Roman" w:hAnsi="Helvetica" w:cs="Times New Roman"/>
+          <w:color w:val="000000"/>
+          <w:sz w:val="21"/>
+          <w:szCs w:val="21"/>
+          <w:bdr w:val="single" w:sz="6" w:space="0" w:color="A9A9A9" w:frame="1"/>
+          <w:shd w:val="clear" w:color="auto" w:fill="FFE522"/>
+        </w:rPr>
         <w:lastRenderedPageBreak/>
+        <w:t>    </w:t>
+      </w:r>
+      <w:r>
+        <w:rPr>
+          <w:rFonts w:ascii="Helvetica" w:eastAsia="Times New Roman" w:hAnsi="Helvetica" w:cs="Times New Roman"/>
+          <w:color w:val="000000"/>
+          <w:sz w:val="21"/>
+          <w:szCs w:val="21"/>
+          <w:bdr w:val="single" w:sz="6" w:space="0" w:color="A9A9A9" w:frame="1"/>
+          <w:shd w:val="clear" w:color="auto" w:fill="FF2200"/>
+        </w:rPr>
+        <w:t>    </w:t>
+      </w:r>
+      <w:r>
         <w:t>SO4^-2</w:t>
       </w:r>
       <w:r>
@@ -5249,7 +7228,7 @@
                     </pic:cNvPicPr>
                   </pic:nvPicPr>
                   <pic:blipFill>
-                    <a:blip r:embed="rId68">
+                    <a:blip r:embed="rId79">
                       <a:extLst>
                         <a:ext uri="{28A0092B-C50C-407E-A947-70E740481C1C}">
                           <a14:useLocalDpi xmlns:a14="http://schemas.microsoft.com/office/drawing/2010/main" val="0"/>
@@ -5283,7 +7262,7 @@
     </w:p>
     <w:p/>
     <w:sectPr>
-      <w:headerReference w:type="default" r:id="rId69"/>
+      <w:headerReference w:type="default" r:id="rId80"/>
       <w:pgSz w:w="12240" w:h="15840"/>
       <w:pgMar w:top="1440" w:right="1440" w:bottom="1440" w:left="1440" w:header="720" w:footer="720" w:gutter="0"/>
       <w:cols w:space="720"/>
@@ -5349,6 +7328,9 @@
     <w:pPr>
       <w:pStyle w:val="Header"/>
     </w:pPr>
+    <w:r>
+      <w:t xml:space="preserve">Source: </w:t>
+    </w:r>
     <w:r>
       <w:t>http://www.chemeddl.org/resources/models360/models.php?pubchem=19660</w:t>
     </w:r>
@@ -5447,8 +7429,97 @@
       </w:pPr>
     </w:lvl>
   </w:abstractNum>
+  <w:abstractNum w:abstractNumId="1">
+    <w:nsid w:val="4D1267C0"/>
+    <w:multiLevelType w:val="hybridMultilevel"/>
+    <w:tmpl w:val="DC74D7D6"/>
+    <w:lvl w:ilvl="0" w:tplc="0409000F">
+      <w:start w:val="1"/>
+      <w:numFmt w:val="decimal"/>
+      <w:lvlText w:val="%1."/>
+      <w:lvlJc w:val="left"/>
+      <w:pPr>
+        <w:ind w:left="2160" w:hanging="360"/>
+      </w:pPr>
+    </w:lvl>
+    <w:lvl w:ilvl="1" w:tplc="04090019" w:tentative="1">
+      <w:start w:val="1"/>
+      <w:numFmt w:val="lowerLetter"/>
+      <w:lvlText w:val="%2."/>
+      <w:lvlJc w:val="left"/>
+      <w:pPr>
+        <w:ind w:left="2880" w:hanging="360"/>
+      </w:pPr>
+    </w:lvl>
+    <w:lvl w:ilvl="2" w:tplc="0409001B" w:tentative="1">
+      <w:start w:val="1"/>
+      <w:numFmt w:val="lowerRoman"/>
+      <w:lvlText w:val="%3."/>
+      <w:lvlJc w:val="right"/>
+      <w:pPr>
+        <w:ind w:left="3600" w:hanging="180"/>
+      </w:pPr>
+    </w:lvl>
+    <w:lvl w:ilvl="3" w:tplc="0409000F" w:tentative="1">
+      <w:start w:val="1"/>
+      <w:numFmt w:val="decimal"/>
+      <w:lvlText w:val="%4."/>
+      <w:lvlJc w:val="left"/>
+      <w:pPr>
+        <w:ind w:left="4320" w:hanging="360"/>
+      </w:pPr>
+    </w:lvl>
+    <w:lvl w:ilvl="4" w:tplc="04090019" w:tentative="1">
+      <w:start w:val="1"/>
+      <w:numFmt w:val="lowerLetter"/>
+      <w:lvlText w:val="%5."/>
+      <w:lvlJc w:val="left"/>
+      <w:pPr>
+        <w:ind w:left="5040" w:hanging="360"/>
+      </w:pPr>
+    </w:lvl>
+    <w:lvl w:ilvl="5" w:tplc="0409001B" w:tentative="1">
+      <w:start w:val="1"/>
+      <w:numFmt w:val="lowerRoman"/>
+      <w:lvlText w:val="%6."/>
+      <w:lvlJc w:val="right"/>
+      <w:pPr>
+        <w:ind w:left="5760" w:hanging="180"/>
+      </w:pPr>
+    </w:lvl>
+    <w:lvl w:ilvl="6" w:tplc="0409000F" w:tentative="1">
+      <w:start w:val="1"/>
+      <w:numFmt w:val="decimal"/>
+      <w:lvlText w:val="%7."/>
+      <w:lvlJc w:val="left"/>
+      <w:pPr>
+        <w:ind w:left="6480" w:hanging="360"/>
+      </w:pPr>
+    </w:lvl>
+    <w:lvl w:ilvl="7" w:tplc="04090019" w:tentative="1">
+      <w:start w:val="1"/>
+      <w:numFmt w:val="lowerLetter"/>
+      <w:lvlText w:val="%8."/>
+      <w:lvlJc w:val="left"/>
+      <w:pPr>
+        <w:ind w:left="7200" w:hanging="360"/>
+      </w:pPr>
+    </w:lvl>
+    <w:lvl w:ilvl="8" w:tplc="0409001B" w:tentative="1">
+      <w:start w:val="1"/>
+      <w:numFmt w:val="lowerRoman"/>
+      <w:lvlText w:val="%9."/>
+      <w:lvlJc w:val="right"/>
+      <w:pPr>
+        <w:ind w:left="7920" w:hanging="180"/>
+      </w:pPr>
+    </w:lvl>
+  </w:abstractNum>
   <w:num w:numId="1">
     <w:abstractNumId w:val="0"/>
+  </w:num>
+  <w:num w:numId="2">
+    <w:abstractNumId w:val="1"/>
   </w:num>
 </w:numbering>
 </file>

</xml_diff>

<commit_message>
updated the molecule documents
</commit_message>
<xml_diff>
--- a/Documents/Molecule_DotStructures.docx
+++ b/Documents/Molecule_DotStructures.docx
@@ -173,10 +173,15 @@
     </w:p>
     <w:p>
       <w:r>
-        <w:t xml:space="preserve">Chemicals not used: </w:t>
+        <w:t>Leave out formal charges!</w:t>
       </w:r>
       <w:bookmarkStart w:id="0" w:name="_GoBack"/>
       <w:bookmarkEnd w:id="0"/>
+    </w:p>
+    <w:p>
+      <w:r>
+        <w:t xml:space="preserve">Chemicals not used: </w:t>
+      </w:r>
     </w:p>
     <w:p>
       <w:pPr>
@@ -1353,112 +1358,6 @@
           <w:sz w:val="21"/>
           <w:szCs w:val="21"/>
           <w:bdr w:val="single" w:sz="6" w:space="0" w:color="A9A9A9" w:frame="1"/>
-          <w:shd w:val="clear" w:color="auto" w:fill="7700FF"/>
-        </w:rPr>
-        <w:t>    </w:t>
-      </w:r>
-      <w:r>
-        <w:rPr>
-          <w:rFonts w:ascii="Helvetica" w:eastAsia="Times New Roman" w:hAnsi="Helvetica" w:cs="Times New Roman"/>
-          <w:color w:val="000000"/>
-          <w:sz w:val="21"/>
-          <w:szCs w:val="21"/>
-          <w:bdr w:val="single" w:sz="6" w:space="0" w:color="A9A9A9" w:frame="1"/>
-          <w:shd w:val="clear" w:color="auto" w:fill="1FF01F"/>
-        </w:rPr>
-        <w:t>    </w:t>
-      </w:r>
-      <w:proofErr w:type="spellStart"/>
-      <w:r>
-        <w:t>LiF</w:t>
-      </w:r>
-      <w:proofErr w:type="spellEnd"/>
-      <w:r>
-        <w:tab/>
-      </w:r>
-      <w:r>
-        <w:tab/>
-        <w:t>Lithium Fluoride</w:t>
-      </w:r>
-      <w:r>
-        <w:tab/>
-      </w:r>
-      <w:r>
-        <w:tab/>
-        <w:t>2</w:t>
-      </w:r>
-      <w:r>
-        <w:tab/>
-      </w:r>
-      <w:r>
-        <w:rPr>
-          <w:noProof/>
-        </w:rPr>
-        <w:drawing>
-          <wp:inline distT="0" distB="0" distL="0" distR="0">
-            <wp:extent cx="1903095" cy="765810"/>
-            <wp:effectExtent l="0" t="0" r="1905" b="0"/>
-            <wp:docPr id="63" name="Picture 63" descr="C:\Users\LonnieS\Documents\Chemical Lewis Structures\lif.png"/>
-            <wp:cNvGraphicFramePr>
-              <a:graphicFrameLocks xmlns:a="http://schemas.openxmlformats.org/drawingml/2006/main" noChangeAspect="1"/>
-            </wp:cNvGraphicFramePr>
-            <a:graphic xmlns:a="http://schemas.openxmlformats.org/drawingml/2006/main">
-              <a:graphicData uri="http://schemas.openxmlformats.org/drawingml/2006/picture">
-                <pic:pic xmlns:pic="http://schemas.openxmlformats.org/drawingml/2006/picture">
-                  <pic:nvPicPr>
-                    <pic:cNvPr id="0" name="Picture 65" descr="C:\Users\LonnieS\Documents\Chemical Lewis Structures\lif.png"/>
-                    <pic:cNvPicPr>
-                      <a:picLocks noChangeAspect="1" noChangeArrowheads="1"/>
-                    </pic:cNvPicPr>
-                  </pic:nvPicPr>
-                  <pic:blipFill>
-                    <a:blip r:embed="rId25">
-                      <a:extLst>
-                        <a:ext uri="{28A0092B-C50C-407E-A947-70E740481C1C}">
-                          <a14:useLocalDpi xmlns:a14="http://schemas.microsoft.com/office/drawing/2010/main" val="0"/>
-                        </a:ext>
-                      </a:extLst>
-                    </a:blip>
-                    <a:srcRect/>
-                    <a:stretch>
-                      <a:fillRect/>
-                    </a:stretch>
-                  </pic:blipFill>
-                  <pic:spPr bwMode="auto">
-                    <a:xfrm>
-                      <a:off x="0" y="0"/>
-                      <a:ext cx="1903095" cy="765810"/>
-                    </a:xfrm>
-                    <a:prstGeom prst="rect">
-                      <a:avLst/>
-                    </a:prstGeom>
-                    <a:noFill/>
-                    <a:ln>
-                      <a:noFill/>
-                    </a:ln>
-                  </pic:spPr>
-                </pic:pic>
-              </a:graphicData>
-            </a:graphic>
-          </wp:inline>
-        </w:drawing>
-      </w:r>
-    </w:p>
-    <w:p>
-      <w:pPr>
-        <w:pStyle w:val="ListParagraph"/>
-        <w:numPr>
-          <w:ilvl w:val="0"/>
-          <w:numId w:val="1"/>
-        </w:numPr>
-      </w:pPr>
-      <w:r>
-        <w:rPr>
-          <w:rFonts w:ascii="Helvetica" w:eastAsia="Times New Roman" w:hAnsi="Helvetica" w:cs="Times New Roman"/>
-          <w:color w:val="000000"/>
-          <w:sz w:val="21"/>
-          <w:szCs w:val="21"/>
-          <w:bdr w:val="single" w:sz="6" w:space="0" w:color="A9A9A9" w:frame="1"/>
           <w:shd w:val="clear" w:color="auto" w:fill="222222"/>
         </w:rPr>
         <w:lastRenderedPageBreak/>
@@ -1520,7 +1419,7 @@
                     </pic:cNvPicPr>
                   </pic:nvPicPr>
                   <pic:blipFill>
-                    <a:blip r:embed="rId26">
+                    <a:blip r:embed="rId25">
                       <a:extLst>
                         <a:ext uri="{28A0092B-C50C-407E-A947-70E740481C1C}">
                           <a14:useLocalDpi xmlns:a14="http://schemas.microsoft.com/office/drawing/2010/main" val="0"/>
@@ -1646,7 +1545,7 @@
                     </pic:cNvPicPr>
                   </pic:nvPicPr>
                   <pic:blipFill>
-                    <a:blip r:embed="rId27" cstate="print">
+                    <a:blip r:embed="rId26" cstate="print">
                       <a:extLst>
                         <a:ext uri="{28A0092B-C50C-407E-A947-70E740481C1C}">
                           <a14:useLocalDpi xmlns:a14="http://schemas.microsoft.com/office/drawing/2010/main" val="0"/>
@@ -1753,7 +1652,7 @@
                     </pic:cNvPicPr>
                   </pic:nvPicPr>
                   <pic:blipFill>
-                    <a:blip r:embed="rId28" cstate="print">
+                    <a:blip r:embed="rId27" cstate="print">
                       <a:extLst>
                         <a:ext uri="{28A0092B-C50C-407E-A947-70E740481C1C}">
                           <a14:useLocalDpi xmlns:a14="http://schemas.microsoft.com/office/drawing/2010/main" val="0"/>
@@ -1857,7 +1756,7 @@
                     </pic:cNvPicPr>
                   </pic:nvPicPr>
                   <pic:blipFill>
-                    <a:blip r:embed="rId29">
+                    <a:blip r:embed="rId28">
                       <a:extLst>
                         <a:ext uri="{28A0092B-C50C-407E-A947-70E740481C1C}">
                           <a14:useLocalDpi xmlns:a14="http://schemas.microsoft.com/office/drawing/2010/main" val="0"/>
@@ -1953,7 +1852,7 @@
                     </pic:cNvPicPr>
                   </pic:nvPicPr>
                   <pic:blipFill>
-                    <a:blip r:embed="rId30">
+                    <a:blip r:embed="rId29">
                       <a:extLst>
                         <a:ext uri="{28A0092B-C50C-407E-A947-70E740481C1C}">
                           <a14:useLocalDpi xmlns:a14="http://schemas.microsoft.com/office/drawing/2010/main" val="0"/>
@@ -2000,118 +1899,6 @@
           <w:sz w:val="21"/>
           <w:szCs w:val="21"/>
           <w:bdr w:val="single" w:sz="6" w:space="0" w:color="A9A9A9" w:frame="1"/>
-          <w:shd w:val="clear" w:color="auto" w:fill="992200"/>
-        </w:rPr>
-        <w:lastRenderedPageBreak/>
-        <w:t>    </w:t>
-      </w:r>
-      <w:r>
-        <w:rPr>
-          <w:rFonts w:ascii="Helvetica" w:eastAsia="Times New Roman" w:hAnsi="Helvetica" w:cs="Times New Roman"/>
-          <w:color w:val="000000"/>
-          <w:sz w:val="21"/>
-          <w:szCs w:val="21"/>
-          <w:bdr w:val="single" w:sz="6" w:space="0" w:color="A9A9A9" w:frame="1"/>
-          <w:shd w:val="clear" w:color="auto" w:fill="FF2200"/>
-        </w:rPr>
-        <w:t>    </w:t>
-      </w:r>
-      <w:r>
-        <w:t>BrO4^-1</w:t>
-      </w:r>
-      <w:r>
-        <w:tab/>
-      </w:r>
-      <w:proofErr w:type="spellStart"/>
-      <w:r>
-        <w:t>Perbromate</w:t>
-      </w:r>
-      <w:proofErr w:type="spellEnd"/>
-      <w:r>
-        <w:t xml:space="preserve"> Ion</w:t>
-      </w:r>
-      <w:r>
-        <w:tab/>
-      </w:r>
-      <w:r>
-        <w:tab/>
-      </w:r>
-      <w:r>
-        <w:tab/>
-        <w:t>5</w:t>
-      </w:r>
-      <w:r>
-        <w:tab/>
-      </w:r>
-      <w:r>
-        <w:rPr>
-          <w:noProof/>
-        </w:rPr>
-        <w:drawing>
-          <wp:inline distT="0" distB="0" distL="0" distR="0">
-            <wp:extent cx="3189605" cy="3136900"/>
-            <wp:effectExtent l="0" t="0" r="0" b="0"/>
-            <wp:docPr id="14" name="Picture 14" descr="C:\Users\LonnieS\Documents\Chemical Lewis Structures\bro4_.png"/>
-            <wp:cNvGraphicFramePr>
-              <a:graphicFrameLocks xmlns:a="http://schemas.openxmlformats.org/drawingml/2006/main" noChangeAspect="1"/>
-            </wp:cNvGraphicFramePr>
-            <a:graphic xmlns:a="http://schemas.openxmlformats.org/drawingml/2006/main">
-              <a:graphicData uri="http://schemas.openxmlformats.org/drawingml/2006/picture">
-                <pic:pic xmlns:pic="http://schemas.openxmlformats.org/drawingml/2006/picture">
-                  <pic:nvPicPr>
-                    <pic:cNvPr id="0" name="Picture 16" descr="C:\Users\LonnieS\Documents\Chemical Lewis Structures\bro4_.png"/>
-                    <pic:cNvPicPr>
-                      <a:picLocks noChangeAspect="1" noChangeArrowheads="1"/>
-                    </pic:cNvPicPr>
-                  </pic:nvPicPr>
-                  <pic:blipFill>
-                    <a:blip r:embed="rId31">
-                      <a:extLst>
-                        <a:ext uri="{28A0092B-C50C-407E-A947-70E740481C1C}">
-                          <a14:useLocalDpi xmlns:a14="http://schemas.microsoft.com/office/drawing/2010/main" val="0"/>
-                        </a:ext>
-                      </a:extLst>
-                    </a:blip>
-                    <a:srcRect/>
-                    <a:stretch>
-                      <a:fillRect/>
-                    </a:stretch>
-                  </pic:blipFill>
-                  <pic:spPr bwMode="auto">
-                    <a:xfrm>
-                      <a:off x="0" y="0"/>
-                      <a:ext cx="3189605" cy="3136900"/>
-                    </a:xfrm>
-                    <a:prstGeom prst="rect">
-                      <a:avLst/>
-                    </a:prstGeom>
-                    <a:noFill/>
-                    <a:ln>
-                      <a:noFill/>
-                    </a:ln>
-                  </pic:spPr>
-                </pic:pic>
-              </a:graphicData>
-            </a:graphic>
-          </wp:inline>
-        </w:drawing>
-      </w:r>
-    </w:p>
-    <w:p>
-      <w:pPr>
-        <w:pStyle w:val="ListParagraph"/>
-        <w:numPr>
-          <w:ilvl w:val="0"/>
-          <w:numId w:val="1"/>
-        </w:numPr>
-      </w:pPr>
-      <w:r>
-        <w:rPr>
-          <w:rFonts w:ascii="Helvetica" w:eastAsia="Times New Roman" w:hAnsi="Helvetica" w:cs="Times New Roman"/>
-          <w:color w:val="000000"/>
-          <w:sz w:val="21"/>
-          <w:szCs w:val="21"/>
-          <w:bdr w:val="single" w:sz="6" w:space="0" w:color="A9A9A9" w:frame="1"/>
           <w:shd w:val="clear" w:color="auto" w:fill="1FF01F"/>
         </w:rPr>
         <w:t>    </w:t>
@@ -2161,7 +1948,7 @@
                     </pic:cNvPicPr>
                   </pic:nvPicPr>
                   <pic:blipFill>
-                    <a:blip r:embed="rId32">
+                    <a:blip r:embed="rId30">
                       <a:extLst>
                         <a:ext uri="{28A0092B-C50C-407E-A947-70E740481C1C}">
                           <a14:useLocalDpi xmlns:a14="http://schemas.microsoft.com/office/drawing/2010/main" val="0"/>
@@ -2210,113 +1997,6 @@
           <w:bdr w:val="single" w:sz="6" w:space="0" w:color="A9A9A9" w:frame="1"/>
           <w:shd w:val="clear" w:color="auto" w:fill="1FF01F"/>
         </w:rPr>
-        <w:t>    </w:t>
-      </w:r>
-      <w:r>
-        <w:rPr>
-          <w:rFonts w:ascii="Helvetica" w:eastAsia="Times New Roman" w:hAnsi="Helvetica" w:cs="Times New Roman"/>
-          <w:color w:val="000000"/>
-          <w:sz w:val="21"/>
-          <w:szCs w:val="21"/>
-          <w:bdr w:val="single" w:sz="6" w:space="0" w:color="A9A9A9" w:frame="1"/>
-          <w:shd w:val="clear" w:color="auto" w:fill="FF2200"/>
-        </w:rPr>
-        <w:t>    </w:t>
-      </w:r>
-      <w:r>
-        <w:t>ClO4^-1</w:t>
-      </w:r>
-      <w:r>
-        <w:tab/>
-      </w:r>
-      <w:r>
-        <w:tab/>
-        <w:t>Perchlorate Ion</w:t>
-      </w:r>
-      <w:r>
-        <w:tab/>
-      </w:r>
-      <w:r>
-        <w:tab/>
-      </w:r>
-      <w:r>
-        <w:tab/>
-        <w:t>5</w:t>
-      </w:r>
-      <w:r>
-        <w:tab/>
-      </w:r>
-      <w:r>
-        <w:rPr>
-          <w:noProof/>
-        </w:rPr>
-        <w:drawing>
-          <wp:inline distT="0" distB="0" distL="0" distR="0">
-            <wp:extent cx="3189605" cy="3136900"/>
-            <wp:effectExtent l="0" t="0" r="0" b="0"/>
-            <wp:docPr id="12" name="Picture 12" descr="C:\Users\LonnieS\Documents\Chemical Lewis Structures\clo4_.png"/>
-            <wp:cNvGraphicFramePr>
-              <a:graphicFrameLocks xmlns:a="http://schemas.openxmlformats.org/drawingml/2006/main" noChangeAspect="1"/>
-            </wp:cNvGraphicFramePr>
-            <a:graphic xmlns:a="http://schemas.openxmlformats.org/drawingml/2006/main">
-              <a:graphicData uri="http://schemas.openxmlformats.org/drawingml/2006/picture">
-                <pic:pic xmlns:pic="http://schemas.openxmlformats.org/drawingml/2006/picture">
-                  <pic:nvPicPr>
-                    <pic:cNvPr id="0" name="Picture 14" descr="C:\Users\LonnieS\Documents\Chemical Lewis Structures\clo4_.png"/>
-                    <pic:cNvPicPr>
-                      <a:picLocks noChangeAspect="1" noChangeArrowheads="1"/>
-                    </pic:cNvPicPr>
-                  </pic:nvPicPr>
-                  <pic:blipFill>
-                    <a:blip r:embed="rId33">
-                      <a:extLst>
-                        <a:ext uri="{28A0092B-C50C-407E-A947-70E740481C1C}">
-                          <a14:useLocalDpi xmlns:a14="http://schemas.microsoft.com/office/drawing/2010/main" val="0"/>
-                        </a:ext>
-                      </a:extLst>
-                    </a:blip>
-                    <a:srcRect/>
-                    <a:stretch>
-                      <a:fillRect/>
-                    </a:stretch>
-                  </pic:blipFill>
-                  <pic:spPr bwMode="auto">
-                    <a:xfrm>
-                      <a:off x="0" y="0"/>
-                      <a:ext cx="3189605" cy="3136900"/>
-                    </a:xfrm>
-                    <a:prstGeom prst="rect">
-                      <a:avLst/>
-                    </a:prstGeom>
-                    <a:noFill/>
-                    <a:ln>
-                      <a:noFill/>
-                    </a:ln>
-                  </pic:spPr>
-                </pic:pic>
-              </a:graphicData>
-            </a:graphic>
-          </wp:inline>
-        </w:drawing>
-      </w:r>
-    </w:p>
-    <w:p>
-      <w:pPr>
-        <w:pStyle w:val="ListParagraph"/>
-        <w:numPr>
-          <w:ilvl w:val="0"/>
-          <w:numId w:val="1"/>
-        </w:numPr>
-      </w:pPr>
-      <w:r>
-        <w:rPr>
-          <w:rFonts w:ascii="Helvetica" w:eastAsia="Times New Roman" w:hAnsi="Helvetica" w:cs="Times New Roman"/>
-          <w:color w:val="000000"/>
-          <w:sz w:val="21"/>
-          <w:szCs w:val="21"/>
-          <w:bdr w:val="single" w:sz="6" w:space="0" w:color="A9A9A9" w:frame="1"/>
-          <w:shd w:val="clear" w:color="auto" w:fill="1FF01F"/>
-        </w:rPr>
         <w:lastRenderedPageBreak/>
         <w:t>    </w:t>
       </w:r>
@@ -2365,7 +2045,7 @@
                     </pic:cNvPicPr>
                   </pic:nvPicPr>
                   <pic:blipFill>
-                    <a:blip r:embed="rId34">
+                    <a:blip r:embed="rId31">
                       <a:extLst>
                         <a:ext uri="{28A0092B-C50C-407E-A947-70E740481C1C}">
                           <a14:useLocalDpi xmlns:a14="http://schemas.microsoft.com/office/drawing/2010/main" val="0"/>
@@ -2412,120 +2092,6 @@
           <w:sz w:val="21"/>
           <w:szCs w:val="21"/>
           <w:bdr w:val="single" w:sz="6" w:space="0" w:color="A9A9A9" w:frame="1"/>
-          <w:shd w:val="clear" w:color="auto" w:fill="6600BB"/>
-        </w:rPr>
-        <w:t>    </w:t>
-      </w:r>
-      <w:r>
-        <w:rPr>
-          <w:rFonts w:ascii="Helvetica" w:eastAsia="Times New Roman" w:hAnsi="Helvetica" w:cs="Times New Roman"/>
-          <w:color w:val="000000"/>
-          <w:sz w:val="21"/>
-          <w:szCs w:val="21"/>
-          <w:bdr w:val="single" w:sz="6" w:space="0" w:color="A9A9A9" w:frame="1"/>
-          <w:shd w:val="clear" w:color="auto" w:fill="FF2200"/>
-        </w:rPr>
-        <w:t>    </w:t>
-      </w:r>
-      <w:r>
-        <w:t>IO4^-1</w:t>
-      </w:r>
-      <w:r>
-        <w:tab/>
-      </w:r>
-      <w:r>
-        <w:tab/>
-      </w:r>
-      <w:proofErr w:type="spellStart"/>
-      <w:r>
-        <w:t>Periodate</w:t>
-      </w:r>
-      <w:proofErr w:type="spellEnd"/>
-      <w:r>
-        <w:t xml:space="preserve"> Ion</w:t>
-      </w:r>
-      <w:r>
-        <w:tab/>
-      </w:r>
-      <w:r>
-        <w:tab/>
-      </w:r>
-      <w:r>
-        <w:tab/>
-        <w:t>5</w:t>
-      </w:r>
-      <w:r>
-        <w:tab/>
-      </w:r>
-      <w:r>
-        <w:rPr>
-          <w:noProof/>
-        </w:rPr>
-        <w:drawing>
-          <wp:inline distT="0" distB="0" distL="0" distR="0">
-            <wp:extent cx="3189605" cy="3136900"/>
-            <wp:effectExtent l="0" t="0" r="0" b="0"/>
-            <wp:docPr id="11" name="Picture 11" descr="C:\Users\LonnieS\Documents\Chemical Lewis Structures\io4_.png"/>
-            <wp:cNvGraphicFramePr>
-              <a:graphicFrameLocks xmlns:a="http://schemas.openxmlformats.org/drawingml/2006/main" noChangeAspect="1"/>
-            </wp:cNvGraphicFramePr>
-            <a:graphic xmlns:a="http://schemas.openxmlformats.org/drawingml/2006/main">
-              <a:graphicData uri="http://schemas.openxmlformats.org/drawingml/2006/picture">
-                <pic:pic xmlns:pic="http://schemas.openxmlformats.org/drawingml/2006/picture">
-                  <pic:nvPicPr>
-                    <pic:cNvPr id="0" name="Picture 13" descr="C:\Users\LonnieS\Documents\Chemical Lewis Structures\io4_.png"/>
-                    <pic:cNvPicPr>
-                      <a:picLocks noChangeAspect="1" noChangeArrowheads="1"/>
-                    </pic:cNvPicPr>
-                  </pic:nvPicPr>
-                  <pic:blipFill>
-                    <a:blip r:embed="rId35">
-                      <a:extLst>
-                        <a:ext uri="{28A0092B-C50C-407E-A947-70E740481C1C}">
-                          <a14:useLocalDpi xmlns:a14="http://schemas.microsoft.com/office/drawing/2010/main" val="0"/>
-                        </a:ext>
-                      </a:extLst>
-                    </a:blip>
-                    <a:srcRect/>
-                    <a:stretch>
-                      <a:fillRect/>
-                    </a:stretch>
-                  </pic:blipFill>
-                  <pic:spPr bwMode="auto">
-                    <a:xfrm>
-                      <a:off x="0" y="0"/>
-                      <a:ext cx="3189605" cy="3136900"/>
-                    </a:xfrm>
-                    <a:prstGeom prst="rect">
-                      <a:avLst/>
-                    </a:prstGeom>
-                    <a:noFill/>
-                    <a:ln>
-                      <a:noFill/>
-                    </a:ln>
-                  </pic:spPr>
-                </pic:pic>
-              </a:graphicData>
-            </a:graphic>
-          </wp:inline>
-        </w:drawing>
-      </w:r>
-    </w:p>
-    <w:p>
-      <w:pPr>
-        <w:pStyle w:val="ListParagraph"/>
-        <w:numPr>
-          <w:ilvl w:val="0"/>
-          <w:numId w:val="1"/>
-        </w:numPr>
-      </w:pPr>
-      <w:r>
-        <w:rPr>
-          <w:rFonts w:ascii="Helvetica" w:eastAsia="Times New Roman" w:hAnsi="Helvetica" w:cs="Times New Roman"/>
-          <w:color w:val="000000"/>
-          <w:sz w:val="21"/>
-          <w:szCs w:val="21"/>
-          <w:bdr w:val="single" w:sz="6" w:space="0" w:color="A9A9A9" w:frame="1"/>
           <w:shd w:val="clear" w:color="auto" w:fill="2233FF"/>
         </w:rPr>
         <w:t>    </w:t>
@@ -2575,7 +2141,7 @@
                     </pic:cNvPicPr>
                   </pic:nvPicPr>
                   <pic:blipFill>
-                    <a:blip r:embed="rId36">
+                    <a:blip r:embed="rId32">
                       <a:extLst>
                         <a:ext uri="{28A0092B-C50C-407E-A947-70E740481C1C}">
                           <a14:useLocalDpi xmlns:a14="http://schemas.microsoft.com/office/drawing/2010/main" val="0"/>
@@ -2682,7 +2248,7 @@
                     </pic:cNvPicPr>
                   </pic:nvPicPr>
                   <pic:blipFill>
-                    <a:blip r:embed="rId37">
+                    <a:blip r:embed="rId33">
                       <a:extLst>
                         <a:ext uri="{28A0092B-C50C-407E-A947-70E740481C1C}">
                           <a14:useLocalDpi xmlns:a14="http://schemas.microsoft.com/office/drawing/2010/main" val="0"/>
@@ -2731,7 +2297,6 @@
           <w:bdr w:val="single" w:sz="6" w:space="0" w:color="A9A9A9" w:frame="1"/>
           <w:shd w:val="clear" w:color="auto" w:fill="FFFFFF"/>
         </w:rPr>
-        <w:lastRenderedPageBreak/>
         <w:t>    </w:t>
       </w:r>
       <w:r>
@@ -2779,7 +2344,7 @@
                     </pic:cNvPicPr>
                   </pic:nvPicPr>
                   <pic:blipFill>
-                    <a:blip r:embed="rId38">
+                    <a:blip r:embed="rId34">
                       <a:extLst>
                         <a:ext uri="{28A0092B-C50C-407E-A947-70E740481C1C}">
                           <a14:useLocalDpi xmlns:a14="http://schemas.microsoft.com/office/drawing/2010/main" val="0"/>
@@ -2828,6 +2393,7 @@
           <w:bdr w:val="single" w:sz="6" w:space="0" w:color="A9A9A9" w:frame="1"/>
           <w:shd w:val="clear" w:color="auto" w:fill="FFFFFF"/>
         </w:rPr>
+        <w:lastRenderedPageBreak/>
         <w:t>    </w:t>
       </w:r>
       <w:r>
@@ -2897,7 +2463,7 @@
                     </pic:cNvPicPr>
                   </pic:nvPicPr>
                   <pic:blipFill>
-                    <a:blip r:embed="rId39">
+                    <a:blip r:embed="rId35">
                       <a:extLst>
                         <a:ext uri="{28A0092B-C50C-407E-A947-70E740481C1C}">
                           <a14:useLocalDpi xmlns:a14="http://schemas.microsoft.com/office/drawing/2010/main" val="0"/>
@@ -2946,7 +2512,6 @@
           <w:bdr w:val="single" w:sz="6" w:space="0" w:color="A9A9A9" w:frame="1"/>
           <w:shd w:val="clear" w:color="auto" w:fill="2233FF"/>
         </w:rPr>
-        <w:lastRenderedPageBreak/>
         <w:t>    </w:t>
       </w:r>
       <w:r>
@@ -3004,7 +2569,7 @@
                     </pic:cNvPicPr>
                   </pic:nvPicPr>
                   <pic:blipFill>
-                    <a:blip r:embed="rId40">
+                    <a:blip r:embed="rId36">
                       <a:extLst>
                         <a:ext uri="{28A0092B-C50C-407E-A947-70E740481C1C}">
                           <a14:useLocalDpi xmlns:a14="http://schemas.microsoft.com/office/drawing/2010/main" val="0"/>
@@ -3053,6 +2618,7 @@
           <w:bdr w:val="single" w:sz="6" w:space="0" w:color="A9A9A9" w:frame="1"/>
           <w:shd w:val="clear" w:color="auto" w:fill="2233FF"/>
         </w:rPr>
+        <w:lastRenderedPageBreak/>
         <w:t>    </w:t>
       </w:r>
       <w:r>
@@ -3115,7 +2681,7 @@
                     </pic:cNvPicPr>
                   </pic:nvPicPr>
                   <pic:blipFill>
-                    <a:blip r:embed="rId41">
+                    <a:blip r:embed="rId37">
                       <a:extLst>
                         <a:ext uri="{28A0092B-C50C-407E-A947-70E740481C1C}">
                           <a14:useLocalDpi xmlns:a14="http://schemas.microsoft.com/office/drawing/2010/main" val="0"/>
@@ -3147,110 +2713,7 @@
         </w:drawing>
       </w:r>
     </w:p>
-    <w:p>
-      <w:pPr>
-        <w:pStyle w:val="ListParagraph"/>
-        <w:numPr>
-          <w:ilvl w:val="0"/>
-          <w:numId w:val="1"/>
-        </w:numPr>
-      </w:pPr>
-      <w:r>
-        <w:rPr>
-          <w:rFonts w:ascii="Helvetica" w:eastAsia="Times New Roman" w:hAnsi="Helvetica" w:cs="Times New Roman"/>
-          <w:color w:val="000000"/>
-          <w:sz w:val="21"/>
-          <w:szCs w:val="21"/>
-          <w:bdr w:val="single" w:sz="6" w:space="0" w:color="A9A9A9" w:frame="1"/>
-          <w:shd w:val="clear" w:color="auto" w:fill="2233FF"/>
-        </w:rPr>
-        <w:lastRenderedPageBreak/>
-        <w:t>    </w:t>
-      </w:r>
-      <w:r>
-        <w:rPr>
-          <w:rFonts w:ascii="Helvetica" w:eastAsia="Times New Roman" w:hAnsi="Helvetica" w:cs="Times New Roman"/>
-          <w:color w:val="000000"/>
-          <w:sz w:val="21"/>
-          <w:szCs w:val="21"/>
-          <w:bdr w:val="single" w:sz="6" w:space="0" w:color="A9A9A9" w:frame="1"/>
-          <w:shd w:val="clear" w:color="auto" w:fill="FF2200"/>
-        </w:rPr>
-        <w:t>    </w:t>
-      </w:r>
-      <w:r>
-        <w:t>NO2^+1</w:t>
-      </w:r>
-      <w:r>
-        <w:tab/>
-      </w:r>
-      <w:r>
-        <w:t>Nitrogen Dioxide</w:t>
-      </w:r>
-      <w:r>
-        <w:tab/>
-      </w:r>
-      <w:r>
-        <w:tab/>
-        <w:t>3</w:t>
-      </w:r>
-      <w:r>
-        <w:tab/>
-      </w:r>
-      <w:r>
-        <w:rPr>
-          <w:noProof/>
-        </w:rPr>
-        <w:drawing>
-          <wp:inline distT="0" distB="0" distL="0" distR="0">
-            <wp:extent cx="2955925" cy="1967230"/>
-            <wp:effectExtent l="0" t="0" r="0" b="0"/>
-            <wp:docPr id="22" name="Picture 22" descr="C:\Users\LonnieS\Documents\Chemical Lewis Structures\no2_p.png"/>
-            <wp:cNvGraphicFramePr>
-              <a:graphicFrameLocks xmlns:a="http://schemas.openxmlformats.org/drawingml/2006/main" noChangeAspect="1"/>
-            </wp:cNvGraphicFramePr>
-            <a:graphic xmlns:a="http://schemas.openxmlformats.org/drawingml/2006/main">
-              <a:graphicData uri="http://schemas.openxmlformats.org/drawingml/2006/picture">
-                <pic:pic xmlns:pic="http://schemas.openxmlformats.org/drawingml/2006/picture">
-                  <pic:nvPicPr>
-                    <pic:cNvPr id="0" name="Picture 24" descr="C:\Users\LonnieS\Documents\Chemical Lewis Structures\no2_p.png"/>
-                    <pic:cNvPicPr>
-                      <a:picLocks noChangeAspect="1" noChangeArrowheads="1"/>
-                    </pic:cNvPicPr>
-                  </pic:nvPicPr>
-                  <pic:blipFill>
-                    <a:blip r:embed="rId42">
-                      <a:extLst>
-                        <a:ext uri="{28A0092B-C50C-407E-A947-70E740481C1C}">
-                          <a14:useLocalDpi xmlns:a14="http://schemas.microsoft.com/office/drawing/2010/main" val="0"/>
-                        </a:ext>
-                      </a:extLst>
-                    </a:blip>
-                    <a:srcRect/>
-                    <a:stretch>
-                      <a:fillRect/>
-                    </a:stretch>
-                  </pic:blipFill>
-                  <pic:spPr bwMode="auto">
-                    <a:xfrm>
-                      <a:off x="0" y="0"/>
-                      <a:ext cx="2955925" cy="1967230"/>
-                    </a:xfrm>
-                    <a:prstGeom prst="rect">
-                      <a:avLst/>
-                    </a:prstGeom>
-                    <a:noFill/>
-                    <a:ln>
-                      <a:noFill/>
-                    </a:ln>
-                  </pic:spPr>
-                </pic:pic>
-              </a:graphicData>
-            </a:graphic>
-          </wp:inline>
-        </w:drawing>
-      </w:r>
-    </w:p>
+    <w:p/>
     <w:p>
       <w:pPr>
         <w:pStyle w:val="ListParagraph"/>
@@ -3330,7 +2793,7 @@
                     </pic:cNvPicPr>
                   </pic:nvPicPr>
                   <pic:blipFill>
-                    <a:blip r:embed="rId43">
+                    <a:blip r:embed="rId38">
                       <a:extLst>
                         <a:ext uri="{28A0092B-C50C-407E-A947-70E740481C1C}">
                           <a14:useLocalDpi xmlns:a14="http://schemas.microsoft.com/office/drawing/2010/main" val="0"/>
@@ -3438,7 +2901,7 @@
                     </pic:cNvPicPr>
                   </pic:nvPicPr>
                   <pic:blipFill>
-                    <a:blip r:embed="rId44">
+                    <a:blip r:embed="rId39">
                       <a:extLst>
                         <a:ext uri="{28A0092B-C50C-407E-A947-70E740481C1C}">
                           <a14:useLocalDpi xmlns:a14="http://schemas.microsoft.com/office/drawing/2010/main" val="0"/>
@@ -3548,7 +3011,7 @@
                     </pic:cNvPicPr>
                   </pic:nvPicPr>
                   <pic:blipFill>
-                    <a:blip r:embed="rId45">
+                    <a:blip r:embed="rId40">
                       <a:extLst>
                         <a:ext uri="{28A0092B-C50C-407E-A947-70E740481C1C}">
                           <a14:useLocalDpi xmlns:a14="http://schemas.microsoft.com/office/drawing/2010/main" val="0"/>
@@ -3659,7 +3122,7 @@
                     </pic:cNvPicPr>
                   </pic:nvPicPr>
                   <pic:blipFill>
-                    <a:blip r:embed="rId46">
+                    <a:blip r:embed="rId41">
                       <a:extLst>
                         <a:ext uri="{28A0092B-C50C-407E-A947-70E740481C1C}">
                           <a14:useLocalDpi xmlns:a14="http://schemas.microsoft.com/office/drawing/2010/main" val="0"/>
@@ -3706,332 +3169,6 @@
           <w:sz w:val="21"/>
           <w:szCs w:val="21"/>
           <w:bdr w:val="single" w:sz="6" w:space="0" w:color="A9A9A9" w:frame="1"/>
-          <w:shd w:val="clear" w:color="auto" w:fill="992200"/>
-        </w:rPr>
-        <w:t>    </w:t>
-      </w:r>
-      <w:r>
-        <w:rPr>
-          <w:rFonts w:ascii="Helvetica" w:eastAsia="Times New Roman" w:hAnsi="Helvetica" w:cs="Times New Roman"/>
-          <w:color w:val="000000"/>
-          <w:sz w:val="21"/>
-          <w:szCs w:val="21"/>
-          <w:bdr w:val="single" w:sz="6" w:space="0" w:color="A9A9A9" w:frame="1"/>
-          <w:shd w:val="clear" w:color="auto" w:fill="FF2200"/>
-        </w:rPr>
-        <w:t>    </w:t>
-      </w:r>
-      <w:r>
-        <w:t>BrO2^-1</w:t>
-      </w:r>
-      <w:r>
-        <w:tab/>
-      </w:r>
-      <w:proofErr w:type="spellStart"/>
-      <w:r>
-        <w:t>Bromite</w:t>
-      </w:r>
-      <w:proofErr w:type="spellEnd"/>
-      <w:r>
-        <w:t xml:space="preserve"> Ion</w:t>
-      </w:r>
-      <w:r>
-        <w:tab/>
-      </w:r>
-      <w:r>
-        <w:tab/>
-      </w:r>
-      <w:r>
-        <w:tab/>
-        <w:t>3</w:t>
-      </w:r>
-      <w:r>
-        <w:tab/>
-      </w:r>
-      <w:r>
-        <w:rPr>
-          <w:noProof/>
-        </w:rPr>
-        <w:drawing>
-          <wp:inline distT="0" distB="0" distL="0" distR="0">
-            <wp:extent cx="2913380" cy="1467485"/>
-            <wp:effectExtent l="0" t="0" r="0" b="0"/>
-            <wp:docPr id="27" name="Picture 27" descr="C:\Users\LonnieS\Documents\Chemical Lewis Structures\bro2_.png"/>
-            <wp:cNvGraphicFramePr>
-              <a:graphicFrameLocks xmlns:a="http://schemas.openxmlformats.org/drawingml/2006/main" noChangeAspect="1"/>
-            </wp:cNvGraphicFramePr>
-            <a:graphic xmlns:a="http://schemas.openxmlformats.org/drawingml/2006/main">
-              <a:graphicData uri="http://schemas.openxmlformats.org/drawingml/2006/picture">
-                <pic:pic xmlns:pic="http://schemas.openxmlformats.org/drawingml/2006/picture">
-                  <pic:nvPicPr>
-                    <pic:cNvPr id="0" name="Picture 29" descr="C:\Users\LonnieS\Documents\Chemical Lewis Structures\bro2_.png"/>
-                    <pic:cNvPicPr>
-                      <a:picLocks noChangeAspect="1" noChangeArrowheads="1"/>
-                    </pic:cNvPicPr>
-                  </pic:nvPicPr>
-                  <pic:blipFill>
-                    <a:blip r:embed="rId47">
-                      <a:extLst>
-                        <a:ext uri="{28A0092B-C50C-407E-A947-70E740481C1C}">
-                          <a14:useLocalDpi xmlns:a14="http://schemas.microsoft.com/office/drawing/2010/main" val="0"/>
-                        </a:ext>
-                      </a:extLst>
-                    </a:blip>
-                    <a:srcRect/>
-                    <a:stretch>
-                      <a:fillRect/>
-                    </a:stretch>
-                  </pic:blipFill>
-                  <pic:spPr bwMode="auto">
-                    <a:xfrm>
-                      <a:off x="0" y="0"/>
-                      <a:ext cx="2913380" cy="1467485"/>
-                    </a:xfrm>
-                    <a:prstGeom prst="rect">
-                      <a:avLst/>
-                    </a:prstGeom>
-                    <a:noFill/>
-                    <a:ln>
-                      <a:noFill/>
-                    </a:ln>
-                  </pic:spPr>
-                </pic:pic>
-              </a:graphicData>
-            </a:graphic>
-          </wp:inline>
-        </w:drawing>
-      </w:r>
-    </w:p>
-    <w:p>
-      <w:pPr>
-        <w:pStyle w:val="ListParagraph"/>
-        <w:numPr>
-          <w:ilvl w:val="0"/>
-          <w:numId w:val="1"/>
-        </w:numPr>
-      </w:pPr>
-      <w:r>
-        <w:rPr>
-          <w:rFonts w:ascii="Helvetica" w:eastAsia="Times New Roman" w:hAnsi="Helvetica" w:cs="Times New Roman"/>
-          <w:color w:val="000000"/>
-          <w:sz w:val="21"/>
-          <w:szCs w:val="21"/>
-          <w:bdr w:val="single" w:sz="6" w:space="0" w:color="A9A9A9" w:frame="1"/>
-          <w:shd w:val="clear" w:color="auto" w:fill="1FF01F"/>
-        </w:rPr>
-        <w:lastRenderedPageBreak/>
-        <w:t>    </w:t>
-      </w:r>
-      <w:r>
-        <w:rPr>
-          <w:rFonts w:ascii="Helvetica" w:eastAsia="Times New Roman" w:hAnsi="Helvetica" w:cs="Times New Roman"/>
-          <w:color w:val="000000"/>
-          <w:sz w:val="21"/>
-          <w:szCs w:val="21"/>
-          <w:bdr w:val="single" w:sz="6" w:space="0" w:color="A9A9A9" w:frame="1"/>
-          <w:shd w:val="clear" w:color="auto" w:fill="FF2200"/>
-        </w:rPr>
-        <w:t>    </w:t>
-      </w:r>
-      <w:r>
-        <w:t>ClO2^-1</w:t>
-      </w:r>
-      <w:r>
-        <w:tab/>
-      </w:r>
-      <w:r>
-        <w:tab/>
-        <w:t>Chlorite Ion</w:t>
-      </w:r>
-      <w:r>
-        <w:tab/>
-      </w:r>
-      <w:r>
-        <w:tab/>
-      </w:r>
-      <w:r>
-        <w:tab/>
-        <w:t>3</w:t>
-      </w:r>
-      <w:r>
-        <w:tab/>
-      </w:r>
-      <w:r>
-        <w:rPr>
-          <w:noProof/>
-        </w:rPr>
-        <w:drawing>
-          <wp:inline distT="0" distB="0" distL="0" distR="0">
-            <wp:extent cx="2041525" cy="2689860"/>
-            <wp:effectExtent l="0" t="0" r="0" b="0"/>
-            <wp:docPr id="28" name="Picture 28" descr="C:\Users\LonnieS\Documents\Chemical Lewis Structures\clo2_.png"/>
-            <wp:cNvGraphicFramePr>
-              <a:graphicFrameLocks xmlns:a="http://schemas.openxmlformats.org/drawingml/2006/main" noChangeAspect="1"/>
-            </wp:cNvGraphicFramePr>
-            <a:graphic xmlns:a="http://schemas.openxmlformats.org/drawingml/2006/main">
-              <a:graphicData uri="http://schemas.openxmlformats.org/drawingml/2006/picture">
-                <pic:pic xmlns:pic="http://schemas.openxmlformats.org/drawingml/2006/picture">
-                  <pic:nvPicPr>
-                    <pic:cNvPr id="0" name="Picture 30" descr="C:\Users\LonnieS\Documents\Chemical Lewis Structures\clo2_.png"/>
-                    <pic:cNvPicPr>
-                      <a:picLocks noChangeAspect="1" noChangeArrowheads="1"/>
-                    </pic:cNvPicPr>
-                  </pic:nvPicPr>
-                  <pic:blipFill>
-                    <a:blip r:embed="rId48">
-                      <a:extLst>
-                        <a:ext uri="{28A0092B-C50C-407E-A947-70E740481C1C}">
-                          <a14:useLocalDpi xmlns:a14="http://schemas.microsoft.com/office/drawing/2010/main" val="0"/>
-                        </a:ext>
-                      </a:extLst>
-                    </a:blip>
-                    <a:srcRect/>
-                    <a:stretch>
-                      <a:fillRect/>
-                    </a:stretch>
-                  </pic:blipFill>
-                  <pic:spPr bwMode="auto">
-                    <a:xfrm>
-                      <a:off x="0" y="0"/>
-                      <a:ext cx="2041525" cy="2689860"/>
-                    </a:xfrm>
-                    <a:prstGeom prst="rect">
-                      <a:avLst/>
-                    </a:prstGeom>
-                    <a:noFill/>
-                    <a:ln>
-                      <a:noFill/>
-                    </a:ln>
-                  </pic:spPr>
-                </pic:pic>
-              </a:graphicData>
-            </a:graphic>
-          </wp:inline>
-        </w:drawing>
-      </w:r>
-    </w:p>
-    <w:p>
-      <w:pPr>
-        <w:pStyle w:val="ListParagraph"/>
-        <w:numPr>
-          <w:ilvl w:val="0"/>
-          <w:numId w:val="1"/>
-        </w:numPr>
-      </w:pPr>
-      <w:r>
-        <w:rPr>
-          <w:rFonts w:ascii="Helvetica" w:eastAsia="Times New Roman" w:hAnsi="Helvetica" w:cs="Times New Roman"/>
-          <w:color w:val="000000"/>
-          <w:sz w:val="21"/>
-          <w:szCs w:val="21"/>
-          <w:bdr w:val="single" w:sz="6" w:space="0" w:color="A9A9A9" w:frame="1"/>
-          <w:shd w:val="clear" w:color="auto" w:fill="222222"/>
-        </w:rPr>
-        <w:t>    </w:t>
-      </w:r>
-      <w:r>
-        <w:rPr>
-          <w:rFonts w:ascii="Helvetica" w:eastAsia="Times New Roman" w:hAnsi="Helvetica" w:cs="Times New Roman"/>
-          <w:color w:val="000000"/>
-          <w:sz w:val="21"/>
-          <w:szCs w:val="21"/>
-          <w:bdr w:val="single" w:sz="6" w:space="0" w:color="A9A9A9" w:frame="1"/>
-          <w:shd w:val="clear" w:color="auto" w:fill="FF2200"/>
-        </w:rPr>
-        <w:t>    </w:t>
-      </w:r>
-      <w:r>
-        <w:t>CO3^-2</w:t>
-      </w:r>
-      <w:r>
-        <w:tab/>
-      </w:r>
-      <w:r>
-        <w:tab/>
-        <w:t>Carbonate Ion</w:t>
-      </w:r>
-      <w:r>
-        <w:tab/>
-      </w:r>
-      <w:r>
-        <w:tab/>
-      </w:r>
-      <w:r>
-        <w:tab/>
-        <w:t>4</w:t>
-      </w:r>
-      <w:r>
-        <w:tab/>
-      </w:r>
-      <w:r>
-        <w:rPr>
-          <w:noProof/>
-        </w:rPr>
-        <w:drawing>
-          <wp:inline distT="0" distB="0" distL="0" distR="0">
-            <wp:extent cx="2700655" cy="2509520"/>
-            <wp:effectExtent l="0" t="0" r="0" b="0"/>
-            <wp:docPr id="29" name="Picture 29" descr="C:\Users\LonnieS\Documents\Chemical Lewis Structures\co3.png"/>
-            <wp:cNvGraphicFramePr>
-              <a:graphicFrameLocks xmlns:a="http://schemas.openxmlformats.org/drawingml/2006/main" noChangeAspect="1"/>
-            </wp:cNvGraphicFramePr>
-            <a:graphic xmlns:a="http://schemas.openxmlformats.org/drawingml/2006/main">
-              <a:graphicData uri="http://schemas.openxmlformats.org/drawingml/2006/picture">
-                <pic:pic xmlns:pic="http://schemas.openxmlformats.org/drawingml/2006/picture">
-                  <pic:nvPicPr>
-                    <pic:cNvPr id="0" name="Picture 31" descr="C:\Users\LonnieS\Documents\Chemical Lewis Structures\co3.png"/>
-                    <pic:cNvPicPr>
-                      <a:picLocks noChangeAspect="1" noChangeArrowheads="1"/>
-                    </pic:cNvPicPr>
-                  </pic:nvPicPr>
-                  <pic:blipFill>
-                    <a:blip r:embed="rId49">
-                      <a:extLst>
-                        <a:ext uri="{28A0092B-C50C-407E-A947-70E740481C1C}">
-                          <a14:useLocalDpi xmlns:a14="http://schemas.microsoft.com/office/drawing/2010/main" val="0"/>
-                        </a:ext>
-                      </a:extLst>
-                    </a:blip>
-                    <a:srcRect/>
-                    <a:stretch>
-                      <a:fillRect/>
-                    </a:stretch>
-                  </pic:blipFill>
-                  <pic:spPr bwMode="auto">
-                    <a:xfrm>
-                      <a:off x="0" y="0"/>
-                      <a:ext cx="2700655" cy="2509520"/>
-                    </a:xfrm>
-                    <a:prstGeom prst="rect">
-                      <a:avLst/>
-                    </a:prstGeom>
-                    <a:noFill/>
-                    <a:ln>
-                      <a:noFill/>
-                    </a:ln>
-                  </pic:spPr>
-                </pic:pic>
-              </a:graphicData>
-            </a:graphic>
-          </wp:inline>
-        </w:drawing>
-      </w:r>
-    </w:p>
-    <w:p>
-      <w:pPr>
-        <w:pStyle w:val="ListParagraph"/>
-        <w:numPr>
-          <w:ilvl w:val="0"/>
-          <w:numId w:val="1"/>
-        </w:numPr>
-      </w:pPr>
-      <w:r>
-        <w:rPr>
-          <w:rFonts w:ascii="Helvetica" w:eastAsia="Times New Roman" w:hAnsi="Helvetica" w:cs="Times New Roman"/>
-          <w:color w:val="000000"/>
-          <w:sz w:val="21"/>
-          <w:szCs w:val="21"/>
-          <w:bdr w:val="single" w:sz="6" w:space="0" w:color="A9A9A9" w:frame="1"/>
           <w:shd w:val="clear" w:color="auto" w:fill="FFFFFF"/>
         </w:rPr>
         <w:t>    </w:t>
@@ -4107,7 +3244,7 @@
                     </pic:cNvPicPr>
                   </pic:nvPicPr>
                   <pic:blipFill>
-                    <a:blip r:embed="rId50">
+                    <a:blip r:embed="rId42">
                       <a:extLst>
                         <a:ext uri="{28A0092B-C50C-407E-A947-70E740481C1C}">
                           <a14:useLocalDpi xmlns:a14="http://schemas.microsoft.com/office/drawing/2010/main" val="0"/>
@@ -4154,219 +3291,9 @@
           <w:sz w:val="21"/>
           <w:szCs w:val="21"/>
           <w:bdr w:val="single" w:sz="6" w:space="0" w:color="A9A9A9" w:frame="1"/>
-          <w:shd w:val="clear" w:color="auto" w:fill="6600BB"/>
+          <w:shd w:val="clear" w:color="auto" w:fill="2233FF"/>
         </w:rPr>
         <w:lastRenderedPageBreak/>
-        <w:t>    </w:t>
-      </w:r>
-      <w:r>
-        <w:t>I3^-1</w:t>
-      </w:r>
-      <w:r>
-        <w:tab/>
-      </w:r>
-      <w:r>
-        <w:tab/>
-        <w:t>Triiodide Ion</w:t>
-      </w:r>
-      <w:r>
-        <w:tab/>
-      </w:r>
-      <w:r>
-        <w:tab/>
-      </w:r>
-      <w:r>
-        <w:tab/>
-        <w:t>3</w:t>
-      </w:r>
-      <w:r>
-        <w:tab/>
-      </w:r>
-      <w:r>
-        <w:rPr>
-          <w:noProof/>
-        </w:rPr>
-        <w:drawing>
-          <wp:inline distT="0" distB="0" distL="0" distR="0">
-            <wp:extent cx="2945130" cy="1956435"/>
-            <wp:effectExtent l="0" t="0" r="0" b="0"/>
-            <wp:docPr id="32" name="Picture 32" descr="C:\Users\LonnieS\Documents\Chemical Lewis Structures\i3.png"/>
-            <wp:cNvGraphicFramePr>
-              <a:graphicFrameLocks xmlns:a="http://schemas.openxmlformats.org/drawingml/2006/main" noChangeAspect="1"/>
-            </wp:cNvGraphicFramePr>
-            <a:graphic xmlns:a="http://schemas.openxmlformats.org/drawingml/2006/main">
-              <a:graphicData uri="http://schemas.openxmlformats.org/drawingml/2006/picture">
-                <pic:pic xmlns:pic="http://schemas.openxmlformats.org/drawingml/2006/picture">
-                  <pic:nvPicPr>
-                    <pic:cNvPr id="0" name="Picture 34" descr="C:\Users\LonnieS\Documents\Chemical Lewis Structures\i3.png"/>
-                    <pic:cNvPicPr>
-                      <a:picLocks noChangeAspect="1" noChangeArrowheads="1"/>
-                    </pic:cNvPicPr>
-                  </pic:nvPicPr>
-                  <pic:blipFill>
-                    <a:blip r:embed="rId51">
-                      <a:extLst>
-                        <a:ext uri="{28A0092B-C50C-407E-A947-70E740481C1C}">
-                          <a14:useLocalDpi xmlns:a14="http://schemas.microsoft.com/office/drawing/2010/main" val="0"/>
-                        </a:ext>
-                      </a:extLst>
-                    </a:blip>
-                    <a:srcRect/>
-                    <a:stretch>
-                      <a:fillRect/>
-                    </a:stretch>
-                  </pic:blipFill>
-                  <pic:spPr bwMode="auto">
-                    <a:xfrm>
-                      <a:off x="0" y="0"/>
-                      <a:ext cx="2945130" cy="1956435"/>
-                    </a:xfrm>
-                    <a:prstGeom prst="rect">
-                      <a:avLst/>
-                    </a:prstGeom>
-                    <a:noFill/>
-                    <a:ln>
-                      <a:noFill/>
-                    </a:ln>
-                  </pic:spPr>
-                </pic:pic>
-              </a:graphicData>
-            </a:graphic>
-          </wp:inline>
-        </w:drawing>
-      </w:r>
-    </w:p>
-    <w:p>
-      <w:pPr>
-        <w:pStyle w:val="ListParagraph"/>
-        <w:numPr>
-          <w:ilvl w:val="0"/>
-          <w:numId w:val="1"/>
-        </w:numPr>
-      </w:pPr>
-      <w:r>
-        <w:rPr>
-          <w:rFonts w:ascii="Helvetica" w:eastAsia="Times New Roman" w:hAnsi="Helvetica" w:cs="Times New Roman"/>
-          <w:color w:val="000000"/>
-          <w:sz w:val="21"/>
-          <w:szCs w:val="21"/>
-          <w:bdr w:val="single" w:sz="6" w:space="0" w:color="A9A9A9" w:frame="1"/>
-          <w:shd w:val="clear" w:color="auto" w:fill="6600BB"/>
-        </w:rPr>
-        <w:t>    </w:t>
-      </w:r>
-      <w:r>
-        <w:rPr>
-          <w:rFonts w:ascii="Helvetica" w:eastAsia="Times New Roman" w:hAnsi="Helvetica" w:cs="Times New Roman"/>
-          <w:color w:val="000000"/>
-          <w:sz w:val="21"/>
-          <w:szCs w:val="21"/>
-          <w:bdr w:val="single" w:sz="6" w:space="0" w:color="A9A9A9" w:frame="1"/>
-          <w:shd w:val="clear" w:color="auto" w:fill="FF2200"/>
-        </w:rPr>
-        <w:t>    </w:t>
-      </w:r>
-      <w:r>
-        <w:t>IO2^-1</w:t>
-      </w:r>
-      <w:r>
-        <w:tab/>
-      </w:r>
-      <w:r>
-        <w:tab/>
-      </w:r>
-      <w:proofErr w:type="spellStart"/>
-      <w:r>
-        <w:t>Iodite</w:t>
-      </w:r>
-      <w:proofErr w:type="spellEnd"/>
-      <w:r>
-        <w:t xml:space="preserve"> Ion</w:t>
-      </w:r>
-      <w:r>
-        <w:tab/>
-      </w:r>
-      <w:r>
-        <w:tab/>
-      </w:r>
-      <w:r>
-        <w:tab/>
-        <w:t>3</w:t>
-      </w:r>
-      <w:r>
-        <w:tab/>
-      </w:r>
-      <w:r>
-        <w:rPr>
-          <w:noProof/>
-        </w:rPr>
-        <w:drawing>
-          <wp:inline distT="0" distB="0" distL="0" distR="0">
-            <wp:extent cx="2860040" cy="1456690"/>
-            <wp:effectExtent l="0" t="0" r="0" b="0"/>
-            <wp:docPr id="31" name="Picture 31" descr="C:\Users\LonnieS\Documents\Chemical Lewis Structures\io2_.png"/>
-            <wp:cNvGraphicFramePr>
-              <a:graphicFrameLocks xmlns:a="http://schemas.openxmlformats.org/drawingml/2006/main" noChangeAspect="1"/>
-            </wp:cNvGraphicFramePr>
-            <a:graphic xmlns:a="http://schemas.openxmlformats.org/drawingml/2006/main">
-              <a:graphicData uri="http://schemas.openxmlformats.org/drawingml/2006/picture">
-                <pic:pic xmlns:pic="http://schemas.openxmlformats.org/drawingml/2006/picture">
-                  <pic:nvPicPr>
-                    <pic:cNvPr id="0" name="Picture 33" descr="C:\Users\LonnieS\Documents\Chemical Lewis Structures\io2_.png"/>
-                    <pic:cNvPicPr>
-                      <a:picLocks noChangeAspect="1" noChangeArrowheads="1"/>
-                    </pic:cNvPicPr>
-                  </pic:nvPicPr>
-                  <pic:blipFill>
-                    <a:blip r:embed="rId52">
-                      <a:extLst>
-                        <a:ext uri="{28A0092B-C50C-407E-A947-70E740481C1C}">
-                          <a14:useLocalDpi xmlns:a14="http://schemas.microsoft.com/office/drawing/2010/main" val="0"/>
-                        </a:ext>
-                      </a:extLst>
-                    </a:blip>
-                    <a:srcRect/>
-                    <a:stretch>
-                      <a:fillRect/>
-                    </a:stretch>
-                  </pic:blipFill>
-                  <pic:spPr bwMode="auto">
-                    <a:xfrm>
-                      <a:off x="0" y="0"/>
-                      <a:ext cx="2860040" cy="1456690"/>
-                    </a:xfrm>
-                    <a:prstGeom prst="rect">
-                      <a:avLst/>
-                    </a:prstGeom>
-                    <a:noFill/>
-                    <a:ln>
-                      <a:noFill/>
-                    </a:ln>
-                  </pic:spPr>
-                </pic:pic>
-              </a:graphicData>
-            </a:graphic>
-          </wp:inline>
-        </w:drawing>
-      </w:r>
-    </w:p>
-    <w:p>
-      <w:pPr>
-        <w:pStyle w:val="ListParagraph"/>
-        <w:numPr>
-          <w:ilvl w:val="0"/>
-          <w:numId w:val="1"/>
-        </w:numPr>
-      </w:pPr>
-      <w:r>
-        <w:rPr>
-          <w:rFonts w:ascii="Helvetica" w:eastAsia="Times New Roman" w:hAnsi="Helvetica" w:cs="Times New Roman"/>
-          <w:color w:val="000000"/>
-          <w:sz w:val="21"/>
-          <w:szCs w:val="21"/>
-          <w:bdr w:val="single" w:sz="6" w:space="0" w:color="A9A9A9" w:frame="1"/>
-          <w:shd w:val="clear" w:color="auto" w:fill="2233FF"/>
-        </w:rPr>
         <w:t>    </w:t>
       </w:r>
       <w:r>
@@ -4425,7 +3352,7 @@
                     </pic:cNvPicPr>
                   </pic:nvPicPr>
                   <pic:blipFill>
-                    <a:blip r:embed="rId53">
+                    <a:blip r:embed="rId43">
                       <a:extLst>
                         <a:ext uri="{28A0092B-C50C-407E-A947-70E740481C1C}">
                           <a14:useLocalDpi xmlns:a14="http://schemas.microsoft.com/office/drawing/2010/main" val="0"/>
@@ -4472,111 +3399,6 @@
           <w:sz w:val="21"/>
           <w:szCs w:val="21"/>
           <w:bdr w:val="single" w:sz="6" w:space="0" w:color="A9A9A9" w:frame="1"/>
-          <w:shd w:val="clear" w:color="auto" w:fill="2233FF"/>
-        </w:rPr>
-        <w:lastRenderedPageBreak/>
-        <w:t>    </w:t>
-      </w:r>
-      <w:r>
-        <w:rPr>
-          <w:rFonts w:ascii="Helvetica" w:eastAsia="Times New Roman" w:hAnsi="Helvetica" w:cs="Times New Roman"/>
-          <w:color w:val="000000"/>
-          <w:sz w:val="21"/>
-          <w:szCs w:val="21"/>
-          <w:bdr w:val="single" w:sz="6" w:space="0" w:color="A9A9A9" w:frame="1"/>
-          <w:shd w:val="clear" w:color="auto" w:fill="FF2200"/>
-        </w:rPr>
-        <w:t>    </w:t>
-      </w:r>
-      <w:r>
-        <w:t>NO3</w:t>
-      </w:r>
-      <w:r>
-        <w:tab/>
-      </w:r>
-      <w:r>
-        <w:tab/>
-        <w:t>Nitrogen Trioxide</w:t>
-      </w:r>
-      <w:r>
-        <w:tab/>
-      </w:r>
-      <w:r>
-        <w:tab/>
-        <w:t>4</w:t>
-      </w:r>
-      <w:r>
-        <w:tab/>
-      </w:r>
-      <w:r>
-        <w:rPr>
-          <w:noProof/>
-        </w:rPr>
-        <w:drawing>
-          <wp:inline distT="0" distB="0" distL="0" distR="0">
-            <wp:extent cx="2881630" cy="2583815"/>
-            <wp:effectExtent l="0" t="0" r="0" b="0"/>
-            <wp:docPr id="34" name="Picture 34" descr="C:\Users\LonnieS\Documents\Chemical Lewis Structures\no3_r.png"/>
-            <wp:cNvGraphicFramePr>
-              <a:graphicFrameLocks xmlns:a="http://schemas.openxmlformats.org/drawingml/2006/main" noChangeAspect="1"/>
-            </wp:cNvGraphicFramePr>
-            <a:graphic xmlns:a="http://schemas.openxmlformats.org/drawingml/2006/main">
-              <a:graphicData uri="http://schemas.openxmlformats.org/drawingml/2006/picture">
-                <pic:pic xmlns:pic="http://schemas.openxmlformats.org/drawingml/2006/picture">
-                  <pic:nvPicPr>
-                    <pic:cNvPr id="0" name="Picture 36" descr="C:\Users\LonnieS\Documents\Chemical Lewis Structures\no3_r.png"/>
-                    <pic:cNvPicPr>
-                      <a:picLocks noChangeAspect="1" noChangeArrowheads="1"/>
-                    </pic:cNvPicPr>
-                  </pic:nvPicPr>
-                  <pic:blipFill>
-                    <a:blip r:embed="rId54">
-                      <a:extLst>
-                        <a:ext uri="{28A0092B-C50C-407E-A947-70E740481C1C}">
-                          <a14:useLocalDpi xmlns:a14="http://schemas.microsoft.com/office/drawing/2010/main" val="0"/>
-                        </a:ext>
-                      </a:extLst>
-                    </a:blip>
-                    <a:srcRect/>
-                    <a:stretch>
-                      <a:fillRect/>
-                    </a:stretch>
-                  </pic:blipFill>
-                  <pic:spPr bwMode="auto">
-                    <a:xfrm>
-                      <a:off x="0" y="0"/>
-                      <a:ext cx="2881630" cy="2583815"/>
-                    </a:xfrm>
-                    <a:prstGeom prst="rect">
-                      <a:avLst/>
-                    </a:prstGeom>
-                    <a:noFill/>
-                    <a:ln>
-                      <a:noFill/>
-                    </a:ln>
-                  </pic:spPr>
-                </pic:pic>
-              </a:graphicData>
-            </a:graphic>
-          </wp:inline>
-        </w:drawing>
-      </w:r>
-    </w:p>
-    <w:p>
-      <w:pPr>
-        <w:pStyle w:val="ListParagraph"/>
-        <w:numPr>
-          <w:ilvl w:val="0"/>
-          <w:numId w:val="1"/>
-        </w:numPr>
-      </w:pPr>
-      <w:r>
-        <w:rPr>
-          <w:rFonts w:ascii="Helvetica" w:eastAsia="Times New Roman" w:hAnsi="Helvetica" w:cs="Times New Roman"/>
-          <w:color w:val="000000"/>
-          <w:sz w:val="21"/>
-          <w:szCs w:val="21"/>
-          <w:bdr w:val="single" w:sz="6" w:space="0" w:color="A9A9A9" w:frame="1"/>
           <w:shd w:val="clear" w:color="auto" w:fill="FF9900"/>
         </w:rPr>
         <w:t>    </w:t>
@@ -4639,7 +3461,7 @@
                     </pic:cNvPicPr>
                   </pic:nvPicPr>
                   <pic:blipFill>
-                    <a:blip r:embed="rId55">
+                    <a:blip r:embed="rId44">
                       <a:extLst>
                         <a:ext uri="{28A0092B-C50C-407E-A947-70E740481C1C}">
                           <a14:useLocalDpi xmlns:a14="http://schemas.microsoft.com/office/drawing/2010/main" val="0"/>
@@ -4688,7 +3510,6 @@
           <w:bdr w:val="single" w:sz="6" w:space="0" w:color="A9A9A9" w:frame="1"/>
           <w:shd w:val="clear" w:color="auto" w:fill="FF9900"/>
         </w:rPr>
-        <w:lastRenderedPageBreak/>
         <w:t>    </w:t>
       </w:r>
       <w:r>
@@ -4743,7 +3564,7 @@
                     </pic:cNvPicPr>
                   </pic:nvPicPr>
                   <pic:blipFill>
-                    <a:blip r:embed="rId56">
+                    <a:blip r:embed="rId45">
                       <a:extLst>
                         <a:ext uri="{28A0092B-C50C-407E-A947-70E740481C1C}">
                           <a14:useLocalDpi xmlns:a14="http://schemas.microsoft.com/office/drawing/2010/main" val="0"/>
@@ -4792,6 +3613,7 @@
           <w:bdr w:val="single" w:sz="6" w:space="0" w:color="A9A9A9" w:frame="1"/>
           <w:shd w:val="clear" w:color="auto" w:fill="992200"/>
         </w:rPr>
+        <w:lastRenderedPageBreak/>
         <w:t>    </w:t>
       </w:r>
       <w:r>
@@ -4854,7 +3676,7 @@
                     </pic:cNvPicPr>
                   </pic:nvPicPr>
                   <pic:blipFill>
-                    <a:blip r:embed="rId57">
+                    <a:blip r:embed="rId46">
                       <a:extLst>
                         <a:ext uri="{28A0092B-C50C-407E-A947-70E740481C1C}">
                           <a14:useLocalDpi xmlns:a14="http://schemas.microsoft.com/office/drawing/2010/main" val="0"/>
@@ -4888,6 +3710,11 @@
     </w:p>
     <w:p>
       <w:pPr>
+        <w:ind w:left="360"/>
+      </w:pPr>
+    </w:p>
+    <w:p>
+      <w:pPr>
         <w:pStyle w:val="ListParagraph"/>
         <w:numPr>
           <w:ilvl w:val="0"/>
@@ -4901,127 +3728,8 @@
           <w:sz w:val="21"/>
           <w:szCs w:val="21"/>
           <w:bdr w:val="single" w:sz="6" w:space="0" w:color="A9A9A9" w:frame="1"/>
-          <w:shd w:val="clear" w:color="auto" w:fill="992200"/>
-        </w:rPr>
-        <w:t>    </w:t>
-      </w:r>
-      <w:r>
-        <w:rPr>
-          <w:rFonts w:ascii="Helvetica" w:eastAsia="Times New Roman" w:hAnsi="Helvetica" w:cs="Times New Roman"/>
-          <w:color w:val="000000"/>
-          <w:sz w:val="21"/>
-          <w:szCs w:val="21"/>
-          <w:bdr w:val="single" w:sz="6" w:space="0" w:color="A9A9A9" w:frame="1"/>
-          <w:shd w:val="clear" w:color="auto" w:fill="FF2200"/>
-        </w:rPr>
-        <w:t>    </w:t>
-      </w:r>
-      <w:proofErr w:type="spellStart"/>
-      <w:r>
-        <w:t>BrO</w:t>
-      </w:r>
-      <w:proofErr w:type="spellEnd"/>
-      <w:r>
-        <w:t>^-1</w:t>
-      </w:r>
-      <w:r>
-        <w:tab/>
-      </w:r>
-      <w:r>
-        <w:tab/>
-      </w:r>
-      <w:proofErr w:type="spellStart"/>
-      <w:r>
-        <w:t>Hypobromite</w:t>
-      </w:r>
-      <w:proofErr w:type="spellEnd"/>
-      <w:r>
-        <w:t xml:space="preserve"> Ion</w:t>
-      </w:r>
-      <w:r>
-        <w:tab/>
-      </w:r>
-      <w:r>
-        <w:tab/>
-      </w:r>
-      <w:r>
-        <w:t>2</w:t>
-      </w:r>
-      <w:r>
-        <w:tab/>
-      </w:r>
-      <w:r>
-        <w:rPr>
-          <w:noProof/>
-        </w:rPr>
-        <w:drawing>
-          <wp:inline distT="0" distB="0" distL="0" distR="0">
-            <wp:extent cx="2211705" cy="861060"/>
-            <wp:effectExtent l="0" t="0" r="0" b="0"/>
-            <wp:docPr id="38" name="Picture 38" descr="C:\Users\LonnieS\Documents\Chemical Lewis Structures\bro_.png"/>
-            <wp:cNvGraphicFramePr>
-              <a:graphicFrameLocks xmlns:a="http://schemas.openxmlformats.org/drawingml/2006/main" noChangeAspect="1"/>
-            </wp:cNvGraphicFramePr>
-            <a:graphic xmlns:a="http://schemas.openxmlformats.org/drawingml/2006/main">
-              <a:graphicData uri="http://schemas.openxmlformats.org/drawingml/2006/picture">
-                <pic:pic xmlns:pic="http://schemas.openxmlformats.org/drawingml/2006/picture">
-                  <pic:nvPicPr>
-                    <pic:cNvPr id="0" name="Picture 40" descr="C:\Users\LonnieS\Documents\Chemical Lewis Structures\bro_.png"/>
-                    <pic:cNvPicPr>
-                      <a:picLocks noChangeAspect="1" noChangeArrowheads="1"/>
-                    </pic:cNvPicPr>
-                  </pic:nvPicPr>
-                  <pic:blipFill>
-                    <a:blip r:embed="rId58">
-                      <a:extLst>
-                        <a:ext uri="{28A0092B-C50C-407E-A947-70E740481C1C}">
-                          <a14:useLocalDpi xmlns:a14="http://schemas.microsoft.com/office/drawing/2010/main" val="0"/>
-                        </a:ext>
-                      </a:extLst>
-                    </a:blip>
-                    <a:srcRect/>
-                    <a:stretch>
-                      <a:fillRect/>
-                    </a:stretch>
-                  </pic:blipFill>
-                  <pic:spPr bwMode="auto">
-                    <a:xfrm>
-                      <a:off x="0" y="0"/>
-                      <a:ext cx="2211705" cy="861060"/>
-                    </a:xfrm>
-                    <a:prstGeom prst="rect">
-                      <a:avLst/>
-                    </a:prstGeom>
-                    <a:noFill/>
-                    <a:ln>
-                      <a:noFill/>
-                    </a:ln>
-                  </pic:spPr>
-                </pic:pic>
-              </a:graphicData>
-            </a:graphic>
-          </wp:inline>
-        </w:drawing>
-      </w:r>
-    </w:p>
-    <w:p>
-      <w:pPr>
-        <w:pStyle w:val="ListParagraph"/>
-        <w:numPr>
-          <w:ilvl w:val="0"/>
-          <w:numId w:val="1"/>
-        </w:numPr>
-      </w:pPr>
-      <w:r>
-        <w:rPr>
-          <w:rFonts w:ascii="Helvetica" w:eastAsia="Times New Roman" w:hAnsi="Helvetica" w:cs="Times New Roman"/>
-          <w:color w:val="000000"/>
-          <w:sz w:val="21"/>
-          <w:szCs w:val="21"/>
-          <w:bdr w:val="single" w:sz="6" w:space="0" w:color="A9A9A9" w:frame="1"/>
           <w:shd w:val="clear" w:color="auto" w:fill="1FF01F"/>
         </w:rPr>
-        <w:lastRenderedPageBreak/>
         <w:t>        </w:t>
       </w:r>
       <w:r>
@@ -5073,7 +3781,7 @@
                     </pic:cNvPicPr>
                   </pic:nvPicPr>
                   <pic:blipFill>
-                    <a:blip r:embed="rId59">
+                    <a:blip r:embed="rId47">
                       <a:extLst>
                         <a:ext uri="{28A0092B-C50C-407E-A947-70E740481C1C}">
                           <a14:useLocalDpi xmlns:a14="http://schemas.microsoft.com/office/drawing/2010/main" val="0"/>
@@ -5122,115 +3830,7 @@
           <w:bdr w:val="single" w:sz="6" w:space="0" w:color="A9A9A9" w:frame="1"/>
           <w:shd w:val="clear" w:color="auto" w:fill="1FF01F"/>
         </w:rPr>
-        <w:t>    </w:t>
-      </w:r>
-      <w:r>
-        <w:rPr>
-          <w:rFonts w:ascii="Helvetica" w:eastAsia="Times New Roman" w:hAnsi="Helvetica" w:cs="Times New Roman"/>
-          <w:color w:val="000000"/>
-          <w:sz w:val="21"/>
-          <w:szCs w:val="21"/>
-          <w:bdr w:val="single" w:sz="6" w:space="0" w:color="A9A9A9" w:frame="1"/>
-          <w:shd w:val="clear" w:color="auto" w:fill="FF2200"/>
-        </w:rPr>
-        <w:t>    </w:t>
-      </w:r>
-      <w:r>
-        <w:t>ClO3^-1</w:t>
-      </w:r>
-      <w:r>
-        <w:tab/>
-      </w:r>
-      <w:r>
-        <w:tab/>
-      </w:r>
-      <w:r>
-        <w:t>Chlorate Ion</w:t>
-      </w:r>
-      <w:r>
-        <w:tab/>
-      </w:r>
-      <w:r>
-        <w:tab/>
-      </w:r>
-      <w:r>
-        <w:tab/>
-        <w:t>4</w:t>
-      </w:r>
-      <w:r>
-        <w:tab/>
-      </w:r>
-      <w:r>
-        <w:rPr>
-          <w:noProof/>
-        </w:rPr>
-        <w:drawing>
-          <wp:inline distT="0" distB="0" distL="0" distR="0">
-            <wp:extent cx="3200400" cy="1998980"/>
-            <wp:effectExtent l="0" t="0" r="0" b="0"/>
-            <wp:docPr id="40" name="Picture 40" descr="C:\Users\LonnieS\Documents\Chemical Lewis Structures\clo3_.png"/>
-            <wp:cNvGraphicFramePr>
-              <a:graphicFrameLocks xmlns:a="http://schemas.openxmlformats.org/drawingml/2006/main" noChangeAspect="1"/>
-            </wp:cNvGraphicFramePr>
-            <a:graphic xmlns:a="http://schemas.openxmlformats.org/drawingml/2006/main">
-              <a:graphicData uri="http://schemas.openxmlformats.org/drawingml/2006/picture">
-                <pic:pic xmlns:pic="http://schemas.openxmlformats.org/drawingml/2006/picture">
-                  <pic:nvPicPr>
-                    <pic:cNvPr id="0" name="Picture 42" descr="C:\Users\LonnieS\Documents\Chemical Lewis Structures\clo3_.png"/>
-                    <pic:cNvPicPr>
-                      <a:picLocks noChangeAspect="1" noChangeArrowheads="1"/>
-                    </pic:cNvPicPr>
-                  </pic:nvPicPr>
-                  <pic:blipFill>
-                    <a:blip r:embed="rId60">
-                      <a:extLst>
-                        <a:ext uri="{28A0092B-C50C-407E-A947-70E740481C1C}">
-                          <a14:useLocalDpi xmlns:a14="http://schemas.microsoft.com/office/drawing/2010/main" val="0"/>
-                        </a:ext>
-                      </a:extLst>
-                    </a:blip>
-                    <a:srcRect/>
-                    <a:stretch>
-                      <a:fillRect/>
-                    </a:stretch>
-                  </pic:blipFill>
-                  <pic:spPr bwMode="auto">
-                    <a:xfrm>
-                      <a:off x="0" y="0"/>
-                      <a:ext cx="3200400" cy="1998980"/>
-                    </a:xfrm>
-                    <a:prstGeom prst="rect">
-                      <a:avLst/>
-                    </a:prstGeom>
-                    <a:noFill/>
-                    <a:ln>
-                      <a:noFill/>
-                    </a:ln>
-                  </pic:spPr>
-                </pic:pic>
-              </a:graphicData>
-            </a:graphic>
-          </wp:inline>
-        </w:drawing>
-      </w:r>
-    </w:p>
-    <w:p>
-      <w:pPr>
-        <w:pStyle w:val="ListParagraph"/>
-        <w:numPr>
-          <w:ilvl w:val="0"/>
-          <w:numId w:val="1"/>
-        </w:numPr>
-      </w:pPr>
-      <w:r>
-        <w:rPr>
-          <w:rFonts w:ascii="Helvetica" w:eastAsia="Times New Roman" w:hAnsi="Helvetica" w:cs="Times New Roman"/>
-          <w:color w:val="000000"/>
-          <w:sz w:val="21"/>
-          <w:szCs w:val="21"/>
-          <w:bdr w:val="single" w:sz="6" w:space="0" w:color="A9A9A9" w:frame="1"/>
-          <w:shd w:val="clear" w:color="auto" w:fill="1FF01F"/>
-        </w:rPr>
+        <w:lastRenderedPageBreak/>
         <w:t>    </w:t>
       </w:r>
       <w:r>
@@ -5290,7 +3890,7 @@
                     </pic:cNvPicPr>
                   </pic:nvPicPr>
                   <pic:blipFill>
-                    <a:blip r:embed="rId61">
+                    <a:blip r:embed="rId48">
                       <a:extLst>
                         <a:ext uri="{28A0092B-C50C-407E-A947-70E740481C1C}">
                           <a14:useLocalDpi xmlns:a14="http://schemas.microsoft.com/office/drawing/2010/main" val="0"/>
@@ -5396,7 +3996,7 @@
                     </pic:cNvPicPr>
                   </pic:nvPicPr>
                   <pic:blipFill>
-                    <a:blip r:embed="rId62">
+                    <a:blip r:embed="rId49">
                       <a:extLst>
                         <a:ext uri="{28A0092B-C50C-407E-A947-70E740481C1C}">
                           <a14:useLocalDpi xmlns:a14="http://schemas.microsoft.com/office/drawing/2010/main" val="0"/>
@@ -5443,228 +4043,6 @@
           <w:sz w:val="21"/>
           <w:szCs w:val="21"/>
           <w:bdr w:val="single" w:sz="6" w:space="0" w:color="A9A9A9" w:frame="1"/>
-          <w:shd w:val="clear" w:color="auto" w:fill="6600BB"/>
-        </w:rPr>
-        <w:lastRenderedPageBreak/>
-        <w:t>    </w:t>
-      </w:r>
-      <w:r>
-        <w:rPr>
-          <w:rFonts w:ascii="Helvetica" w:eastAsia="Times New Roman" w:hAnsi="Helvetica" w:cs="Times New Roman"/>
-          <w:color w:val="000000"/>
-          <w:sz w:val="21"/>
-          <w:szCs w:val="21"/>
-          <w:bdr w:val="single" w:sz="6" w:space="0" w:color="A9A9A9" w:frame="1"/>
-          <w:shd w:val="clear" w:color="auto" w:fill="FF2200"/>
-        </w:rPr>
-        <w:t>    </w:t>
-      </w:r>
-      <w:r>
-        <w:t>IO3^-1</w:t>
-      </w:r>
-      <w:r>
-        <w:tab/>
-      </w:r>
-      <w:r>
-        <w:tab/>
-        <w:t>Iodate Ion</w:t>
-      </w:r>
-      <w:r>
-        <w:tab/>
-      </w:r>
-      <w:r>
-        <w:tab/>
-      </w:r>
-      <w:r>
-        <w:tab/>
-        <w:t>4</w:t>
-      </w:r>
-      <w:r>
-        <w:tab/>
-      </w:r>
-      <w:r>
-        <w:rPr>
-          <w:noProof/>
-        </w:rPr>
-        <w:drawing>
-          <wp:inline distT="0" distB="0" distL="0" distR="0">
-            <wp:extent cx="3136900" cy="1956435"/>
-            <wp:effectExtent l="0" t="0" r="0" b="0"/>
-            <wp:docPr id="43" name="Picture 43" descr="C:\Users\LonnieS\Documents\Chemical Lewis Structures\io3_.png"/>
-            <wp:cNvGraphicFramePr>
-              <a:graphicFrameLocks xmlns:a="http://schemas.openxmlformats.org/drawingml/2006/main" noChangeAspect="1"/>
-            </wp:cNvGraphicFramePr>
-            <a:graphic xmlns:a="http://schemas.openxmlformats.org/drawingml/2006/main">
-              <a:graphicData uri="http://schemas.openxmlformats.org/drawingml/2006/picture">
-                <pic:pic xmlns:pic="http://schemas.openxmlformats.org/drawingml/2006/picture">
-                  <pic:nvPicPr>
-                    <pic:cNvPr id="0" name="Picture 45" descr="C:\Users\LonnieS\Documents\Chemical Lewis Structures\io3_.png"/>
-                    <pic:cNvPicPr>
-                      <a:picLocks noChangeAspect="1" noChangeArrowheads="1"/>
-                    </pic:cNvPicPr>
-                  </pic:nvPicPr>
-                  <pic:blipFill>
-                    <a:blip r:embed="rId63">
-                      <a:extLst>
-                        <a:ext uri="{28A0092B-C50C-407E-A947-70E740481C1C}">
-                          <a14:useLocalDpi xmlns:a14="http://schemas.microsoft.com/office/drawing/2010/main" val="0"/>
-                        </a:ext>
-                      </a:extLst>
-                    </a:blip>
-                    <a:srcRect/>
-                    <a:stretch>
-                      <a:fillRect/>
-                    </a:stretch>
-                  </pic:blipFill>
-                  <pic:spPr bwMode="auto">
-                    <a:xfrm>
-                      <a:off x="0" y="0"/>
-                      <a:ext cx="3136900" cy="1956435"/>
-                    </a:xfrm>
-                    <a:prstGeom prst="rect">
-                      <a:avLst/>
-                    </a:prstGeom>
-                    <a:noFill/>
-                    <a:ln>
-                      <a:noFill/>
-                    </a:ln>
-                  </pic:spPr>
-                </pic:pic>
-              </a:graphicData>
-            </a:graphic>
-          </wp:inline>
-        </w:drawing>
-      </w:r>
-    </w:p>
-    <w:p>
-      <w:pPr>
-        <w:pStyle w:val="ListParagraph"/>
-        <w:numPr>
-          <w:ilvl w:val="0"/>
-          <w:numId w:val="1"/>
-        </w:numPr>
-      </w:pPr>
-      <w:r>
-        <w:rPr>
-          <w:rFonts w:ascii="Helvetica" w:eastAsia="Times New Roman" w:hAnsi="Helvetica" w:cs="Times New Roman"/>
-          <w:color w:val="000000"/>
-          <w:sz w:val="21"/>
-          <w:szCs w:val="21"/>
-          <w:bdr w:val="single" w:sz="6" w:space="0" w:color="A9A9A9" w:frame="1"/>
-          <w:shd w:val="clear" w:color="auto" w:fill="6600BB"/>
-        </w:rPr>
-        <w:t>    </w:t>
-      </w:r>
-      <w:r>
-        <w:rPr>
-          <w:rFonts w:ascii="Helvetica" w:eastAsia="Times New Roman" w:hAnsi="Helvetica" w:cs="Times New Roman"/>
-          <w:color w:val="000000"/>
-          <w:sz w:val="21"/>
-          <w:szCs w:val="21"/>
-          <w:bdr w:val="single" w:sz="6" w:space="0" w:color="A9A9A9" w:frame="1"/>
-          <w:shd w:val="clear" w:color="auto" w:fill="FF2200"/>
-        </w:rPr>
-        <w:t>    </w:t>
-      </w:r>
-      <w:r>
-        <w:t>IO^-1</w:t>
-      </w:r>
-      <w:r>
-        <w:tab/>
-      </w:r>
-      <w:r>
-        <w:tab/>
-      </w:r>
-      <w:proofErr w:type="spellStart"/>
-      <w:r>
-        <w:t>Hypoiodite</w:t>
-      </w:r>
-      <w:proofErr w:type="spellEnd"/>
-      <w:r>
-        <w:t xml:space="preserve"> Ion</w:t>
-      </w:r>
-      <w:r>
-        <w:tab/>
-      </w:r>
-      <w:r>
-        <w:tab/>
-      </w:r>
-      <w:r>
-        <w:tab/>
-        <w:t>2</w:t>
-      </w:r>
-      <w:r>
-        <w:tab/>
-      </w:r>
-      <w:r>
-        <w:rPr>
-          <w:noProof/>
-        </w:rPr>
-        <w:drawing>
-          <wp:inline distT="0" distB="0" distL="0" distR="0">
-            <wp:extent cx="2211705" cy="861060"/>
-            <wp:effectExtent l="0" t="0" r="0" b="0"/>
-            <wp:docPr id="44" name="Picture 44" descr="C:\Users\LonnieS\Documents\Chemical Lewis Structures\io_.png"/>
-            <wp:cNvGraphicFramePr>
-              <a:graphicFrameLocks xmlns:a="http://schemas.openxmlformats.org/drawingml/2006/main" noChangeAspect="1"/>
-            </wp:cNvGraphicFramePr>
-            <a:graphic xmlns:a="http://schemas.openxmlformats.org/drawingml/2006/main">
-              <a:graphicData uri="http://schemas.openxmlformats.org/drawingml/2006/picture">
-                <pic:pic xmlns:pic="http://schemas.openxmlformats.org/drawingml/2006/picture">
-                  <pic:nvPicPr>
-                    <pic:cNvPr id="0" name="Picture 46" descr="C:\Users\LonnieS\Documents\Chemical Lewis Structures\io_.png"/>
-                    <pic:cNvPicPr>
-                      <a:picLocks noChangeAspect="1" noChangeArrowheads="1"/>
-                    </pic:cNvPicPr>
-                  </pic:nvPicPr>
-                  <pic:blipFill>
-                    <a:blip r:embed="rId64">
-                      <a:extLst>
-                        <a:ext uri="{28A0092B-C50C-407E-A947-70E740481C1C}">
-                          <a14:useLocalDpi xmlns:a14="http://schemas.microsoft.com/office/drawing/2010/main" val="0"/>
-                        </a:ext>
-                      </a:extLst>
-                    </a:blip>
-                    <a:srcRect/>
-                    <a:stretch>
-                      <a:fillRect/>
-                    </a:stretch>
-                  </pic:blipFill>
-                  <pic:spPr bwMode="auto">
-                    <a:xfrm>
-                      <a:off x="0" y="0"/>
-                      <a:ext cx="2211705" cy="861060"/>
-                    </a:xfrm>
-                    <a:prstGeom prst="rect">
-                      <a:avLst/>
-                    </a:prstGeom>
-                    <a:noFill/>
-                    <a:ln>
-                      <a:noFill/>
-                    </a:ln>
-                  </pic:spPr>
-                </pic:pic>
-              </a:graphicData>
-            </a:graphic>
-          </wp:inline>
-        </w:drawing>
-      </w:r>
-    </w:p>
-    <w:p>
-      <w:pPr>
-        <w:pStyle w:val="ListParagraph"/>
-        <w:numPr>
-          <w:ilvl w:val="0"/>
-          <w:numId w:val="1"/>
-        </w:numPr>
-      </w:pPr>
-      <w:r>
-        <w:rPr>
-          <w:rFonts w:ascii="Helvetica" w:eastAsia="Times New Roman" w:hAnsi="Helvetica" w:cs="Times New Roman"/>
-          <w:color w:val="000000"/>
-          <w:sz w:val="21"/>
-          <w:szCs w:val="21"/>
-          <w:bdr w:val="single" w:sz="6" w:space="0" w:color="A9A9A9" w:frame="1"/>
           <w:shd w:val="clear" w:color="auto" w:fill="2233FF"/>
         </w:rPr>
         <w:t>    </w:t>
@@ -5729,7 +4107,7 @@
                     </pic:cNvPicPr>
                   </pic:nvPicPr>
                   <pic:blipFill>
-                    <a:blip r:embed="rId65">
+                    <a:blip r:embed="rId50">
                       <a:extLst>
                         <a:ext uri="{28A0092B-C50C-407E-A947-70E740481C1C}">
                           <a14:useLocalDpi xmlns:a14="http://schemas.microsoft.com/office/drawing/2010/main" val="0"/>
@@ -5778,7 +4156,6 @@
           <w:bdr w:val="single" w:sz="6" w:space="0" w:color="A9A9A9" w:frame="1"/>
           <w:shd w:val="clear" w:color="auto" w:fill="2233FF"/>
         </w:rPr>
-        <w:lastRenderedPageBreak/>
         <w:t>    </w:t>
       </w:r>
       <w:r>
@@ -5836,7 +4213,7 @@
                     </pic:cNvPicPr>
                   </pic:nvPicPr>
                   <pic:blipFill>
-                    <a:blip r:embed="rId66">
+                    <a:blip r:embed="rId51">
                       <a:extLst>
                         <a:ext uri="{28A0092B-C50C-407E-A947-70E740481C1C}">
                           <a14:useLocalDpi xmlns:a14="http://schemas.microsoft.com/office/drawing/2010/main" val="0"/>
@@ -5868,113 +4245,7 @@
         </w:drawing>
       </w:r>
     </w:p>
-    <w:p>
-      <w:pPr>
-        <w:pStyle w:val="ListParagraph"/>
-        <w:numPr>
-          <w:ilvl w:val="0"/>
-          <w:numId w:val="1"/>
-        </w:numPr>
-      </w:pPr>
-      <w:r>
-        <w:rPr>
-          <w:rFonts w:ascii="Helvetica" w:eastAsia="Times New Roman" w:hAnsi="Helvetica" w:cs="Times New Roman"/>
-          <w:color w:val="000000"/>
-          <w:sz w:val="21"/>
-          <w:szCs w:val="21"/>
-          <w:bdr w:val="single" w:sz="6" w:space="0" w:color="A9A9A9" w:frame="1"/>
-          <w:shd w:val="clear" w:color="auto" w:fill="2233FF"/>
-        </w:rPr>
-        <w:t>    </w:t>
-      </w:r>
-      <w:r>
-        <w:rPr>
-          <w:rFonts w:ascii="Helvetica" w:eastAsia="Times New Roman" w:hAnsi="Helvetica" w:cs="Times New Roman"/>
-          <w:color w:val="000000"/>
-          <w:sz w:val="21"/>
-          <w:szCs w:val="21"/>
-          <w:bdr w:val="single" w:sz="6" w:space="0" w:color="A9A9A9" w:frame="1"/>
-          <w:shd w:val="clear" w:color="auto" w:fill="FF2200"/>
-        </w:rPr>
-        <w:t>    </w:t>
-      </w:r>
-      <w:r>
-        <w:t>NO3^-1</w:t>
-      </w:r>
-      <w:r>
-        <w:tab/>
-      </w:r>
-      <w:r>
-        <w:tab/>
-        <w:t>Nitrate Ion</w:t>
-      </w:r>
-      <w:r>
-        <w:tab/>
-      </w:r>
-      <w:r>
-        <w:tab/>
-      </w:r>
-      <w:r>
-        <w:tab/>
-        <w:t>4</w:t>
-      </w:r>
-      <w:r>
-        <w:tab/>
-      </w:r>
-      <w:r>
-        <w:rPr>
-          <w:noProof/>
-        </w:rPr>
-        <w:drawing>
-          <wp:inline distT="0" distB="0" distL="0" distR="0">
-            <wp:extent cx="2945130" cy="2583815"/>
-            <wp:effectExtent l="0" t="0" r="0" b="0"/>
-            <wp:docPr id="47" name="Picture 47" descr="C:\Users\LonnieS\Documents\Chemical Lewis Structures\no3.png"/>
-            <wp:cNvGraphicFramePr>
-              <a:graphicFrameLocks xmlns:a="http://schemas.openxmlformats.org/drawingml/2006/main" noChangeAspect="1"/>
-            </wp:cNvGraphicFramePr>
-            <a:graphic xmlns:a="http://schemas.openxmlformats.org/drawingml/2006/main">
-              <a:graphicData uri="http://schemas.openxmlformats.org/drawingml/2006/picture">
-                <pic:pic xmlns:pic="http://schemas.openxmlformats.org/drawingml/2006/picture">
-                  <pic:nvPicPr>
-                    <pic:cNvPr id="0" name="Picture 49" descr="C:\Users\LonnieS\Documents\Chemical Lewis Structures\no3.png"/>
-                    <pic:cNvPicPr>
-                      <a:picLocks noChangeAspect="1" noChangeArrowheads="1"/>
-                    </pic:cNvPicPr>
-                  </pic:nvPicPr>
-                  <pic:blipFill>
-                    <a:blip r:embed="rId67">
-                      <a:extLst>
-                        <a:ext uri="{28A0092B-C50C-407E-A947-70E740481C1C}">
-                          <a14:useLocalDpi xmlns:a14="http://schemas.microsoft.com/office/drawing/2010/main" val="0"/>
-                        </a:ext>
-                      </a:extLst>
-                    </a:blip>
-                    <a:srcRect/>
-                    <a:stretch>
-                      <a:fillRect/>
-                    </a:stretch>
-                  </pic:blipFill>
-                  <pic:spPr bwMode="auto">
-                    <a:xfrm>
-                      <a:off x="0" y="0"/>
-                      <a:ext cx="2945130" cy="2583815"/>
-                    </a:xfrm>
-                    <a:prstGeom prst="rect">
-                      <a:avLst/>
-                    </a:prstGeom>
-                    <a:noFill/>
-                    <a:ln>
-                      <a:noFill/>
-                    </a:ln>
-                  </pic:spPr>
-                </pic:pic>
-              </a:graphicData>
-            </a:graphic>
-          </wp:inline>
-        </w:drawing>
-      </w:r>
-    </w:p>
+    <w:p/>
     <w:p>
       <w:pPr>
         <w:pStyle w:val="ListParagraph"/>
@@ -6049,7 +4320,7 @@
                     </pic:cNvPicPr>
                   </pic:nvPicPr>
                   <pic:blipFill>
-                    <a:blip r:embed="rId68">
+                    <a:blip r:embed="rId52">
                       <a:extLst>
                         <a:ext uri="{28A0092B-C50C-407E-A947-70E740481C1C}">
                           <a14:useLocalDpi xmlns:a14="http://schemas.microsoft.com/office/drawing/2010/main" val="0"/>
@@ -6098,7 +4369,6 @@
           <w:bdr w:val="single" w:sz="6" w:space="0" w:color="A9A9A9" w:frame="1"/>
           <w:shd w:val="clear" w:color="auto" w:fill="FFE522"/>
         </w:rPr>
-        <w:lastRenderedPageBreak/>
         <w:t>    </w:t>
       </w:r>
       <w:r>
@@ -6156,7 +4426,7 @@
                     </pic:cNvPicPr>
                   </pic:nvPicPr>
                   <pic:blipFill>
-                    <a:blip r:embed="rId69">
+                    <a:blip r:embed="rId53">
                       <a:extLst>
                         <a:ext uri="{28A0092B-C50C-407E-A947-70E740481C1C}">
                           <a14:useLocalDpi xmlns:a14="http://schemas.microsoft.com/office/drawing/2010/main" val="0"/>
@@ -6190,6 +4460,11 @@
     </w:p>
     <w:p>
       <w:pPr>
+        <w:ind w:left="360"/>
+      </w:pPr>
+    </w:p>
+    <w:p>
+      <w:pPr>
         <w:pStyle w:val="ListParagraph"/>
         <w:numPr>
           <w:ilvl w:val="0"/>
@@ -6203,115 +4478,9 @@
           <w:sz w:val="21"/>
           <w:szCs w:val="21"/>
           <w:bdr w:val="single" w:sz="6" w:space="0" w:color="A9A9A9" w:frame="1"/>
-          <w:shd w:val="clear" w:color="auto" w:fill="FFE522"/>
-        </w:rPr>
-        <w:t>    </w:t>
-      </w:r>
-      <w:r>
-        <w:rPr>
-          <w:rFonts w:ascii="Helvetica" w:eastAsia="Times New Roman" w:hAnsi="Helvetica" w:cs="Times New Roman"/>
-          <w:color w:val="000000"/>
-          <w:sz w:val="21"/>
-          <w:szCs w:val="21"/>
-          <w:bdr w:val="single" w:sz="6" w:space="0" w:color="A9A9A9" w:frame="1"/>
-          <w:shd w:val="clear" w:color="auto" w:fill="FF2200"/>
-        </w:rPr>
-        <w:t>    </w:t>
-      </w:r>
-      <w:r>
-        <w:t>SO3^-2</w:t>
-      </w:r>
-      <w:r>
-        <w:tab/>
-      </w:r>
-      <w:r>
-        <w:tab/>
-        <w:t>Sulfite Ion</w:t>
-      </w:r>
-      <w:r>
-        <w:tab/>
-      </w:r>
-      <w:r>
-        <w:tab/>
-      </w:r>
-      <w:r>
-        <w:tab/>
-        <w:t>4</w:t>
-      </w:r>
-      <w:r>
-        <w:tab/>
-      </w:r>
-      <w:r>
-        <w:rPr>
-          <w:noProof/>
-        </w:rPr>
-        <w:drawing>
-          <wp:inline distT="0" distB="0" distL="0" distR="0">
-            <wp:extent cx="3242945" cy="1956435"/>
-            <wp:effectExtent l="0" t="0" r="0" b="0"/>
-            <wp:docPr id="51" name="Picture 51" descr="C:\Users\LonnieS\Documents\Chemical Lewis Structures\so3_2n.png"/>
-            <wp:cNvGraphicFramePr>
-              <a:graphicFrameLocks xmlns:a="http://schemas.openxmlformats.org/drawingml/2006/main" noChangeAspect="1"/>
-            </wp:cNvGraphicFramePr>
-            <a:graphic xmlns:a="http://schemas.openxmlformats.org/drawingml/2006/main">
-              <a:graphicData uri="http://schemas.openxmlformats.org/drawingml/2006/picture">
-                <pic:pic xmlns:pic="http://schemas.openxmlformats.org/drawingml/2006/picture">
-                  <pic:nvPicPr>
-                    <pic:cNvPr id="0" name="Picture 53" descr="C:\Users\LonnieS\Documents\Chemical Lewis Structures\so3_2n.png"/>
-                    <pic:cNvPicPr>
-                      <a:picLocks noChangeAspect="1" noChangeArrowheads="1"/>
-                    </pic:cNvPicPr>
-                  </pic:nvPicPr>
-                  <pic:blipFill>
-                    <a:blip r:embed="rId70">
-                      <a:extLst>
-                        <a:ext uri="{28A0092B-C50C-407E-A947-70E740481C1C}">
-                          <a14:useLocalDpi xmlns:a14="http://schemas.microsoft.com/office/drawing/2010/main" val="0"/>
-                        </a:ext>
-                      </a:extLst>
-                    </a:blip>
-                    <a:srcRect/>
-                    <a:stretch>
-                      <a:fillRect/>
-                    </a:stretch>
-                  </pic:blipFill>
-                  <pic:spPr bwMode="auto">
-                    <a:xfrm>
-                      <a:off x="0" y="0"/>
-                      <a:ext cx="3242945" cy="1956435"/>
-                    </a:xfrm>
-                    <a:prstGeom prst="rect">
-                      <a:avLst/>
-                    </a:prstGeom>
-                    <a:noFill/>
-                    <a:ln>
-                      <a:noFill/>
-                    </a:ln>
-                  </pic:spPr>
-                </pic:pic>
-              </a:graphicData>
-            </a:graphic>
-          </wp:inline>
-        </w:drawing>
-      </w:r>
-    </w:p>
-    <w:p>
-      <w:pPr>
-        <w:pStyle w:val="ListParagraph"/>
-        <w:numPr>
-          <w:ilvl w:val="0"/>
-          <w:numId w:val="1"/>
-        </w:numPr>
-      </w:pPr>
-      <w:r>
-        <w:rPr>
-          <w:rFonts w:ascii="Helvetica" w:eastAsia="Times New Roman" w:hAnsi="Helvetica" w:cs="Times New Roman"/>
-          <w:color w:val="000000"/>
-          <w:sz w:val="21"/>
-          <w:szCs w:val="21"/>
-          <w:bdr w:val="single" w:sz="6" w:space="0" w:color="A9A9A9" w:frame="1"/>
           <w:shd w:val="clear" w:color="auto" w:fill="FFFFFF"/>
         </w:rPr>
+        <w:lastRenderedPageBreak/>
         <w:t>    </w:t>
       </w:r>
       <w:r>
@@ -6369,7 +4538,7 @@
                     </pic:cNvPicPr>
                   </pic:nvPicPr>
                   <pic:blipFill>
-                    <a:blip r:embed="rId71">
+                    <a:blip r:embed="rId54">
                       <a:extLst>
                         <a:ext uri="{28A0092B-C50C-407E-A947-70E740481C1C}">
                           <a14:useLocalDpi xmlns:a14="http://schemas.microsoft.com/office/drawing/2010/main" val="0"/>
@@ -6477,7 +4646,7 @@
                     </pic:cNvPicPr>
                   </pic:nvPicPr>
                   <pic:blipFill>
-                    <a:blip r:embed="rId72">
+                    <a:blip r:embed="rId55">
                       <a:extLst>
                         <a:ext uri="{28A0092B-C50C-407E-A947-70E740481C1C}">
                           <a14:useLocalDpi xmlns:a14="http://schemas.microsoft.com/office/drawing/2010/main" val="0"/>
@@ -6526,7 +4695,6 @@
           <w:bdr w:val="single" w:sz="6" w:space="0" w:color="A9A9A9" w:frame="1"/>
           <w:shd w:val="clear" w:color="auto" w:fill="FFFFFF"/>
         </w:rPr>
-        <w:lastRenderedPageBreak/>
         <w:t>    </w:t>
       </w:r>
       <w:r>
@@ -6595,7 +4763,7 @@
                     </pic:cNvPicPr>
                   </pic:nvPicPr>
                   <pic:blipFill>
-                    <a:blip r:embed="rId73">
+                    <a:blip r:embed="rId56">
                       <a:extLst>
                         <a:ext uri="{28A0092B-C50C-407E-A947-70E740481C1C}">
                           <a14:useLocalDpi xmlns:a14="http://schemas.microsoft.com/office/drawing/2010/main" val="0"/>
@@ -6699,7 +4867,7 @@
                     </pic:cNvPicPr>
                   </pic:nvPicPr>
                   <pic:blipFill>
-                    <a:blip r:embed="rId74">
+                    <a:blip r:embed="rId57">
                       <a:extLst>
                         <a:ext uri="{28A0092B-C50C-407E-A947-70E740481C1C}">
                           <a14:useLocalDpi xmlns:a14="http://schemas.microsoft.com/office/drawing/2010/main" val="0"/>
@@ -6748,6 +4916,7 @@
           <w:bdr w:val="single" w:sz="6" w:space="0" w:color="A9A9A9" w:frame="1"/>
           <w:shd w:val="clear" w:color="auto" w:fill="FF9900"/>
         </w:rPr>
+        <w:lastRenderedPageBreak/>
         <w:t>    </w:t>
       </w:r>
       <w:r>
@@ -6806,7 +4975,7 @@
                     </pic:cNvPicPr>
                   </pic:nvPicPr>
                   <pic:blipFill>
-                    <a:blip r:embed="rId75">
+                    <a:blip r:embed="rId58">
                       <a:extLst>
                         <a:ext uri="{28A0092B-C50C-407E-A947-70E740481C1C}">
                           <a14:useLocalDpi xmlns:a14="http://schemas.microsoft.com/office/drawing/2010/main" val="0"/>
@@ -6855,7 +5024,6 @@
           <w:bdr w:val="single" w:sz="6" w:space="0" w:color="A9A9A9" w:frame="1"/>
           <w:shd w:val="clear" w:color="auto" w:fill="FFE522"/>
         </w:rPr>
-        <w:lastRenderedPageBreak/>
         <w:t>    </w:t>
       </w:r>
       <w:r>
@@ -6914,7 +5082,7 @@
                     </pic:cNvPicPr>
                   </pic:nvPicPr>
                   <pic:blipFill>
-                    <a:blip r:embed="rId76">
+                    <a:blip r:embed="rId59">
                       <a:extLst>
                         <a:ext uri="{28A0092B-C50C-407E-A947-70E740481C1C}">
                           <a14:useLocalDpi xmlns:a14="http://schemas.microsoft.com/office/drawing/2010/main" val="0"/>
@@ -6946,113 +5114,7 @@
         </w:drawing>
       </w:r>
     </w:p>
-    <w:p>
-      <w:pPr>
-        <w:pStyle w:val="ListParagraph"/>
-        <w:numPr>
-          <w:ilvl w:val="0"/>
-          <w:numId w:val="1"/>
-        </w:numPr>
-      </w:pPr>
-      <w:r>
-        <w:rPr>
-          <w:rFonts w:ascii="Helvetica" w:eastAsia="Times New Roman" w:hAnsi="Helvetica" w:cs="Times New Roman"/>
-          <w:color w:val="000000"/>
-          <w:sz w:val="21"/>
-          <w:szCs w:val="21"/>
-          <w:bdr w:val="single" w:sz="6" w:space="0" w:color="A9A9A9" w:frame="1"/>
-          <w:shd w:val="clear" w:color="auto" w:fill="2233FF"/>
-        </w:rPr>
-        <w:t>    </w:t>
-      </w:r>
-      <w:r>
-        <w:rPr>
-          <w:rFonts w:ascii="Helvetica" w:eastAsia="Times New Roman" w:hAnsi="Helvetica" w:cs="Times New Roman"/>
-          <w:color w:val="000000"/>
-          <w:sz w:val="21"/>
-          <w:szCs w:val="21"/>
-          <w:bdr w:val="single" w:sz="6" w:space="0" w:color="A9A9A9" w:frame="1"/>
-          <w:shd w:val="clear" w:color="auto" w:fill="FF2200"/>
-        </w:rPr>
-        <w:t>    </w:t>
-      </w:r>
-      <w:r>
-        <w:t>NO2^-1</w:t>
-      </w:r>
-      <w:r>
-        <w:tab/>
-      </w:r>
-      <w:r>
-        <w:tab/>
-        <w:t>Nitrite Ion</w:t>
-      </w:r>
-      <w:r>
-        <w:tab/>
-      </w:r>
-      <w:r>
-        <w:tab/>
-      </w:r>
-      <w:r>
-        <w:tab/>
-        <w:t>3</w:t>
-      </w:r>
-      <w:r>
-        <w:tab/>
-      </w:r>
-      <w:r>
-        <w:rPr>
-          <w:noProof/>
-        </w:rPr>
-        <w:drawing>
-          <wp:inline distT="0" distB="0" distL="0" distR="0">
-            <wp:extent cx="2870835" cy="1424940"/>
-            <wp:effectExtent l="0" t="0" r="0" b="0"/>
-            <wp:docPr id="57" name="Picture 57" descr="C:\Users\LonnieS\Documents\Chemical Lewis Structures\no2_.png"/>
-            <wp:cNvGraphicFramePr>
-              <a:graphicFrameLocks xmlns:a="http://schemas.openxmlformats.org/drawingml/2006/main" noChangeAspect="1"/>
-            </wp:cNvGraphicFramePr>
-            <a:graphic xmlns:a="http://schemas.openxmlformats.org/drawingml/2006/main">
-              <a:graphicData uri="http://schemas.openxmlformats.org/drawingml/2006/picture">
-                <pic:pic xmlns:pic="http://schemas.openxmlformats.org/drawingml/2006/picture">
-                  <pic:nvPicPr>
-                    <pic:cNvPr id="0" name="Picture 59" descr="C:\Users\LonnieS\Documents\Chemical Lewis Structures\no2_.png"/>
-                    <pic:cNvPicPr>
-                      <a:picLocks noChangeAspect="1" noChangeArrowheads="1"/>
-                    </pic:cNvPicPr>
-                  </pic:nvPicPr>
-                  <pic:blipFill>
-                    <a:blip r:embed="rId77">
-                      <a:extLst>
-                        <a:ext uri="{28A0092B-C50C-407E-A947-70E740481C1C}">
-                          <a14:useLocalDpi xmlns:a14="http://schemas.microsoft.com/office/drawing/2010/main" val="0"/>
-                        </a:ext>
-                      </a:extLst>
-                    </a:blip>
-                    <a:srcRect/>
-                    <a:stretch>
-                      <a:fillRect/>
-                    </a:stretch>
-                  </pic:blipFill>
-                  <pic:spPr bwMode="auto">
-                    <a:xfrm>
-                      <a:off x="0" y="0"/>
-                      <a:ext cx="2870835" cy="1424940"/>
-                    </a:xfrm>
-                    <a:prstGeom prst="rect">
-                      <a:avLst/>
-                    </a:prstGeom>
-                    <a:noFill/>
-                    <a:ln>
-                      <a:noFill/>
-                    </a:ln>
-                  </pic:spPr>
-                </pic:pic>
-              </a:graphicData>
-            </a:graphic>
-          </wp:inline>
-        </w:drawing>
-      </w:r>
-    </w:p>
+    <w:p/>
     <w:p>
       <w:pPr>
         <w:pStyle w:val="ListParagraph"/>
@@ -7120,7 +5182,7 @@
                     </pic:cNvPicPr>
                   </pic:nvPicPr>
                   <pic:blipFill>
-                    <a:blip r:embed="rId78">
+                    <a:blip r:embed="rId60">
                       <a:extLst>
                         <a:ext uri="{28A0092B-C50C-407E-A947-70E740481C1C}">
                           <a14:useLocalDpi xmlns:a14="http://schemas.microsoft.com/office/drawing/2010/main" val="0"/>
@@ -7152,117 +5214,9 @@
         </w:drawing>
       </w:r>
     </w:p>
-    <w:p>
-      <w:pPr>
-        <w:pStyle w:val="ListParagraph"/>
-        <w:numPr>
-          <w:ilvl w:val="0"/>
-          <w:numId w:val="1"/>
-        </w:numPr>
-      </w:pPr>
-      <w:r>
-        <w:rPr>
-          <w:rFonts w:ascii="Helvetica" w:eastAsia="Times New Roman" w:hAnsi="Helvetica" w:cs="Times New Roman"/>
-          <w:color w:val="000000"/>
-          <w:sz w:val="21"/>
-          <w:szCs w:val="21"/>
-          <w:bdr w:val="single" w:sz="6" w:space="0" w:color="A9A9A9" w:frame="1"/>
-          <w:shd w:val="clear" w:color="auto" w:fill="FFE522"/>
-        </w:rPr>
-        <w:lastRenderedPageBreak/>
-        <w:t>    </w:t>
-      </w:r>
-      <w:r>
-        <w:rPr>
-          <w:rFonts w:ascii="Helvetica" w:eastAsia="Times New Roman" w:hAnsi="Helvetica" w:cs="Times New Roman"/>
-          <w:color w:val="000000"/>
-          <w:sz w:val="21"/>
-          <w:szCs w:val="21"/>
-          <w:bdr w:val="single" w:sz="6" w:space="0" w:color="A9A9A9" w:frame="1"/>
-          <w:shd w:val="clear" w:color="auto" w:fill="FF2200"/>
-        </w:rPr>
-        <w:t>    </w:t>
-      </w:r>
-      <w:r>
-        <w:t>SO4^-2</w:t>
-      </w:r>
-      <w:r>
-        <w:tab/>
-      </w:r>
-      <w:r>
-        <w:tab/>
-        <w:t>Sulfate Ion</w:t>
-      </w:r>
-      <w:r>
-        <w:tab/>
-      </w:r>
-      <w:r>
-        <w:tab/>
-      </w:r>
-      <w:r>
-        <w:tab/>
-        <w:t>5</w:t>
-      </w:r>
-      <w:r>
-        <w:tab/>
-      </w:r>
-      <w:r>
-        <w:rPr>
-          <w:noProof/>
-        </w:rPr>
-        <w:drawing>
-          <wp:inline distT="0" distB="0" distL="0" distR="0">
-            <wp:extent cx="2902585" cy="2881630"/>
-            <wp:effectExtent l="0" t="0" r="0" b="0"/>
-            <wp:docPr id="59" name="Picture 59" descr="C:\Users\LonnieS\Documents\Chemical Lewis Structures\so4.png"/>
-            <wp:cNvGraphicFramePr>
-              <a:graphicFrameLocks xmlns:a="http://schemas.openxmlformats.org/drawingml/2006/main" noChangeAspect="1"/>
-            </wp:cNvGraphicFramePr>
-            <a:graphic xmlns:a="http://schemas.openxmlformats.org/drawingml/2006/main">
-              <a:graphicData uri="http://schemas.openxmlformats.org/drawingml/2006/picture">
-                <pic:pic xmlns:pic="http://schemas.openxmlformats.org/drawingml/2006/picture">
-                  <pic:nvPicPr>
-                    <pic:cNvPr id="0" name="Picture 61" descr="C:\Users\LonnieS\Documents\Chemical Lewis Structures\so4.png"/>
-                    <pic:cNvPicPr>
-                      <a:picLocks noChangeAspect="1" noChangeArrowheads="1"/>
-                    </pic:cNvPicPr>
-                  </pic:nvPicPr>
-                  <pic:blipFill>
-                    <a:blip r:embed="rId79">
-                      <a:extLst>
-                        <a:ext uri="{28A0092B-C50C-407E-A947-70E740481C1C}">
-                          <a14:useLocalDpi xmlns:a14="http://schemas.microsoft.com/office/drawing/2010/main" val="0"/>
-                        </a:ext>
-                      </a:extLst>
-                    </a:blip>
-                    <a:srcRect/>
-                    <a:stretch>
-                      <a:fillRect/>
-                    </a:stretch>
-                  </pic:blipFill>
-                  <pic:spPr bwMode="auto">
-                    <a:xfrm>
-                      <a:off x="0" y="0"/>
-                      <a:ext cx="2902585" cy="2881630"/>
-                    </a:xfrm>
-                    <a:prstGeom prst="rect">
-                      <a:avLst/>
-                    </a:prstGeom>
-                    <a:noFill/>
-                    <a:ln>
-                      <a:noFill/>
-                    </a:ln>
-                  </pic:spPr>
-                </pic:pic>
-              </a:graphicData>
-            </a:graphic>
-          </wp:inline>
-        </w:drawing>
-      </w:r>
-    </w:p>
     <w:p/>
     <w:sectPr>
-      <w:headerReference w:type="default" r:id="rId80"/>
+      <w:headerReference w:type="default" r:id="rId61"/>
       <w:pgSz w:w="12240" w:h="15840"/>
       <w:pgMar w:top="1440" w:right="1440" w:bottom="1440" w:left="1440" w:header="720" w:footer="720" w:gutter="0"/>
       <w:cols w:space="720"/>

</xml_diff>